<commit_message>
Word bearbeitet und geupdatet.
</commit_message>
<xml_diff>
--- a/Projektarbeit_DeppLearning.docx
+++ b/Projektarbeit_DeppLearning.docx
@@ -1698,21 +1698,7 @@
                 <w:rStyle w:val="Hyperlink"/>
                 <w:noProof/>
               </w:rPr>
-              <w:t>Bearbeitung de</w:t>
-            </w:r>
-            <w:r>
-              <w:rPr>
-                <w:rStyle w:val="Hyperlink"/>
-                <w:noProof/>
-              </w:rPr>
-              <w:t>r</w:t>
-            </w:r>
-            <w:r>
-              <w:rPr>
-                <w:rStyle w:val="Hyperlink"/>
-                <w:noProof/>
-              </w:rPr>
-              <w:t xml:space="preserve"> Rohdaten</w:t>
+              <w:t>Bearbeitung der Rohdaten</w:t>
             </w:r>
             <w:r>
               <w:rPr>
@@ -4146,8 +4132,14 @@
           <w:numId w:val="5"/>
         </w:numPr>
         <w:jc w:val="both"/>
-      </w:pPr>
-      <w:r>
+        <w:rPr>
+          <w:lang w:val="en-US"/>
+        </w:rPr>
+      </w:pPr>
+      <w:r>
+        <w:rPr>
+          <w:lang w:val="en-US"/>
+        </w:rPr>
         <w:t>R- CNN (Region based Convolutional Neural Network)</w:t>
       </w:r>
     </w:p>
@@ -5722,28 +5714,7 @@
         <w:jc w:val="both"/>
       </w:pPr>
       <w:r>
-        <w:t xml:space="preserve">Um nun den ersten Ansatz zu </w:t>
-      </w:r>
-      <w:r>
-        <w:t>liefern,</w:t>
-      </w:r>
-      <w:r>
-        <w:t xml:space="preserve"> wie die Aufgabe mit einem CNN </w:t>
-      </w:r>
-      <w:r>
-        <w:t xml:space="preserve">oder R-CNN </w:t>
-      </w:r>
-      <w:r>
-        <w:t xml:space="preserve">angegangen wird, nutzen wir </w:t>
-      </w:r>
-      <w:r>
-        <w:t>Pseudo-Code,</w:t>
-      </w:r>
-      <w:r>
-        <w:t xml:space="preserve"> um es anschaulicher zu mache</w:t>
-      </w:r>
-      <w:r>
-        <w:t>n. Der richtige Code wird am Ende der Arbeit hinzugefügt.</w:t>
+        <w:t>Um nun den ersten Ansatz zu liefern, wie die Aufgabe mit einem CNN oder R-CNN angegangen wird, nutzen wir Pseudo-Code, um es anschaulicher zu machen. Der richtige Code wird am Ende der Arbeit hinzugefügt.</w:t>
       </w:r>
       <w:r>
         <w:t xml:space="preserve"> Dennoch wird vorerst nur theoretisch an der Problemstellung gearbeitet.</w:t>
@@ -6486,19 +6457,7 @@
           <w:rPr>
             <w:rStyle w:val="Hyperlink"/>
           </w:rPr>
-          <w:t>Einfü</w:t>
-        </w:r>
-        <w:r>
-          <w:rPr>
-            <w:rStyle w:val="Hyperlink"/>
-          </w:rPr>
-          <w:t>h</w:t>
-        </w:r>
-        <w:r>
-          <w:rPr>
-            <w:rStyle w:val="Hyperlink"/>
-          </w:rPr>
-          <w:t>rung</w:t>
+          <w:t>Einführung</w:t>
         </w:r>
       </w:hyperlink>
       <w:r>
@@ -7075,6 +7034,33 @@
     </w:p>
     <w:p>
       <w:pPr>
+        <w:jc w:val="both"/>
+      </w:pPr>
+      <w:r>
+        <w:t xml:space="preserve">Die Bearbeitung des Datensatzes stimmt mit der des CNN überein, da der erste Block des Mask R-CNN, ein CNN ist. Wenn wir nun ein effizientes und genaues Mask R-CNN erstellen wollen, empfiehlt es sich, vorgefertigte CNN, die sich in der Vergangenheit in diesem Bereich bewiesen haben, zu verwenden. </w:t>
+      </w:r>
+    </w:p>
+    <w:p>
+      <w:pPr>
+        <w:jc w:val="both"/>
+      </w:pPr>
+      <w:r>
+        <w:t xml:space="preserve">Bekannte CNNs, die für diese Art von Arbeit bereits verwendet wurden sind unter anderem: </w:t>
+      </w:r>
+    </w:p>
+    <w:p>
+      <w:pPr>
+        <w:pStyle w:val="Listenabsatz"/>
+        <w:numPr>
+          <w:ilvl w:val="0"/>
+          <w:numId w:val="14"/>
+        </w:numPr>
+        <w:jc w:val="both"/>
+      </w:pPr>
+    </w:p>
+    <w:p>
+      <w:pPr>
+        <w:jc w:val="both"/>
         <w:rPr>
           <w:rFonts w:eastAsiaTheme="majorEastAsia" w:cstheme="majorBidi"/>
           <w:color w:val="2F5496" w:themeColor="accent1" w:themeShade="BF"/>
@@ -7082,6 +7068,9 @@
           <w:szCs w:val="32"/>
         </w:rPr>
       </w:pPr>
+      <w:r>
+        <w:t xml:space="preserve"> </w:t>
+      </w:r>
       <w:r>
         <w:br w:type="page"/>
       </w:r>
@@ -7230,14 +7219,7 @@
         <w:sz w:val="16"/>
         <w:szCs w:val="16"/>
       </w:rPr>
-      <w:t xml:space="preserve">[1] Vgl.: </w:t>
-    </w:r>
-    <w:r>
-      <w:rPr>
-        <w:sz w:val="16"/>
-        <w:szCs w:val="16"/>
-      </w:rPr>
-      <w:t>https://www.kvno.de/fileadmin/shared/pdf/online/genehmigungen/ultraschall/sonografie_dokupruefung.pdf</w:t>
+      <w:t>[1] Vgl.: https://www.kvno.de/fileadmin/shared/pdf/online/genehmigungen/ultraschall/sonografie_dokupruefung.pdf</w:t>
     </w:r>
   </w:p>
 </w:ftr>
@@ -8076,6 +8058,119 @@
     </w:lvl>
   </w:abstractNum>
   <w:abstractNum w:abstractNumId="8" w15:restartNumberingAfterBreak="0">
+    <w:nsid w:val="560C63BA"/>
+    <w:multiLevelType w:val="hybridMultilevel"/>
+    <w:tmpl w:val="517C77CA"/>
+    <w:lvl w:ilvl="0" w:tplc="04070001">
+      <w:start w:val="1"/>
+      <w:numFmt w:val="bullet"/>
+      <w:lvlText w:val=""/>
+      <w:lvlJc w:val="left"/>
+      <w:pPr>
+        <w:ind w:left="720" w:hanging="360"/>
+      </w:pPr>
+      <w:rPr>
+        <w:rFonts w:ascii="Symbol" w:hAnsi="Symbol" w:hint="default"/>
+      </w:rPr>
+    </w:lvl>
+    <w:lvl w:ilvl="1" w:tplc="04070003" w:tentative="1">
+      <w:start w:val="1"/>
+      <w:numFmt w:val="bullet"/>
+      <w:lvlText w:val="o"/>
+      <w:lvlJc w:val="left"/>
+      <w:pPr>
+        <w:ind w:left="1440" w:hanging="360"/>
+      </w:pPr>
+      <w:rPr>
+        <w:rFonts w:ascii="Courier New" w:hAnsi="Courier New" w:cs="Courier New" w:hint="default"/>
+      </w:rPr>
+    </w:lvl>
+    <w:lvl w:ilvl="2" w:tplc="04070005" w:tentative="1">
+      <w:start w:val="1"/>
+      <w:numFmt w:val="bullet"/>
+      <w:lvlText w:val=""/>
+      <w:lvlJc w:val="left"/>
+      <w:pPr>
+        <w:ind w:left="2160" w:hanging="360"/>
+      </w:pPr>
+      <w:rPr>
+        <w:rFonts w:ascii="Wingdings" w:hAnsi="Wingdings" w:hint="default"/>
+      </w:rPr>
+    </w:lvl>
+    <w:lvl w:ilvl="3" w:tplc="04070001" w:tentative="1">
+      <w:start w:val="1"/>
+      <w:numFmt w:val="bullet"/>
+      <w:lvlText w:val=""/>
+      <w:lvlJc w:val="left"/>
+      <w:pPr>
+        <w:ind w:left="2880" w:hanging="360"/>
+      </w:pPr>
+      <w:rPr>
+        <w:rFonts w:ascii="Symbol" w:hAnsi="Symbol" w:hint="default"/>
+      </w:rPr>
+    </w:lvl>
+    <w:lvl w:ilvl="4" w:tplc="04070003" w:tentative="1">
+      <w:start w:val="1"/>
+      <w:numFmt w:val="bullet"/>
+      <w:lvlText w:val="o"/>
+      <w:lvlJc w:val="left"/>
+      <w:pPr>
+        <w:ind w:left="3600" w:hanging="360"/>
+      </w:pPr>
+      <w:rPr>
+        <w:rFonts w:ascii="Courier New" w:hAnsi="Courier New" w:cs="Courier New" w:hint="default"/>
+      </w:rPr>
+    </w:lvl>
+    <w:lvl w:ilvl="5" w:tplc="04070005" w:tentative="1">
+      <w:start w:val="1"/>
+      <w:numFmt w:val="bullet"/>
+      <w:lvlText w:val=""/>
+      <w:lvlJc w:val="left"/>
+      <w:pPr>
+        <w:ind w:left="4320" w:hanging="360"/>
+      </w:pPr>
+      <w:rPr>
+        <w:rFonts w:ascii="Wingdings" w:hAnsi="Wingdings" w:hint="default"/>
+      </w:rPr>
+    </w:lvl>
+    <w:lvl w:ilvl="6" w:tplc="04070001" w:tentative="1">
+      <w:start w:val="1"/>
+      <w:numFmt w:val="bullet"/>
+      <w:lvlText w:val=""/>
+      <w:lvlJc w:val="left"/>
+      <w:pPr>
+        <w:ind w:left="5040" w:hanging="360"/>
+      </w:pPr>
+      <w:rPr>
+        <w:rFonts w:ascii="Symbol" w:hAnsi="Symbol" w:hint="default"/>
+      </w:rPr>
+    </w:lvl>
+    <w:lvl w:ilvl="7" w:tplc="04070003" w:tentative="1">
+      <w:start w:val="1"/>
+      <w:numFmt w:val="bullet"/>
+      <w:lvlText w:val="o"/>
+      <w:lvlJc w:val="left"/>
+      <w:pPr>
+        <w:ind w:left="5760" w:hanging="360"/>
+      </w:pPr>
+      <w:rPr>
+        <w:rFonts w:ascii="Courier New" w:hAnsi="Courier New" w:cs="Courier New" w:hint="default"/>
+      </w:rPr>
+    </w:lvl>
+    <w:lvl w:ilvl="8" w:tplc="04070005" w:tentative="1">
+      <w:start w:val="1"/>
+      <w:numFmt w:val="bullet"/>
+      <w:lvlText w:val=""/>
+      <w:lvlJc w:val="left"/>
+      <w:pPr>
+        <w:ind w:left="6480" w:hanging="360"/>
+      </w:pPr>
+      <w:rPr>
+        <w:rFonts w:ascii="Wingdings" w:hAnsi="Wingdings" w:hint="default"/>
+      </w:rPr>
+    </w:lvl>
+  </w:abstractNum>
+  <w:abstractNum w:abstractNumId="9" w15:restartNumberingAfterBreak="0">
     <w:nsid w:val="5A703964"/>
     <w:multiLevelType w:val="hybridMultilevel"/>
     <w:tmpl w:val="C2083B3C"/>
@@ -8188,7 +8283,7 @@
       </w:rPr>
     </w:lvl>
   </w:abstractNum>
-  <w:abstractNum w:abstractNumId="9" w15:restartNumberingAfterBreak="0">
+  <w:abstractNum w:abstractNumId="10" w15:restartNumberingAfterBreak="0">
     <w:nsid w:val="5F237BBE"/>
     <w:multiLevelType w:val="hybridMultilevel"/>
     <w:tmpl w:val="75060984"/>
@@ -8277,7 +8372,7 @@
       </w:pPr>
     </w:lvl>
   </w:abstractNum>
-  <w:abstractNum w:abstractNumId="10" w15:restartNumberingAfterBreak="0">
+  <w:abstractNum w:abstractNumId="11" w15:restartNumberingAfterBreak="0">
     <w:nsid w:val="61107642"/>
     <w:multiLevelType w:val="hybridMultilevel"/>
     <w:tmpl w:val="7098E048"/>
@@ -8366,7 +8461,7 @@
       </w:pPr>
     </w:lvl>
   </w:abstractNum>
-  <w:abstractNum w:abstractNumId="11" w15:restartNumberingAfterBreak="0">
+  <w:abstractNum w:abstractNumId="12" w15:restartNumberingAfterBreak="0">
     <w:nsid w:val="6F625F25"/>
     <w:multiLevelType w:val="hybridMultilevel"/>
     <w:tmpl w:val="90162E3C"/>
@@ -8479,7 +8574,7 @@
       </w:rPr>
     </w:lvl>
   </w:abstractNum>
-  <w:abstractNum w:abstractNumId="12" w15:restartNumberingAfterBreak="0">
+  <w:abstractNum w:abstractNumId="13" w15:restartNumberingAfterBreak="0">
     <w:nsid w:val="743D0BC5"/>
     <w:multiLevelType w:val="hybridMultilevel"/>
     <w:tmpl w:val="6A8E2FF6"/>
@@ -8599,13 +8694,13 @@
     <w:abstractNumId w:val="6"/>
   </w:num>
   <w:num w:numId="3" w16cid:durableId="646320945">
-    <w:abstractNumId w:val="12"/>
+    <w:abstractNumId w:val="13"/>
   </w:num>
   <w:num w:numId="4" w16cid:durableId="1646931444">
     <w:abstractNumId w:val="3"/>
   </w:num>
   <w:num w:numId="5" w16cid:durableId="622272509">
-    <w:abstractNumId w:val="11"/>
+    <w:abstractNumId w:val="12"/>
   </w:num>
   <w:num w:numId="6" w16cid:durableId="962685699">
     <w:abstractNumId w:val="1"/>
@@ -8614,22 +8709,25 @@
     <w:abstractNumId w:val="7"/>
   </w:num>
   <w:num w:numId="8" w16cid:durableId="2073381998">
-    <w:abstractNumId w:val="8"/>
+    <w:abstractNumId w:val="9"/>
   </w:num>
   <w:num w:numId="9" w16cid:durableId="2119450421">
     <w:abstractNumId w:val="0"/>
   </w:num>
   <w:num w:numId="10" w16cid:durableId="1253123315">
-    <w:abstractNumId w:val="9"/>
+    <w:abstractNumId w:val="10"/>
   </w:num>
   <w:num w:numId="11" w16cid:durableId="989210279">
     <w:abstractNumId w:val="4"/>
   </w:num>
   <w:num w:numId="12" w16cid:durableId="47610499">
-    <w:abstractNumId w:val="10"/>
+    <w:abstractNumId w:val="11"/>
   </w:num>
   <w:num w:numId="13" w16cid:durableId="1402872573">
     <w:abstractNumId w:val="5"/>
+  </w:num>
+  <w:num w:numId="14" w16cid:durableId="1600874491">
+    <w:abstractNumId w:val="8"/>
   </w:num>
 </w:numbering>
 </file>

</xml_diff>

<commit_message>
An Worddokument weiter gearbeitet und ResNet Doc hinzugefügt.
</commit_message>
<xml_diff>
--- a/Projektarbeit_DeppLearning.docx
+++ b/Projektarbeit_DeppLearning.docx
@@ -7045,16 +7045,316 @@
         <w:jc w:val="both"/>
       </w:pPr>
       <w:r>
-        <w:t xml:space="preserve">Bekannte CNNs, die für diese Art von Arbeit bereits verwendet wurden sind unter anderem: </w:t>
-      </w:r>
-    </w:p>
-    <w:p>
-      <w:pPr>
-        <w:pStyle w:val="Listenabsatz"/>
-        <w:numPr>
-          <w:ilvl w:val="0"/>
-          <w:numId w:val="14"/>
-        </w:numPr>
+        <w:t xml:space="preserve">Ein bekanntes CNN, welches sich bereit in der Vergangenheit bewiesen, ist das sogenannte ResNet50. Es ist ein Convolutional </w:t>
+      </w:r>
+      <w:r>
+        <w:t>N</w:t>
+      </w:r>
+      <w:r>
+        <w:t>eural Network, welches eine tiefe verborgene Schicht besitzt. Aus dem Namen ist abzuleiten, dass es 50 Layer in der verborgenen Schicht enthält. Durch eine bestimmte Art und Weise der Anordnung von den Convolutional Layer</w:t>
+      </w:r>
+      <w:r>
+        <w:t>n</w:t>
+      </w:r>
+      <w:r>
+        <w:t xml:space="preserve"> und </w:t>
+      </w:r>
+      <w:r>
+        <w:t>der sogenannten Identitätsabkürzung ist es möglich, die Lernrate konstant zu verbessern und Overfitting zu verhindern. (Quelle zu ResNet)</w:t>
+      </w:r>
+    </w:p>
+    <w:p>
+      <w:pPr>
+        <w:jc w:val="both"/>
+      </w:pPr>
+      <w:r>
+        <w:t>Das zu erstellende Mask R-CNN wird aus mehreren Blöcken bestehen. Der erste wird das ResNet50 sein, um aus den Bildern die Feature Maps zu erstellen. In der API Keras, die wir verwenden um unsere neuronalen Netze aufzubauen, ist bereit eine Funktion implementiert, die uns eine ResNet50 Architektur lädt. Es gilt noch einige Parameter innerhalb der Funktion zu definieren.</w:t>
+      </w:r>
+    </w:p>
+    <w:p>
+      <w:pPr>
+        <w:jc w:val="both"/>
+      </w:pPr>
+      <w:r>
+        <w:rPr>
+          <w:noProof/>
+        </w:rPr>
+        <mc:AlternateContent>
+          <mc:Choice Requires="wps">
+            <w:drawing>
+              <wp:anchor distT="0" distB="0" distL="114300" distR="114300" simplePos="0" relativeHeight="251664384" behindDoc="0" locked="0" layoutInCell="1" allowOverlap="1" wp14:anchorId="29674C94" wp14:editId="77FF95B1">
+                <wp:simplePos x="0" y="0"/>
+                <wp:positionH relativeFrom="margin">
+                  <wp:align>right</wp:align>
+                </wp:positionH>
+                <wp:positionV relativeFrom="paragraph">
+                  <wp:posOffset>7620</wp:posOffset>
+                </wp:positionV>
+                <wp:extent cx="5734050" cy="1628775"/>
+                <wp:effectExtent l="0" t="0" r="19050" b="28575"/>
+                <wp:wrapNone/>
+                <wp:docPr id="19" name="Textfeld 19"/>
+                <wp:cNvGraphicFramePr/>
+                <a:graphic xmlns:a="http://schemas.openxmlformats.org/drawingml/2006/main">
+                  <a:graphicData uri="http://schemas.microsoft.com/office/word/2010/wordprocessingShape">
+                    <wps:wsp>
+                      <wps:cNvSpPr txBox="1"/>
+                      <wps:spPr>
+                        <a:xfrm>
+                          <a:off x="0" y="0"/>
+                          <a:ext cx="5734050" cy="1628775"/>
+                        </a:xfrm>
+                        <a:prstGeom prst="rect">
+                          <a:avLst/>
+                        </a:prstGeom>
+                        <a:solidFill>
+                          <a:schemeClr val="lt1"/>
+                        </a:solidFill>
+                        <a:ln w="6350">
+                          <a:solidFill>
+                            <a:prstClr val="black"/>
+                          </a:solidFill>
+                        </a:ln>
+                      </wps:spPr>
+                      <wps:txbx>
+                        <w:txbxContent>
+                          <w:p>
+                            <w:pPr>
+                              <w:pStyle w:val="Listenabsatz"/>
+                              <w:numPr>
+                                <w:ilvl w:val="0"/>
+                                <w:numId w:val="15"/>
+                              </w:numPr>
+                            </w:pPr>
+                            <w:r>
+                              <w:t xml:space="preserve">Laden der Funktion </w:t>
+                            </w:r>
+                          </w:p>
+                          <w:p>
+                            <w:pPr>
+                              <w:pStyle w:val="Listenabsatz"/>
+                              <w:numPr>
+                                <w:ilvl w:val="1"/>
+                                <w:numId w:val="15"/>
+                              </w:numPr>
+                            </w:pPr>
+                            <w:r>
+                              <w:t xml:space="preserve">Festlegen ob am Anfang Dense-Layer sein sollen = </w:t>
+                            </w:r>
+                            <w:proofErr w:type="spellStart"/>
+                            <w:r>
+                              <w:t>False</w:t>
+                            </w:r>
+                            <w:proofErr w:type="spellEnd"/>
+                            <w:r>
+                              <w:t xml:space="preserve"> </w:t>
+                            </w:r>
+                          </w:p>
+                          <w:p>
+                            <w:pPr>
+                              <w:pStyle w:val="Listenabsatz"/>
+                              <w:numPr>
+                                <w:ilvl w:val="1"/>
+                                <w:numId w:val="15"/>
+                              </w:numPr>
+                            </w:pPr>
+                            <w:r>
+                              <w:t>Festlegen ob schon vorhandene Wichtungen geladen werden sollen = None</w:t>
+                            </w:r>
+                          </w:p>
+                          <w:p>
+                            <w:pPr>
+                              <w:pStyle w:val="Listenabsatz"/>
+                              <w:numPr>
+                                <w:ilvl w:val="1"/>
+                                <w:numId w:val="15"/>
+                              </w:numPr>
+                            </w:pPr>
+                            <w:r>
+                              <w:t xml:space="preserve">Input Shape festlegen (falls gewollt, bei uns (-1, 64, 64, 1))  </w:t>
+                            </w:r>
+                          </w:p>
+                          <w:p>
+                            <w:pPr>
+                              <w:pStyle w:val="Listenabsatz"/>
+                              <w:numPr>
+                                <w:ilvl w:val="1"/>
+                                <w:numId w:val="15"/>
+                              </w:numPr>
+                            </w:pPr>
+                            <w:r>
+                              <w:t>Pooling Variante Festlegen = „</w:t>
+                            </w:r>
+                            <w:proofErr w:type="spellStart"/>
+                            <w:r>
+                              <w:t>max</w:t>
+                            </w:r>
+                            <w:proofErr w:type="spellEnd"/>
+                            <w:r>
+                              <w:t>“ für Maxpooling</w:t>
+                            </w:r>
+                          </w:p>
+                          <w:p>
+                            <w:pPr>
+                              <w:pStyle w:val="Listenabsatz"/>
+                              <w:numPr>
+                                <w:ilvl w:val="1"/>
+                                <w:numId w:val="15"/>
+                              </w:numPr>
+                            </w:pPr>
+                            <w:r>
+                              <w:t>Klassenanzahl für Output festlegen</w:t>
+                            </w:r>
+                          </w:p>
+                        </w:txbxContent>
+                      </wps:txbx>
+                      <wps:bodyPr rot="0" spcFirstLastPara="0" vertOverflow="overflow" horzOverflow="overflow" vert="horz" wrap="square" lIns="91440" tIns="45720" rIns="91440" bIns="45720" numCol="1" spcCol="0" rtlCol="0" fromWordArt="0" anchor="t" anchorCtr="0" forceAA="0" compatLnSpc="1">
+                        <a:prstTxWarp prst="textNoShape">
+                          <a:avLst/>
+                        </a:prstTxWarp>
+                        <a:noAutofit/>
+                      </wps:bodyPr>
+                    </wps:wsp>
+                  </a:graphicData>
+                </a:graphic>
+                <wp14:sizeRelH relativeFrom="margin">
+                  <wp14:pctWidth>0</wp14:pctWidth>
+                </wp14:sizeRelH>
+                <wp14:sizeRelV relativeFrom="margin">
+                  <wp14:pctHeight>0</wp14:pctHeight>
+                </wp14:sizeRelV>
+              </wp:anchor>
+            </w:drawing>
+          </mc:Choice>
+          <mc:Fallback>
+            <w:pict>
+              <v:shape w14:anchorId="29674C94" id="Textfeld 19" o:spid="_x0000_s1030" type="#_x0000_t202" style="position:absolute;left:0;text-align:left;margin-left:400.3pt;margin-top:.6pt;width:451.5pt;height:128.25pt;z-index:251664384;visibility:visible;mso-wrap-style:square;mso-width-percent:0;mso-height-percent:0;mso-wrap-distance-left:9pt;mso-wrap-distance-top:0;mso-wrap-distance-right:9pt;mso-wrap-distance-bottom:0;mso-position-horizontal:right;mso-position-horizontal-relative:margin;mso-position-vertical:absolute;mso-position-vertical-relative:text;mso-width-percent:0;mso-height-percent:0;mso-width-relative:margin;mso-height-relative:margin;v-text-anchor:top" o:gfxdata="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" fillcolor="white [3201]" strokeweight=".5pt">
+                <v:textbox>
+                  <w:txbxContent>
+                    <w:p>
+                      <w:pPr>
+                        <w:pStyle w:val="Listenabsatz"/>
+                        <w:numPr>
+                          <w:ilvl w:val="0"/>
+                          <w:numId w:val="15"/>
+                        </w:numPr>
+                      </w:pPr>
+                      <w:r>
+                        <w:t xml:space="preserve">Laden der Funktion </w:t>
+                      </w:r>
+                    </w:p>
+                    <w:p>
+                      <w:pPr>
+                        <w:pStyle w:val="Listenabsatz"/>
+                        <w:numPr>
+                          <w:ilvl w:val="1"/>
+                          <w:numId w:val="15"/>
+                        </w:numPr>
+                      </w:pPr>
+                      <w:r>
+                        <w:t xml:space="preserve">Festlegen ob am Anfang Dense-Layer sein sollen = </w:t>
+                      </w:r>
+                      <w:proofErr w:type="spellStart"/>
+                      <w:r>
+                        <w:t>False</w:t>
+                      </w:r>
+                      <w:proofErr w:type="spellEnd"/>
+                      <w:r>
+                        <w:t xml:space="preserve"> </w:t>
+                      </w:r>
+                    </w:p>
+                    <w:p>
+                      <w:pPr>
+                        <w:pStyle w:val="Listenabsatz"/>
+                        <w:numPr>
+                          <w:ilvl w:val="1"/>
+                          <w:numId w:val="15"/>
+                        </w:numPr>
+                      </w:pPr>
+                      <w:r>
+                        <w:t>Festlegen ob schon vorhandene Wichtungen geladen werden sollen = None</w:t>
+                      </w:r>
+                    </w:p>
+                    <w:p>
+                      <w:pPr>
+                        <w:pStyle w:val="Listenabsatz"/>
+                        <w:numPr>
+                          <w:ilvl w:val="1"/>
+                          <w:numId w:val="15"/>
+                        </w:numPr>
+                      </w:pPr>
+                      <w:r>
+                        <w:t xml:space="preserve">Input Shape festlegen (falls gewollt, bei uns (-1, 64, 64, 1))  </w:t>
+                      </w:r>
+                    </w:p>
+                    <w:p>
+                      <w:pPr>
+                        <w:pStyle w:val="Listenabsatz"/>
+                        <w:numPr>
+                          <w:ilvl w:val="1"/>
+                          <w:numId w:val="15"/>
+                        </w:numPr>
+                      </w:pPr>
+                      <w:r>
+                        <w:t>Pooling Variante Festlegen = „</w:t>
+                      </w:r>
+                      <w:proofErr w:type="spellStart"/>
+                      <w:r>
+                        <w:t>max</w:t>
+                      </w:r>
+                      <w:proofErr w:type="spellEnd"/>
+                      <w:r>
+                        <w:t>“ für Maxpooling</w:t>
+                      </w:r>
+                    </w:p>
+                    <w:p>
+                      <w:pPr>
+                        <w:pStyle w:val="Listenabsatz"/>
+                        <w:numPr>
+                          <w:ilvl w:val="1"/>
+                          <w:numId w:val="15"/>
+                        </w:numPr>
+                      </w:pPr>
+                      <w:r>
+                        <w:t>Klassenanzahl für Output festlegen</w:t>
+                      </w:r>
+                    </w:p>
+                  </w:txbxContent>
+                </v:textbox>
+                <w10:wrap anchorx="margin"/>
+              </v:shape>
+            </w:pict>
+          </mc:Fallback>
+        </mc:AlternateContent>
+      </w:r>
+    </w:p>
+    <w:p>
+      <w:pPr>
+        <w:jc w:val="both"/>
+      </w:pPr>
+    </w:p>
+    <w:p>
+      <w:pPr>
+        <w:jc w:val="both"/>
+      </w:pPr>
+    </w:p>
+    <w:p>
+      <w:pPr>
+        <w:jc w:val="both"/>
+      </w:pPr>
+    </w:p>
+    <w:p>
+      <w:pPr>
+        <w:jc w:val="both"/>
+      </w:pPr>
+    </w:p>
+    <w:p>
+      <w:pPr>
+        <w:jc w:val="both"/>
+      </w:pPr>
+    </w:p>
+    <w:p>
+      <w:pPr>
         <w:jc w:val="both"/>
       </w:pPr>
     </w:p>
@@ -7568,6 +7868,95 @@
     </w:lvl>
   </w:abstractNum>
   <w:abstractNum w:abstractNumId="3" w15:restartNumberingAfterBreak="0">
+    <w:nsid w:val="240F14AC"/>
+    <w:multiLevelType w:val="hybridMultilevel"/>
+    <w:tmpl w:val="042C6F7E"/>
+    <w:lvl w:ilvl="0" w:tplc="0407000F">
+      <w:start w:val="1"/>
+      <w:numFmt w:val="decimal"/>
+      <w:lvlText w:val="%1."/>
+      <w:lvlJc w:val="left"/>
+      <w:pPr>
+        <w:ind w:left="720" w:hanging="360"/>
+      </w:pPr>
+      <w:rPr>
+        <w:rFonts w:hint="default"/>
+      </w:rPr>
+    </w:lvl>
+    <w:lvl w:ilvl="1" w:tplc="04070019">
+      <w:start w:val="1"/>
+      <w:numFmt w:val="lowerLetter"/>
+      <w:lvlText w:val="%2."/>
+      <w:lvlJc w:val="left"/>
+      <w:pPr>
+        <w:ind w:left="1440" w:hanging="360"/>
+      </w:pPr>
+    </w:lvl>
+    <w:lvl w:ilvl="2" w:tplc="0407001B" w:tentative="1">
+      <w:start w:val="1"/>
+      <w:numFmt w:val="lowerRoman"/>
+      <w:lvlText w:val="%3."/>
+      <w:lvlJc w:val="right"/>
+      <w:pPr>
+        <w:ind w:left="2160" w:hanging="180"/>
+      </w:pPr>
+    </w:lvl>
+    <w:lvl w:ilvl="3" w:tplc="0407000F" w:tentative="1">
+      <w:start w:val="1"/>
+      <w:numFmt w:val="decimal"/>
+      <w:lvlText w:val="%4."/>
+      <w:lvlJc w:val="left"/>
+      <w:pPr>
+        <w:ind w:left="2880" w:hanging="360"/>
+      </w:pPr>
+    </w:lvl>
+    <w:lvl w:ilvl="4" w:tplc="04070019" w:tentative="1">
+      <w:start w:val="1"/>
+      <w:numFmt w:val="lowerLetter"/>
+      <w:lvlText w:val="%5."/>
+      <w:lvlJc w:val="left"/>
+      <w:pPr>
+        <w:ind w:left="3600" w:hanging="360"/>
+      </w:pPr>
+    </w:lvl>
+    <w:lvl w:ilvl="5" w:tplc="0407001B" w:tentative="1">
+      <w:start w:val="1"/>
+      <w:numFmt w:val="lowerRoman"/>
+      <w:lvlText w:val="%6."/>
+      <w:lvlJc w:val="right"/>
+      <w:pPr>
+        <w:ind w:left="4320" w:hanging="180"/>
+      </w:pPr>
+    </w:lvl>
+    <w:lvl w:ilvl="6" w:tplc="0407000F" w:tentative="1">
+      <w:start w:val="1"/>
+      <w:numFmt w:val="decimal"/>
+      <w:lvlText w:val="%7."/>
+      <w:lvlJc w:val="left"/>
+      <w:pPr>
+        <w:ind w:left="5040" w:hanging="360"/>
+      </w:pPr>
+    </w:lvl>
+    <w:lvl w:ilvl="7" w:tplc="04070019" w:tentative="1">
+      <w:start w:val="1"/>
+      <w:numFmt w:val="lowerLetter"/>
+      <w:lvlText w:val="%8."/>
+      <w:lvlJc w:val="left"/>
+      <w:pPr>
+        <w:ind w:left="5760" w:hanging="360"/>
+      </w:pPr>
+    </w:lvl>
+    <w:lvl w:ilvl="8" w:tplc="0407001B" w:tentative="1">
+      <w:start w:val="1"/>
+      <w:numFmt w:val="lowerRoman"/>
+      <w:lvlText w:val="%9."/>
+      <w:lvlJc w:val="right"/>
+      <w:pPr>
+        <w:ind w:left="6480" w:hanging="180"/>
+      </w:pPr>
+    </w:lvl>
+  </w:abstractNum>
+  <w:abstractNum w:abstractNumId="4" w15:restartNumberingAfterBreak="0">
     <w:nsid w:val="27052EA5"/>
     <w:multiLevelType w:val="hybridMultilevel"/>
     <w:tmpl w:val="44805DBE"/>
@@ -7680,7 +8069,7 @@
       </w:rPr>
     </w:lvl>
   </w:abstractNum>
-  <w:abstractNum w:abstractNumId="4" w15:restartNumberingAfterBreak="0">
+  <w:abstractNum w:abstractNumId="5" w15:restartNumberingAfterBreak="0">
     <w:nsid w:val="378D563A"/>
     <w:multiLevelType w:val="hybridMultilevel"/>
     <w:tmpl w:val="8E1C5F26"/>
@@ -7769,7 +8158,7 @@
       </w:pPr>
     </w:lvl>
   </w:abstractNum>
-  <w:abstractNum w:abstractNumId="5" w15:restartNumberingAfterBreak="0">
+  <w:abstractNum w:abstractNumId="6" w15:restartNumberingAfterBreak="0">
     <w:nsid w:val="4BBB7DB1"/>
     <w:multiLevelType w:val="hybridMultilevel"/>
     <w:tmpl w:val="E59C22E6"/>
@@ -7858,7 +8247,7 @@
       </w:pPr>
     </w:lvl>
   </w:abstractNum>
-  <w:abstractNum w:abstractNumId="6" w15:restartNumberingAfterBreak="0">
+  <w:abstractNum w:abstractNumId="7" w15:restartNumberingAfterBreak="0">
     <w:nsid w:val="4BE378E8"/>
     <w:multiLevelType w:val="hybridMultilevel"/>
     <w:tmpl w:val="75304960"/>
@@ -7971,7 +8360,7 @@
       </w:rPr>
     </w:lvl>
   </w:abstractNum>
-  <w:abstractNum w:abstractNumId="7" w15:restartNumberingAfterBreak="0">
+  <w:abstractNum w:abstractNumId="8" w15:restartNumberingAfterBreak="0">
     <w:nsid w:val="4DEF1043"/>
     <w:multiLevelType w:val="hybridMultilevel"/>
     <w:tmpl w:val="2EF26F42"/>
@@ -8057,7 +8446,7 @@
       </w:pPr>
     </w:lvl>
   </w:abstractNum>
-  <w:abstractNum w:abstractNumId="8" w15:restartNumberingAfterBreak="0">
+  <w:abstractNum w:abstractNumId="9" w15:restartNumberingAfterBreak="0">
     <w:nsid w:val="560C63BA"/>
     <w:multiLevelType w:val="hybridMultilevel"/>
     <w:tmpl w:val="517C77CA"/>
@@ -8170,7 +8559,7 @@
       </w:rPr>
     </w:lvl>
   </w:abstractNum>
-  <w:abstractNum w:abstractNumId="9" w15:restartNumberingAfterBreak="0">
+  <w:abstractNum w:abstractNumId="10" w15:restartNumberingAfterBreak="0">
     <w:nsid w:val="5A703964"/>
     <w:multiLevelType w:val="hybridMultilevel"/>
     <w:tmpl w:val="C2083B3C"/>
@@ -8283,7 +8672,7 @@
       </w:rPr>
     </w:lvl>
   </w:abstractNum>
-  <w:abstractNum w:abstractNumId="10" w15:restartNumberingAfterBreak="0">
+  <w:abstractNum w:abstractNumId="11" w15:restartNumberingAfterBreak="0">
     <w:nsid w:val="5F237BBE"/>
     <w:multiLevelType w:val="hybridMultilevel"/>
     <w:tmpl w:val="75060984"/>
@@ -8372,7 +8761,7 @@
       </w:pPr>
     </w:lvl>
   </w:abstractNum>
-  <w:abstractNum w:abstractNumId="11" w15:restartNumberingAfterBreak="0">
+  <w:abstractNum w:abstractNumId="12" w15:restartNumberingAfterBreak="0">
     <w:nsid w:val="61107642"/>
     <w:multiLevelType w:val="hybridMultilevel"/>
     <w:tmpl w:val="7098E048"/>
@@ -8461,7 +8850,7 @@
       </w:pPr>
     </w:lvl>
   </w:abstractNum>
-  <w:abstractNum w:abstractNumId="12" w15:restartNumberingAfterBreak="0">
+  <w:abstractNum w:abstractNumId="13" w15:restartNumberingAfterBreak="0">
     <w:nsid w:val="6F625F25"/>
     <w:multiLevelType w:val="hybridMultilevel"/>
     <w:tmpl w:val="90162E3C"/>
@@ -8574,7 +8963,7 @@
       </w:rPr>
     </w:lvl>
   </w:abstractNum>
-  <w:abstractNum w:abstractNumId="13" w15:restartNumberingAfterBreak="0">
+  <w:abstractNum w:abstractNumId="14" w15:restartNumberingAfterBreak="0">
     <w:nsid w:val="743D0BC5"/>
     <w:multiLevelType w:val="hybridMultilevel"/>
     <w:tmpl w:val="6A8E2FF6"/>
@@ -8691,43 +9080,46 @@
     <w:abstractNumId w:val="2"/>
   </w:num>
   <w:num w:numId="2" w16cid:durableId="1945923102">
-    <w:abstractNumId w:val="6"/>
+    <w:abstractNumId w:val="7"/>
   </w:num>
   <w:num w:numId="3" w16cid:durableId="646320945">
-    <w:abstractNumId w:val="13"/>
+    <w:abstractNumId w:val="14"/>
   </w:num>
   <w:num w:numId="4" w16cid:durableId="1646931444">
-    <w:abstractNumId w:val="3"/>
+    <w:abstractNumId w:val="4"/>
   </w:num>
   <w:num w:numId="5" w16cid:durableId="622272509">
-    <w:abstractNumId w:val="12"/>
+    <w:abstractNumId w:val="13"/>
   </w:num>
   <w:num w:numId="6" w16cid:durableId="962685699">
     <w:abstractNumId w:val="1"/>
   </w:num>
   <w:num w:numId="7" w16cid:durableId="1476338735">
-    <w:abstractNumId w:val="7"/>
+    <w:abstractNumId w:val="8"/>
   </w:num>
   <w:num w:numId="8" w16cid:durableId="2073381998">
-    <w:abstractNumId w:val="9"/>
+    <w:abstractNumId w:val="10"/>
   </w:num>
   <w:num w:numId="9" w16cid:durableId="2119450421">
     <w:abstractNumId w:val="0"/>
   </w:num>
   <w:num w:numId="10" w16cid:durableId="1253123315">
-    <w:abstractNumId w:val="10"/>
+    <w:abstractNumId w:val="11"/>
   </w:num>
   <w:num w:numId="11" w16cid:durableId="989210279">
-    <w:abstractNumId w:val="4"/>
+    <w:abstractNumId w:val="5"/>
   </w:num>
   <w:num w:numId="12" w16cid:durableId="47610499">
-    <w:abstractNumId w:val="11"/>
+    <w:abstractNumId w:val="12"/>
   </w:num>
   <w:num w:numId="13" w16cid:durableId="1402872573">
-    <w:abstractNumId w:val="5"/>
+    <w:abstractNumId w:val="6"/>
   </w:num>
   <w:num w:numId="14" w16cid:durableId="1600874491">
-    <w:abstractNumId w:val="8"/>
+    <w:abstractNumId w:val="9"/>
+  </w:num>
+  <w:num w:numId="15" w16cid:durableId="2126803825">
+    <w:abstractNumId w:val="3"/>
   </w:num>
 </w:numbering>
 </file>

</xml_diff>

<commit_message>
Weiter an der Word weitergearbeitet
</commit_message>
<xml_diff>
--- a/Projektarbeit_DeppLearning.docx
+++ b/Projektarbeit_DeppLearning.docx
@@ -98,10 +98,30 @@
         <w:rPr>
           <w:b/>
           <w:bCs/>
-          <w:sz w:val="40"/>
-          <w:szCs w:val="40"/>
+          <w:sz w:val="36"/>
+          <w:szCs w:val="36"/>
         </w:rPr>
       </w:pPr>
+    </w:p>
+    <w:p>
+      <w:pPr>
+        <w:jc w:val="center"/>
+        <w:rPr>
+          <w:b/>
+          <w:bCs/>
+          <w:sz w:val="32"/>
+          <w:szCs w:val="32"/>
+        </w:rPr>
+      </w:pPr>
+      <w:r>
+        <w:rPr>
+          <w:b/>
+          <w:bCs/>
+          <w:sz w:val="36"/>
+          <w:szCs w:val="36"/>
+        </w:rPr>
+        <w:t>Thema</w:t>
+      </w:r>
     </w:p>
     <w:p>
       <w:pPr>
@@ -5722,36 +5742,20 @@
     </w:p>
     <w:p>
       <w:pPr>
-        <w:pStyle w:val="Formatvorlage2"/>
-      </w:pPr>
-      <w:bookmarkStart w:id="19" w:name="_Toc124423767"/>
-      <w:r>
-        <w:t>Lösung mit CNN</w:t>
+        <w:pStyle w:val="Formatvorlage3"/>
+      </w:pPr>
+      <w:bookmarkStart w:id="19" w:name="_Toc124423768"/>
+      <w:r>
+        <w:t>Bearbeitung der Rohdaten</w:t>
       </w:r>
       <w:bookmarkEnd w:id="19"/>
-      <w:r>
-        <w:t xml:space="preserve"> </w:t>
-      </w:r>
-    </w:p>
-    <w:p>
-      <w:pPr>
-        <w:pStyle w:val="Formatvorlage3"/>
-      </w:pPr>
-      <w:bookmarkStart w:id="20" w:name="_Toc124423768"/>
-      <w:r>
-        <w:t>Bearbeitung der Rohdaten</w:t>
-      </w:r>
-      <w:bookmarkEnd w:id="20"/>
-    </w:p>
-    <w:p>
-      <w:pPr>
-        <w:jc w:val="both"/>
-      </w:pPr>
-      <w:r>
-        <w:t xml:space="preserve">Der erste Schritt wird sein, die Daten, die zum Trainieren verwendet werden zu bearbeiten. Üblicherweise werden neuronalen Netzen keine Bilder zum Trainieren gegeben, die ein hohe Auflösung besitzen. Dennoch benötigen wir sie, da wir die Bilder zuerst auf ein passendes Format verkleinern werden. Das bedeutet, dass wir aus einem beispielsweise 500x500 Bild ein 64x64 Bild machen. </w:t>
-      </w:r>
-      <w:r>
-        <w:t xml:space="preserve">Durch diesen Schritt gehen uns viele Informationen verloren. Die folgende Abbildung soll dies verdeutlichen. </w:t>
+    </w:p>
+    <w:p>
+      <w:pPr>
+        <w:jc w:val="both"/>
+      </w:pPr>
+      <w:r>
+        <w:t xml:space="preserve">Der erste Schritt wird sein, die Daten, die zum Trainieren verwendet werden zu bearbeiten. Üblicherweise werden neuronalen Netzen keine Bilder zum Trainieren gegeben, die ein hohe Auflösung besitzen. Dennoch benötigen wir sie, da wir die Bilder zuerst auf ein passendes Format verkleinern werden. Das bedeutet, dass wir aus einem beispielsweise 500x500 Bild ein 64x64 Bild machen. Durch diesen Schritt gehen uns viele Informationen verloren. Die folgende Abbildung soll dies verdeutlichen. </w:t>
       </w:r>
     </w:p>
     <w:p>
@@ -5763,7 +5767,7 @@
           <w:noProof/>
         </w:rPr>
         <w:drawing>
-          <wp:inline distT="0" distB="0" distL="0" distR="0" wp14:anchorId="6A61041C" wp14:editId="1C952B29">
+          <wp:inline distT="0" distB="0" distL="0" distR="0" wp14:anchorId="10C3DD08" wp14:editId="45033201">
             <wp:extent cx="2299177" cy="2026763"/>
             <wp:effectExtent l="152400" t="152400" r="368300" b="354965"/>
             <wp:docPr id="17" name="Grafik 17" descr="Ein Bild, das rot enthält.&#10;&#10;Automatisch generierte Beschreibung"/>
@@ -5830,7 +5834,7 @@
           <w:noProof/>
         </w:rPr>
         <w:drawing>
-          <wp:inline distT="0" distB="0" distL="0" distR="0" wp14:anchorId="36802389" wp14:editId="5367A894">
+          <wp:inline distT="0" distB="0" distL="0" distR="0" wp14:anchorId="26A22FC0" wp14:editId="370E94FE">
             <wp:extent cx="609600" cy="609600"/>
             <wp:effectExtent l="152400" t="152400" r="361950" b="361950"/>
             <wp:docPr id="18" name="Grafik 18"/>
@@ -5890,54 +5894,43 @@
       <w:r>
         <w:t xml:space="preserve">Abbildung </w:t>
       </w:r>
-      <w:fldSimple w:instr=" SEQ Abbildung \* ARABIC ">
-        <w:r>
-          <w:rPr>
-            <w:noProof/>
-          </w:rPr>
-          <w:t>14</w:t>
-        </w:r>
-      </w:fldSimple>
-      <w:r>
-        <w:t>: Beispiel für Verkleinerung des Bildes</w:t>
-      </w:r>
-      <w:r>
-        <w:t xml:space="preserve"> Abbildung 11</w:t>
-      </w:r>
-      <w:r>
-        <w:t xml:space="preserve"> von 422x372 auf 64x64</w:t>
-      </w:r>
-      <w:r>
-        <w:t xml:space="preserve"> Pixel</w:t>
-      </w:r>
-    </w:p>
-    <w:p>
-      <w:pPr>
-        <w:jc w:val="both"/>
-      </w:pPr>
-      <w:r>
-        <w:t>Der rote Rahmen geht hier im Beispiel verloren, da im Verkleinerungsprozess das Bild als Graustufenbild eingelesen wird.</w:t>
-      </w:r>
-      <w:r>
-        <w:t xml:space="preserve"> </w:t>
-      </w:r>
-      <w:r>
-        <w:t>Bei genauem Hinsehen</w:t>
-      </w:r>
-      <w:r>
-        <w:t xml:space="preserve"> kann man erkennen, dass im verkleinertem Bild immer noch Strukturen des Phantoms enthalten sind. Mit weiteren Bildern, auf denen andere Strukturen besser zu erkennen sin</w:t>
-      </w:r>
-      <w:r>
-        <w:t>d, kann ein gutes Ergebnis bei der Klassifikation gelingen.</w:t>
-      </w:r>
-      <w:r>
-        <w:t xml:space="preserve"> </w:t>
-      </w:r>
-      <w:r>
-        <w:t>Nun ist die Frage, ob man die Ränder versucht zu eliminieren, indem man simpler Weise einfach hereinzoomen würde. Macht man dies auf verschiedenen Positionen im Bild, so hätte man mehr Daten für das Datenpacket.</w:t>
-      </w:r>
-      <w:r>
-        <w:t xml:space="preserve"> </w:t>
+      <w:r>
+        <w:fldChar w:fldCharType="begin"/>
+      </w:r>
+      <w:r>
+        <w:instrText xml:space="preserve"> SEQ Abbildung \* ARABIC </w:instrText>
+      </w:r>
+      <w:r>
+        <w:fldChar w:fldCharType="separate"/>
+      </w:r>
+      <w:r>
+        <w:rPr>
+          <w:noProof/>
+        </w:rPr>
+        <w:t>14</w:t>
+      </w:r>
+      <w:r>
+        <w:rPr>
+          <w:noProof/>
+        </w:rPr>
+        <w:fldChar w:fldCharType="end"/>
+      </w:r>
+      <w:r>
+        <w:t>: Beispiel für Verkleinerung des Bildes Abbildung 11 von 422x372 auf 64x64 Pixel</w:t>
+      </w:r>
+    </w:p>
+    <w:p>
+      <w:pPr>
+        <w:jc w:val="both"/>
+      </w:pPr>
+      <w:r>
+        <w:t>Der rote Rahmen geht hier im Beispiel verloren, da im Verkleinerungsprozess das Bild als Graustufenbild eingelesen wird. Bei genauem Hinsehen kann man erkennen, dass im verkleinerte</w:t>
+      </w:r>
+      <w:r>
+        <w:t>n</w:t>
+      </w:r>
+      <w:r>
+        <w:t xml:space="preserve"> Bild immer noch Strukturen des Phantoms enthalten sind. Mit weiteren Bildern, auf denen andere Strukturen besser zu erkennen sind, kann ein gutes Ergebnis bei der Klassifikation gelingen. Nun ist die Frage, ob man die Ränder versucht zu eliminieren, indem man simpler Weise einfach hereinzoomen würde. Macht man dies auf verschiedenen Positionen im Bild, so hätte man mehr Daten für das Datenpacket. </w:t>
       </w:r>
     </w:p>
     <w:p>
@@ -5949,7 +5942,7 @@
           <w:noProof/>
         </w:rPr>
         <w:drawing>
-          <wp:inline distT="0" distB="0" distL="0" distR="0" wp14:anchorId="4391BE6B" wp14:editId="6DFEF673">
+          <wp:inline distT="0" distB="0" distL="0" distR="0" wp14:anchorId="4576AF9C" wp14:editId="753BDD9E">
             <wp:extent cx="549897" cy="549897"/>
             <wp:effectExtent l="152400" t="152400" r="365125" b="365125"/>
             <wp:docPr id="20" name="Grafik 20"/>
@@ -6009,14 +6002,27 @@
       <w:r>
         <w:t xml:space="preserve">Abbildung </w:t>
       </w:r>
-      <w:fldSimple w:instr=" SEQ Abbildung \* ARABIC ">
-        <w:r>
-          <w:rPr>
-            <w:noProof/>
-          </w:rPr>
-          <w:t>15</w:t>
-        </w:r>
-      </w:fldSimple>
+      <w:r>
+        <w:fldChar w:fldCharType="begin"/>
+      </w:r>
+      <w:r>
+        <w:instrText xml:space="preserve"> SEQ Abbildung \* ARABIC </w:instrText>
+      </w:r>
+      <w:r>
+        <w:fldChar w:fldCharType="separate"/>
+      </w:r>
+      <w:r>
+        <w:rPr>
+          <w:noProof/>
+        </w:rPr>
+        <w:t>15</w:t>
+      </w:r>
+      <w:r>
+        <w:rPr>
+          <w:noProof/>
+        </w:rPr>
+        <w:fldChar w:fldCharType="end"/>
+      </w:r>
       <w:r>
         <w:t>: verkleinertes Bild aus Abbildung 14 herangezoomt</w:t>
       </w:r>
@@ -6027,45 +6033,28 @@
       </w:pPr>
       <w:r>
         <w:lastRenderedPageBreak/>
-        <w:t>Das Heranzoomen führ wieder dazu, dass das Bild in seiner Größe angepasst werden muss. Es kommt wieder zu Informationsverlust, d</w:t>
-      </w:r>
-      <w:r>
-        <w:t>a man logischerweise keine Informationen aus dem Nichts erschaffen kann</w:t>
-      </w:r>
-      <w:r>
-        <w:t>.</w:t>
-      </w:r>
-      <w:r>
-        <w:t xml:space="preserve"> Dies ist in der theoretischen Ausarbeitung aber von keiner großen Relevanz, da in einem echten Szenario die Rohbilder eine bessere Auflösung hätten.</w:t>
-      </w:r>
-    </w:p>
-    <w:p>
-      <w:pPr>
-        <w:jc w:val="both"/>
-      </w:pPr>
-      <w:r>
-        <w:t xml:space="preserve">Der </w:t>
-      </w:r>
-      <w:r>
-        <w:t>Prozess,</w:t>
-      </w:r>
-      <w:r>
-        <w:t xml:space="preserve"> der hier auf das Bild angewandt wird, muss auf alle Bilder im Dataset angewandt werden.</w:t>
-      </w:r>
-      <w:r>
-        <w:t xml:space="preserve"> Ist der Schritt getan, muss der Datensatz noch normalisiert werden. Da alle Bilder, Graustufenbilder sind, teilen wird alle Pixel in einem Bild durch 255. Damit haben die Pixel alle einen Wert zwischen Null und Eins.</w:t>
-      </w:r>
-      <w:r>
-        <w:t xml:space="preserve"> Im Anschluss hat man ein Datenpacket, welches</w:t>
-      </w:r>
-      <w:r>
-        <w:t xml:space="preserve"> nun an das Netzwerk </w:t>
-      </w:r>
-      <w:r>
-        <w:t>weitergegeben</w:t>
-      </w:r>
-      <w:r>
-        <w:t xml:space="preserve"> werden kann. </w:t>
+        <w:t>Das Heranzoomen führ wieder dazu, dass das Bild in seiner Größe angepasst werden muss. Es kommt wieder zu Informationsverlust, da man logischerweise keine Informationen aus dem Nichts erschaffen kann. Dies ist in der theoretischen Ausarbeitung aber von keiner großen Relevanz, da in einem echten Szenario die Rohbilder eine bessere Auflösung hätten.</w:t>
+      </w:r>
+    </w:p>
+    <w:p>
+      <w:pPr>
+        <w:jc w:val="both"/>
+      </w:pPr>
+      <w:r>
+        <w:t xml:space="preserve">Der Prozess, der hier auf das Bild angewandt wird, muss auf alle Bilder im Dataset angewandt werden. Ist der Schritt getan, muss der Datensatz noch normalisiert werden. Da alle Bilder, Graustufenbilder sind, teilen wird alle Pixel in einem Bild durch 255. Damit haben die Pixel alle einen Wert zwischen Null und Eins. Im Anschluss hat man ein Datenpacket, welches nun an das Netzwerk weitergegeben werden kann. </w:t>
+      </w:r>
+    </w:p>
+    <w:p>
+      <w:pPr>
+        <w:pStyle w:val="Formatvorlage2"/>
+      </w:pPr>
+      <w:bookmarkStart w:id="20" w:name="_Toc124423767"/>
+      <w:r>
+        <w:t>Lösung mit CNN</w:t>
+      </w:r>
+      <w:bookmarkEnd w:id="20"/>
+      <w:r>
+        <w:t xml:space="preserve"> </w:t>
       </w:r>
     </w:p>
     <w:p>
@@ -7082,7 +7071,7 @@
         <mc:AlternateContent>
           <mc:Choice Requires="wps">
             <w:drawing>
-              <wp:anchor distT="0" distB="0" distL="114300" distR="114300" simplePos="0" relativeHeight="251664384" behindDoc="0" locked="0" layoutInCell="1" allowOverlap="1" wp14:anchorId="29674C94" wp14:editId="77FF95B1">
+              <wp:anchor distT="0" distB="0" distL="114300" distR="114300" simplePos="0" relativeHeight="251664384" behindDoc="0" locked="0" layoutInCell="1" allowOverlap="1" wp14:anchorId="29674C94" wp14:editId="00A04559">
                 <wp:simplePos x="0" y="0"/>
                 <wp:positionH relativeFrom="margin">
                   <wp:align>right</wp:align>
@@ -7090,7 +7079,7 @@
                 <wp:positionV relativeFrom="paragraph">
                   <wp:posOffset>7620</wp:posOffset>
                 </wp:positionV>
-                <wp:extent cx="5734050" cy="1628775"/>
+                <wp:extent cx="5734050" cy="1304925"/>
                 <wp:effectExtent l="0" t="0" r="19050" b="28575"/>
                 <wp:wrapNone/>
                 <wp:docPr id="19" name="Textfeld 19"/>
@@ -7102,7 +7091,7 @@
                       <wps:spPr>
                         <a:xfrm>
                           <a:off x="0" y="0"/>
-                          <a:ext cx="5734050" cy="1628775"/>
+                          <a:ext cx="5734050" cy="1304925"/>
                         </a:xfrm>
                         <a:prstGeom prst="rect">
                           <a:avLst/>
@@ -7139,15 +7128,13 @@
                               </w:numPr>
                             </w:pPr>
                             <w:r>
-                              <w:t xml:space="preserve">Festlegen ob am Anfang Dense-Layer sein sollen = </w:t>
+                              <w:t xml:space="preserve">Festlegen ob am Anfang Dense-Layer </w:t>
                             </w:r>
-                            <w:proofErr w:type="spellStart"/>
                             <w:r>
-                              <w:t>False</w:t>
+                              <w:t>vorkommen</w:t>
                             </w:r>
-                            <w:proofErr w:type="spellEnd"/>
                             <w:r>
-                              <w:t xml:space="preserve"> </w:t>
+                              <w:t xml:space="preserve"> sollen </w:t>
                             </w:r>
                           </w:p>
                           <w:p>
@@ -7159,7 +7146,7 @@
                               </w:numPr>
                             </w:pPr>
                             <w:r>
-                              <w:t>Festlegen ob schon vorhandene Wichtungen geladen werden sollen = None</w:t>
+                              <w:t xml:space="preserve">Festlegen ob schon vorhandene Wichtungen geladen werden sollen </w:t>
                             </w:r>
                           </w:p>
                           <w:p>
@@ -7228,7 +7215,7 @@
           </mc:Choice>
           <mc:Fallback>
             <w:pict>
-              <v:shape w14:anchorId="29674C94" id="Textfeld 19" o:spid="_x0000_s1030" type="#_x0000_t202" style="position:absolute;left:0;text-align:left;margin-left:400.3pt;margin-top:.6pt;width:451.5pt;height:128.25pt;z-index:251664384;visibility:visible;mso-wrap-style:square;mso-width-percent:0;mso-height-percent:0;mso-wrap-distance-left:9pt;mso-wrap-distance-top:0;mso-wrap-distance-right:9pt;mso-wrap-distance-bottom:0;mso-position-horizontal:right;mso-position-horizontal-relative:margin;mso-position-vertical:absolute;mso-position-vertical-relative:text;mso-width-percent:0;mso-height-percent:0;mso-width-relative:margin;mso-height-relative:margin;v-text-anchor:top" o:gfxdata="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" fillcolor="white [3201]" strokeweight=".5pt">
+              <v:shape w14:anchorId="29674C94" id="Textfeld 19" o:spid="_x0000_s1030" type="#_x0000_t202" style="position:absolute;left:0;text-align:left;margin-left:400.3pt;margin-top:.6pt;width:451.5pt;height:102.75pt;z-index:251664384;visibility:visible;mso-wrap-style:square;mso-width-percent:0;mso-height-percent:0;mso-wrap-distance-left:9pt;mso-wrap-distance-top:0;mso-wrap-distance-right:9pt;mso-wrap-distance-bottom:0;mso-position-horizontal:right;mso-position-horizontal-relative:margin;mso-position-vertical:absolute;mso-position-vertical-relative:text;mso-width-percent:0;mso-height-percent:0;mso-width-relative:margin;mso-height-relative:margin;v-text-anchor:top" o:gfxdata="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" fillcolor="white [3201]" strokeweight=".5pt">
                 <v:textbox>
                   <w:txbxContent>
                     <w:p>
@@ -7252,15 +7239,13 @@
                         </w:numPr>
                       </w:pPr>
                       <w:r>
-                        <w:t xml:space="preserve">Festlegen ob am Anfang Dense-Layer sein sollen = </w:t>
+                        <w:t xml:space="preserve">Festlegen ob am Anfang Dense-Layer </w:t>
                       </w:r>
-                      <w:proofErr w:type="spellStart"/>
                       <w:r>
-                        <w:t>False</w:t>
+                        <w:t>vorkommen</w:t>
                       </w:r>
-                      <w:proofErr w:type="spellEnd"/>
                       <w:r>
-                        <w:t xml:space="preserve"> </w:t>
+                        <w:t xml:space="preserve"> sollen </w:t>
                       </w:r>
                     </w:p>
                     <w:p>
@@ -7272,7 +7257,7 @@
                         </w:numPr>
                       </w:pPr>
                       <w:r>
-                        <w:t>Festlegen ob schon vorhandene Wichtungen geladen werden sollen = None</w:t>
+                        <w:t xml:space="preserve">Festlegen ob schon vorhandene Wichtungen geladen werden sollen </w:t>
                       </w:r>
                     </w:p>
                     <w:p>
@@ -7352,6 +7337,9 @@
       <w:pPr>
         <w:jc w:val="both"/>
       </w:pPr>
+      <w:r>
+        <w:t xml:space="preserve">Parameter a bestimmt, ob man vor den Convolution-Layern, Dense-Layer haben wollen. </w:t>
+      </w:r>
     </w:p>
     <w:p>
       <w:pPr>

</xml_diff>

<commit_message>
Quellen aktuallisiert und an Word weitergearbeitet.
</commit_message>
<xml_diff>
--- a/Projektarbeit_DeppLearning.docx
+++ b/Projektarbeit_DeppLearning.docx
@@ -4262,31 +4262,15 @@
         <w:t>aps generiert.</w:t>
       </w:r>
       <w:r>
-        <w:t xml:space="preserve"> Feature Map lassen sich gut mit dem Begriff Merkmalsextraktion beschreiben. Anschließend wird auf die Feature Maps die Aktivierungsfunktion angewandt. Dies geschieht im </w:t>
-      </w:r>
-      <w:proofErr w:type="spellStart"/>
-      <w:r>
-        <w:t>Activation</w:t>
-      </w:r>
-      <w:proofErr w:type="spellEnd"/>
-      <w:r>
-        <w:t>-Layer.</w:t>
-      </w:r>
-    </w:p>
-    <w:p>
-      <w:pPr>
-        <w:jc w:val="both"/>
-      </w:pPr>
-      <w:r>
-        <w:t xml:space="preserve">Nach dem </w:t>
-      </w:r>
-      <w:proofErr w:type="spellStart"/>
-      <w:r>
-        <w:t>Activation</w:t>
-      </w:r>
-      <w:proofErr w:type="spellEnd"/>
-      <w:r>
-        <w:t>-Layer folgt der Pooling-Layer. Hier werden die Feature Maps</w:t>
+        <w:t xml:space="preserve"> Feature Map lassen sich gut mit dem Begriff Merkmalsextraktion beschreiben. Anschließend wird auf die Feature Maps die Aktivierungsfunktion angewandt. Dies geschieht im Activation-Layer.</w:t>
+      </w:r>
+    </w:p>
+    <w:p>
+      <w:pPr>
+        <w:jc w:val="both"/>
+      </w:pPr>
+      <w:r>
+        <w:t>Nach dem Activation-Layer folgt der Pooling-Layer. Hier werden die Feature Maps</w:t>
       </w:r>
       <w:r>
         <w:t xml:space="preserve"> so bearbeitet, dass die markantesten Stellen im Bild hervorgehoben werden. Dies geschieht über die Reduzierung der Dimension der Feature Maps.</w:t>
@@ -4614,15 +4598,7 @@
         <w:t xml:space="preserve">Bei den schnelleren Varianten des R-CNNs ist es so, dass zuerst das Bild durch den CNN-Prozess der Merkmalsextraktion läuft, bevor die Regionen bestimmt werden. Die entstehenden </w:t>
       </w:r>
       <w:r>
-        <w:t>Feature Maps laufen dann im selben Moment durch den sogenannten „</w:t>
-      </w:r>
-      <w:proofErr w:type="spellStart"/>
-      <w:r>
-        <w:t>region</w:t>
-      </w:r>
-      <w:proofErr w:type="spellEnd"/>
-      <w:r>
-        <w:t xml:space="preserve"> proposal“ Prozess, der auf den Feature Maps Regionen bestimmt. Diese können nun unterschiedliche Größen besitzen, sprich sie haben keine einheitliche Form oder Größe. Allerdings immer </w:t>
+        <w:t xml:space="preserve">Feature Maps laufen dann im selben Moment durch den sogenannten „region proposal“ Prozess, der auf den Feature Maps Regionen bestimmt. Diese können nun unterschiedliche Größen besitzen, sprich sie haben keine einheitliche Form oder Größe. Allerdings immer </w:t>
       </w:r>
       <w:r>
         <w:t>rechteckig</w:t>
@@ -4660,15 +4636,7 @@
         <w:jc w:val="both"/>
       </w:pPr>
       <w:r>
-        <w:t xml:space="preserve">Die Feature Map und die ROI (Region </w:t>
-      </w:r>
-      <w:proofErr w:type="spellStart"/>
-      <w:r>
-        <w:t>of</w:t>
-      </w:r>
-      <w:proofErr w:type="spellEnd"/>
-      <w:r>
-        <w:t xml:space="preserve"> Interest) werden übereinandergelegt.</w:t>
+        <w:t>Die Feature Map und die ROI (Region of Interest) werden übereinandergelegt.</w:t>
       </w:r>
     </w:p>
     <w:p>
@@ -4694,15 +4662,7 @@
         <w:jc w:val="both"/>
       </w:pPr>
       <w:r>
-        <w:t xml:space="preserve">In der Region </w:t>
-      </w:r>
-      <w:proofErr w:type="spellStart"/>
-      <w:r>
-        <w:t>of</w:t>
-      </w:r>
-      <w:proofErr w:type="spellEnd"/>
-      <w:r>
-        <w:t xml:space="preserve"> Interest definieren wir nun vier Felder mit ähnlicher </w:t>
+        <w:t xml:space="preserve">In der Region of Interest definieren wir nun vier Felder mit ähnlicher </w:t>
       </w:r>
       <w:r>
         <w:t>Größe</w:t>
@@ -4997,15 +4957,7 @@
         <w:t>Ideal wäre ein Datensatz, den man selbst aufnimmt, optimiert und anpassen kann. Ultraschallphantome sind hier sehr gut geeignet. Hat man nun keine</w:t>
       </w:r>
       <w:r>
-        <w:t>n eigenen Datensatz zur Verfügung, gibt es dennoch sehr zahlreiche Möglichkeiten fündig zu werden. Webseiten wie „</w:t>
-      </w:r>
-      <w:proofErr w:type="spellStart"/>
-      <w:r>
-        <w:t>Kaggle</w:t>
-      </w:r>
-      <w:proofErr w:type="spellEnd"/>
-      <w:r>
-        <w:t xml:space="preserve">“ zum Beispiel, bieten schon lange Datensätze kostenlos an, um mit ihnen Aufgaben im Bereich künstliche Intelligenz zu lösen. </w:t>
+        <w:t xml:space="preserve">n eigenen Datensatz zur Verfügung, gibt es dennoch sehr zahlreiche Möglichkeiten fündig zu werden. Webseiten wie „Kaggle“ zum Beispiel, bieten schon lange Datensätze kostenlos an, um mit ihnen Aufgaben im Bereich künstliche Intelligenz zu lösen. </w:t>
       </w:r>
     </w:p>
     <w:p>
@@ -5669,15 +5621,7 @@
         <w:t>ist</w:t>
       </w:r>
       <w:r>
-        <w:t xml:space="preserve"> nicht so wichtig, es sollte nur die aktuelle Python Version unterstützt werden. Eine große Empfehlung ist das Google Collaboratory Notebook. Dies ist eine </w:t>
-      </w:r>
-      <w:proofErr w:type="spellStart"/>
-      <w:r>
-        <w:t>Jupyter</w:t>
-      </w:r>
-      <w:proofErr w:type="spellEnd"/>
-      <w:r>
-        <w:t xml:space="preserve">-Notebook ähnliche Umgebung, die es einem ermöglicht, Zeilen von Code in Zellen zu schreiben und diese Zellen separat auszuführen. Dies ist vergleichbar mit dem </w:t>
+        <w:t xml:space="preserve"> nicht so wichtig, es sollte nur die aktuelle Python Version unterstützt werden. Eine große Empfehlung ist das Google Collaboratory Notebook. Dies ist eine Jupyter-Notebook ähnliche Umgebung, die es einem ermöglicht, Zeilen von Code in Zellen zu schreiben und diese Zellen separat auszuführen. Dies ist vergleichbar mit dem </w:t>
       </w:r>
       <w:r>
         <w:t>MatLab</w:t>
@@ -5894,27 +5838,14 @@
       <w:r>
         <w:t xml:space="preserve">Abbildung </w:t>
       </w:r>
-      <w:r>
-        <w:fldChar w:fldCharType="begin"/>
-      </w:r>
-      <w:r>
-        <w:instrText xml:space="preserve"> SEQ Abbildung \* ARABIC </w:instrText>
-      </w:r>
-      <w:r>
-        <w:fldChar w:fldCharType="separate"/>
-      </w:r>
-      <w:r>
-        <w:rPr>
-          <w:noProof/>
-        </w:rPr>
-        <w:t>14</w:t>
-      </w:r>
-      <w:r>
-        <w:rPr>
-          <w:noProof/>
-        </w:rPr>
-        <w:fldChar w:fldCharType="end"/>
-      </w:r>
+      <w:fldSimple w:instr=" SEQ Abbildung \* ARABIC ">
+        <w:r>
+          <w:rPr>
+            <w:noProof/>
+          </w:rPr>
+          <w:t>14</w:t>
+        </w:r>
+      </w:fldSimple>
       <w:r>
         <w:t>: Beispiel für Verkleinerung des Bildes Abbildung 11 von 422x372 auf 64x64 Pixel</w:t>
       </w:r>
@@ -5924,13 +5855,7 @@
         <w:jc w:val="both"/>
       </w:pPr>
       <w:r>
-        <w:t>Der rote Rahmen geht hier im Beispiel verloren, da im Verkleinerungsprozess das Bild als Graustufenbild eingelesen wird. Bei genauem Hinsehen kann man erkennen, dass im verkleinerte</w:t>
-      </w:r>
-      <w:r>
-        <w:t>n</w:t>
-      </w:r>
-      <w:r>
-        <w:t xml:space="preserve"> Bild immer noch Strukturen des Phantoms enthalten sind. Mit weiteren Bildern, auf denen andere Strukturen besser zu erkennen sind, kann ein gutes Ergebnis bei der Klassifikation gelingen. Nun ist die Frage, ob man die Ränder versucht zu eliminieren, indem man simpler Weise einfach hereinzoomen würde. Macht man dies auf verschiedenen Positionen im Bild, so hätte man mehr Daten für das Datenpacket. </w:t>
+        <w:t xml:space="preserve">Der rote Rahmen geht hier im Beispiel verloren, da im Verkleinerungsprozess das Bild als Graustufenbild eingelesen wird. Bei genauem Hinsehen kann man erkennen, dass im verkleinerten Bild immer noch Strukturen des Phantoms enthalten sind. Mit weiteren Bildern, auf denen andere Strukturen besser zu erkennen sind, kann ein gutes Ergebnis bei der Klassifikation gelingen. Nun ist die Frage, ob man die Ränder versucht zu eliminieren, indem man simpler Weise einfach hereinzoomen würde. Macht man dies auf verschiedenen Positionen im Bild, so hätte man mehr Daten für das Datenpacket. </w:t>
       </w:r>
     </w:p>
     <w:p>
@@ -6002,27 +5927,14 @@
       <w:r>
         <w:t xml:space="preserve">Abbildung </w:t>
       </w:r>
-      <w:r>
-        <w:fldChar w:fldCharType="begin"/>
-      </w:r>
-      <w:r>
-        <w:instrText xml:space="preserve"> SEQ Abbildung \* ARABIC </w:instrText>
-      </w:r>
-      <w:r>
-        <w:fldChar w:fldCharType="separate"/>
-      </w:r>
-      <w:r>
-        <w:rPr>
-          <w:noProof/>
-        </w:rPr>
-        <w:t>15</w:t>
-      </w:r>
-      <w:r>
-        <w:rPr>
-          <w:noProof/>
-        </w:rPr>
-        <w:fldChar w:fldCharType="end"/>
-      </w:r>
+      <w:fldSimple w:instr=" SEQ Abbildung \* ARABIC ">
+        <w:r>
+          <w:rPr>
+            <w:noProof/>
+          </w:rPr>
+          <w:t>15</w:t>
+        </w:r>
+      </w:fldSimple>
       <w:r>
         <w:t>: verkleinertes Bild aus Abbildung 14 herangezoomt</w:t>
       </w:r>
@@ -7026,325 +6938,19 @@
         <w:jc w:val="both"/>
       </w:pPr>
       <w:r>
-        <w:t xml:space="preserve">Die Bearbeitung des Datensatzes stimmt mit der des CNN überein, da der erste Block des Mask R-CNN, ein CNN ist. Wenn wir nun ein effizientes und genaues Mask R-CNN erstellen wollen, empfiehlt es sich, vorgefertigte CNN, die sich in der Vergangenheit in diesem Bereich bewiesen haben, zu verwenden. </w:t>
-      </w:r>
-    </w:p>
-    <w:p>
-      <w:pPr>
-        <w:jc w:val="both"/>
-      </w:pPr>
-      <w:r>
-        <w:t xml:space="preserve">Ein bekanntes CNN, welches sich bereit in der Vergangenheit bewiesen, ist das sogenannte ResNet50. Es ist ein Convolutional </w:t>
-      </w:r>
-      <w:r>
-        <w:t>N</w:t>
-      </w:r>
-      <w:r>
-        <w:t>eural Network, welches eine tiefe verborgene Schicht besitzt. Aus dem Namen ist abzuleiten, dass es 50 Layer in der verborgenen Schicht enthält. Durch eine bestimmte Art und Weise der Anordnung von den Convolutional Layer</w:t>
-      </w:r>
-      <w:r>
-        <w:t>n</w:t>
-      </w:r>
-      <w:r>
-        <w:t xml:space="preserve"> und </w:t>
-      </w:r>
-      <w:r>
-        <w:t>der sogenannten Identitätsabkürzung ist es möglich, die Lernrate konstant zu verbessern und Overfitting zu verhindern. (Quelle zu ResNet)</w:t>
-      </w:r>
-    </w:p>
-    <w:p>
-      <w:pPr>
-        <w:jc w:val="both"/>
-      </w:pPr>
-      <w:r>
-        <w:t>Das zu erstellende Mask R-CNN wird aus mehreren Blöcken bestehen. Der erste wird das ResNet50 sein, um aus den Bildern die Feature Maps zu erstellen. In der API Keras, die wir verwenden um unsere neuronalen Netze aufzubauen, ist bereit eine Funktion implementiert, die uns eine ResNet50 Architektur lädt. Es gilt noch einige Parameter innerhalb der Funktion zu definieren.</w:t>
-      </w:r>
-    </w:p>
-    <w:p>
-      <w:pPr>
-        <w:jc w:val="both"/>
-      </w:pPr>
-      <w:r>
-        <w:rPr>
-          <w:noProof/>
-        </w:rPr>
-        <mc:AlternateContent>
-          <mc:Choice Requires="wps">
-            <w:drawing>
-              <wp:anchor distT="0" distB="0" distL="114300" distR="114300" simplePos="0" relativeHeight="251664384" behindDoc="0" locked="0" layoutInCell="1" allowOverlap="1" wp14:anchorId="29674C94" wp14:editId="00A04559">
-                <wp:simplePos x="0" y="0"/>
-                <wp:positionH relativeFrom="margin">
-                  <wp:align>right</wp:align>
-                </wp:positionH>
-                <wp:positionV relativeFrom="paragraph">
-                  <wp:posOffset>7620</wp:posOffset>
-                </wp:positionV>
-                <wp:extent cx="5734050" cy="1304925"/>
-                <wp:effectExtent l="0" t="0" r="19050" b="28575"/>
-                <wp:wrapNone/>
-                <wp:docPr id="19" name="Textfeld 19"/>
-                <wp:cNvGraphicFramePr/>
-                <a:graphic xmlns:a="http://schemas.openxmlformats.org/drawingml/2006/main">
-                  <a:graphicData uri="http://schemas.microsoft.com/office/word/2010/wordprocessingShape">
-                    <wps:wsp>
-                      <wps:cNvSpPr txBox="1"/>
-                      <wps:spPr>
-                        <a:xfrm>
-                          <a:off x="0" y="0"/>
-                          <a:ext cx="5734050" cy="1304925"/>
-                        </a:xfrm>
-                        <a:prstGeom prst="rect">
-                          <a:avLst/>
-                        </a:prstGeom>
-                        <a:solidFill>
-                          <a:schemeClr val="lt1"/>
-                        </a:solidFill>
-                        <a:ln w="6350">
-                          <a:solidFill>
-                            <a:prstClr val="black"/>
-                          </a:solidFill>
-                        </a:ln>
-                      </wps:spPr>
-                      <wps:txbx>
-                        <w:txbxContent>
-                          <w:p>
-                            <w:pPr>
-                              <w:pStyle w:val="Listenabsatz"/>
-                              <w:numPr>
-                                <w:ilvl w:val="0"/>
-                                <w:numId w:val="15"/>
-                              </w:numPr>
-                            </w:pPr>
-                            <w:r>
-                              <w:t xml:space="preserve">Laden der Funktion </w:t>
-                            </w:r>
-                          </w:p>
-                          <w:p>
-                            <w:pPr>
-                              <w:pStyle w:val="Listenabsatz"/>
-                              <w:numPr>
-                                <w:ilvl w:val="1"/>
-                                <w:numId w:val="15"/>
-                              </w:numPr>
-                            </w:pPr>
-                            <w:r>
-                              <w:t xml:space="preserve">Festlegen ob am Anfang Dense-Layer </w:t>
-                            </w:r>
-                            <w:r>
-                              <w:t>vorkommen</w:t>
-                            </w:r>
-                            <w:r>
-                              <w:t xml:space="preserve"> sollen </w:t>
-                            </w:r>
-                          </w:p>
-                          <w:p>
-                            <w:pPr>
-                              <w:pStyle w:val="Listenabsatz"/>
-                              <w:numPr>
-                                <w:ilvl w:val="1"/>
-                                <w:numId w:val="15"/>
-                              </w:numPr>
-                            </w:pPr>
-                            <w:r>
-                              <w:t xml:space="preserve">Festlegen ob schon vorhandene Wichtungen geladen werden sollen </w:t>
-                            </w:r>
-                          </w:p>
-                          <w:p>
-                            <w:pPr>
-                              <w:pStyle w:val="Listenabsatz"/>
-                              <w:numPr>
-                                <w:ilvl w:val="1"/>
-                                <w:numId w:val="15"/>
-                              </w:numPr>
-                            </w:pPr>
-                            <w:r>
-                              <w:t xml:space="preserve">Input Shape festlegen (falls gewollt, bei uns (-1, 64, 64, 1))  </w:t>
-                            </w:r>
-                          </w:p>
-                          <w:p>
-                            <w:pPr>
-                              <w:pStyle w:val="Listenabsatz"/>
-                              <w:numPr>
-                                <w:ilvl w:val="1"/>
-                                <w:numId w:val="15"/>
-                              </w:numPr>
-                            </w:pPr>
-                            <w:r>
-                              <w:t>Pooling Variante Festlegen = „</w:t>
-                            </w:r>
-                            <w:proofErr w:type="spellStart"/>
-                            <w:r>
-                              <w:t>max</w:t>
-                            </w:r>
-                            <w:proofErr w:type="spellEnd"/>
-                            <w:r>
-                              <w:t>“ für Maxpooling</w:t>
-                            </w:r>
-                          </w:p>
-                          <w:p>
-                            <w:pPr>
-                              <w:pStyle w:val="Listenabsatz"/>
-                              <w:numPr>
-                                <w:ilvl w:val="1"/>
-                                <w:numId w:val="15"/>
-                              </w:numPr>
-                            </w:pPr>
-                            <w:r>
-                              <w:t>Klassenanzahl für Output festlegen</w:t>
-                            </w:r>
-                          </w:p>
-                        </w:txbxContent>
-                      </wps:txbx>
-                      <wps:bodyPr rot="0" spcFirstLastPara="0" vertOverflow="overflow" horzOverflow="overflow" vert="horz" wrap="square" lIns="91440" tIns="45720" rIns="91440" bIns="45720" numCol="1" spcCol="0" rtlCol="0" fromWordArt="0" anchor="t" anchorCtr="0" forceAA="0" compatLnSpc="1">
-                        <a:prstTxWarp prst="textNoShape">
-                          <a:avLst/>
-                        </a:prstTxWarp>
-                        <a:noAutofit/>
-                      </wps:bodyPr>
-                    </wps:wsp>
-                  </a:graphicData>
-                </a:graphic>
-                <wp14:sizeRelH relativeFrom="margin">
-                  <wp14:pctWidth>0</wp14:pctWidth>
-                </wp14:sizeRelH>
-                <wp14:sizeRelV relativeFrom="margin">
-                  <wp14:pctHeight>0</wp14:pctHeight>
-                </wp14:sizeRelV>
-              </wp:anchor>
-            </w:drawing>
-          </mc:Choice>
-          <mc:Fallback>
-            <w:pict>
-              <v:shape w14:anchorId="29674C94" id="Textfeld 19" o:spid="_x0000_s1030" type="#_x0000_t202" style="position:absolute;left:0;text-align:left;margin-left:400.3pt;margin-top:.6pt;width:451.5pt;height:102.75pt;z-index:251664384;visibility:visible;mso-wrap-style:square;mso-width-percent:0;mso-height-percent:0;mso-wrap-distance-left:9pt;mso-wrap-distance-top:0;mso-wrap-distance-right:9pt;mso-wrap-distance-bottom:0;mso-position-horizontal:right;mso-position-horizontal-relative:margin;mso-position-vertical:absolute;mso-position-vertical-relative:text;mso-width-percent:0;mso-height-percent:0;mso-width-relative:margin;mso-height-relative:margin;v-text-anchor:top" o:gfxdata="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" fillcolor="white [3201]" strokeweight=".5pt">
-                <v:textbox>
-                  <w:txbxContent>
-                    <w:p>
-                      <w:pPr>
-                        <w:pStyle w:val="Listenabsatz"/>
-                        <w:numPr>
-                          <w:ilvl w:val="0"/>
-                          <w:numId w:val="15"/>
-                        </w:numPr>
-                      </w:pPr>
-                      <w:r>
-                        <w:t xml:space="preserve">Laden der Funktion </w:t>
-                      </w:r>
-                    </w:p>
-                    <w:p>
-                      <w:pPr>
-                        <w:pStyle w:val="Listenabsatz"/>
-                        <w:numPr>
-                          <w:ilvl w:val="1"/>
-                          <w:numId w:val="15"/>
-                        </w:numPr>
-                      </w:pPr>
-                      <w:r>
-                        <w:t xml:space="preserve">Festlegen ob am Anfang Dense-Layer </w:t>
-                      </w:r>
-                      <w:r>
-                        <w:t>vorkommen</w:t>
-                      </w:r>
-                      <w:r>
-                        <w:t xml:space="preserve"> sollen </w:t>
-                      </w:r>
-                    </w:p>
-                    <w:p>
-                      <w:pPr>
-                        <w:pStyle w:val="Listenabsatz"/>
-                        <w:numPr>
-                          <w:ilvl w:val="1"/>
-                          <w:numId w:val="15"/>
-                        </w:numPr>
-                      </w:pPr>
-                      <w:r>
-                        <w:t xml:space="preserve">Festlegen ob schon vorhandene Wichtungen geladen werden sollen </w:t>
-                      </w:r>
-                    </w:p>
-                    <w:p>
-                      <w:pPr>
-                        <w:pStyle w:val="Listenabsatz"/>
-                        <w:numPr>
-                          <w:ilvl w:val="1"/>
-                          <w:numId w:val="15"/>
-                        </w:numPr>
-                      </w:pPr>
-                      <w:r>
-                        <w:t xml:space="preserve">Input Shape festlegen (falls gewollt, bei uns (-1, 64, 64, 1))  </w:t>
-                      </w:r>
-                    </w:p>
-                    <w:p>
-                      <w:pPr>
-                        <w:pStyle w:val="Listenabsatz"/>
-                        <w:numPr>
-                          <w:ilvl w:val="1"/>
-                          <w:numId w:val="15"/>
-                        </w:numPr>
-                      </w:pPr>
-                      <w:r>
-                        <w:t>Pooling Variante Festlegen = „</w:t>
-                      </w:r>
-                      <w:proofErr w:type="spellStart"/>
-                      <w:r>
-                        <w:t>max</w:t>
-                      </w:r>
-                      <w:proofErr w:type="spellEnd"/>
-                      <w:r>
-                        <w:t>“ für Maxpooling</w:t>
-                      </w:r>
-                    </w:p>
-                    <w:p>
-                      <w:pPr>
-                        <w:pStyle w:val="Listenabsatz"/>
-                        <w:numPr>
-                          <w:ilvl w:val="1"/>
-                          <w:numId w:val="15"/>
-                        </w:numPr>
-                      </w:pPr>
-                      <w:r>
-                        <w:t>Klassenanzahl für Output festlegen</w:t>
-                      </w:r>
-                    </w:p>
-                  </w:txbxContent>
-                </v:textbox>
-                <w10:wrap anchorx="margin"/>
-              </v:shape>
-            </w:pict>
-          </mc:Fallback>
-        </mc:AlternateContent>
-      </w:r>
-    </w:p>
-    <w:p>
-      <w:pPr>
-        <w:jc w:val="both"/>
-      </w:pPr>
-    </w:p>
-    <w:p>
-      <w:pPr>
-        <w:jc w:val="both"/>
-      </w:pPr>
-    </w:p>
-    <w:p>
-      <w:pPr>
-        <w:jc w:val="both"/>
-      </w:pPr>
-    </w:p>
-    <w:p>
-      <w:pPr>
-        <w:jc w:val="both"/>
-      </w:pPr>
-    </w:p>
-    <w:p>
-      <w:pPr>
-        <w:jc w:val="both"/>
-      </w:pPr>
-      <w:r>
-        <w:t xml:space="preserve">Parameter a bestimmt, ob man vor den Convolution-Layern, Dense-Layer haben wollen. </w:t>
-      </w:r>
-    </w:p>
-    <w:p>
-      <w:pPr>
-        <w:jc w:val="both"/>
-      </w:pPr>
+        <w:t>In diesem Schritt wird die Aufgabe mit einem bereits vorgefertigten Mask R-CNN bearbeitet, da die Implementierung eines solchen Netzwerkes von Hand zu Fuß den Rahmen dieser Projektarbeit sprengen würde. Das verwendete Mask R-CNN wird von Matterport auf GitHub zu Verfügung gestellt. Es wird einem ermöglicht, bereits trainierte Netzwerke zu verwenden oder aber auch das Netzwerk auf ein eigenes Dataset zu trainieren. Zudem besteht die Möglichkeit, mehrere Datenpakete einzubinden, falls mehrere Datensätze zur Verfügung stehen und von Relevanz sind. (Quelle: GitHub Mask R-CNN)</w:t>
+      </w:r>
+    </w:p>
+    <w:p>
+      <w:pPr>
+        <w:jc w:val="both"/>
+      </w:pPr>
+      <w:r>
+        <w:t xml:space="preserve">Um das Netzwerk nun zu erstellen, wird empfohlen, dass man eine leistungsstarke GPU – Einheit besitzt. Um dieses Problem zu umgehen, </w:t>
+      </w:r>
+      <w:r>
+        <w:t>nutzen wir, wie bereits erwähnt das Google – Collaboratory Notebook. Wir müssen daran denken, das von GitHub geklonte Repository in das Notebook hochzuladen.</w:t>
+      </w:r>
     </w:p>
     <w:p>
       <w:pPr>

</xml_diff>

<commit_message>
Weiter an Word gearbeitet + neues PNG hinzugefügt
</commit_message>
<xml_diff>
--- a/Projektarbeit_DeppLearning.docx
+++ b/Projektarbeit_DeppLearning.docx
@@ -4262,15 +4262,31 @@
         <w:t>aps generiert.</w:t>
       </w:r>
       <w:r>
-        <w:t xml:space="preserve"> Feature Map lassen sich gut mit dem Begriff Merkmalsextraktion beschreiben. Anschließend wird auf die Feature Maps die Aktivierungsfunktion angewandt. Dies geschieht im Activation-Layer.</w:t>
-      </w:r>
-    </w:p>
-    <w:p>
-      <w:pPr>
-        <w:jc w:val="both"/>
-      </w:pPr>
-      <w:r>
-        <w:t>Nach dem Activation-Layer folgt der Pooling-Layer. Hier werden die Feature Maps</w:t>
+        <w:t xml:space="preserve"> Feature Map lassen sich gut mit dem Begriff Merkmalsextraktion beschreiben. Anschließend wird auf die Feature Maps die Aktivierungsfunktion angewandt. Dies geschieht im </w:t>
+      </w:r>
+      <w:proofErr w:type="spellStart"/>
+      <w:r>
+        <w:t>Activation</w:t>
+      </w:r>
+      <w:proofErr w:type="spellEnd"/>
+      <w:r>
+        <w:t>-Layer.</w:t>
+      </w:r>
+    </w:p>
+    <w:p>
+      <w:pPr>
+        <w:jc w:val="both"/>
+      </w:pPr>
+      <w:r>
+        <w:t xml:space="preserve">Nach dem </w:t>
+      </w:r>
+      <w:proofErr w:type="spellStart"/>
+      <w:r>
+        <w:t>Activation</w:t>
+      </w:r>
+      <w:proofErr w:type="spellEnd"/>
+      <w:r>
+        <w:t>-Layer folgt der Pooling-Layer. Hier werden die Feature Maps</w:t>
       </w:r>
       <w:r>
         <w:t xml:space="preserve"> so bearbeitet, dass die markantesten Stellen im Bild hervorgehoben werden. Dies geschieht über die Reduzierung der Dimension der Feature Maps.</w:t>
@@ -4598,7 +4614,15 @@
         <w:t xml:space="preserve">Bei den schnelleren Varianten des R-CNNs ist es so, dass zuerst das Bild durch den CNN-Prozess der Merkmalsextraktion läuft, bevor die Regionen bestimmt werden. Die entstehenden </w:t>
       </w:r>
       <w:r>
-        <w:t xml:space="preserve">Feature Maps laufen dann im selben Moment durch den sogenannten „region proposal“ Prozess, der auf den Feature Maps Regionen bestimmt. Diese können nun unterschiedliche Größen besitzen, sprich sie haben keine einheitliche Form oder Größe. Allerdings immer </w:t>
+        <w:t>Feature Maps laufen dann im selben Moment durch den sogenannten „</w:t>
+      </w:r>
+      <w:proofErr w:type="spellStart"/>
+      <w:r>
+        <w:t>region</w:t>
+      </w:r>
+      <w:proofErr w:type="spellEnd"/>
+      <w:r>
+        <w:t xml:space="preserve"> proposal“ Prozess, der auf den Feature Maps Regionen bestimmt. Diese können nun unterschiedliche Größen besitzen, sprich sie haben keine einheitliche Form oder Größe. Allerdings immer </w:t>
       </w:r>
       <w:r>
         <w:t>rechteckig</w:t>
@@ -4623,7 +4647,15 @@
         <w:jc w:val="both"/>
       </w:pPr>
       <w:r>
-        <w:t>Folgendes wird bei der ROI-Pooling Methode gemacht:</w:t>
+        <w:t xml:space="preserve">Folgendes wird bei der </w:t>
+      </w:r>
+      <w:bookmarkStart w:id="13" w:name="Roi_pooling"/>
+      <w:r>
+        <w:t xml:space="preserve">ROI-Pooling </w:t>
+      </w:r>
+      <w:bookmarkEnd w:id="13"/>
+      <w:r>
+        <w:t>Methode gemacht:</w:t>
       </w:r>
     </w:p>
     <w:p>
@@ -4636,7 +4668,15 @@
         <w:jc w:val="both"/>
       </w:pPr>
       <w:r>
-        <w:t>Die Feature Map und die ROI (Region of Interest) werden übereinandergelegt.</w:t>
+        <w:t xml:space="preserve">Die Feature Map und die ROI (Region </w:t>
+      </w:r>
+      <w:proofErr w:type="spellStart"/>
+      <w:r>
+        <w:t>of</w:t>
+      </w:r>
+      <w:proofErr w:type="spellEnd"/>
+      <w:r>
+        <w:t xml:space="preserve"> Interest) werden übereinandergelegt.</w:t>
       </w:r>
     </w:p>
     <w:p>
@@ -4662,7 +4702,15 @@
         <w:jc w:val="both"/>
       </w:pPr>
       <w:r>
-        <w:t xml:space="preserve">In der Region of Interest definieren wir nun vier Felder mit ähnlicher </w:t>
+        <w:t xml:space="preserve">In der Region </w:t>
+      </w:r>
+      <w:proofErr w:type="spellStart"/>
+      <w:r>
+        <w:t>of</w:t>
+      </w:r>
+      <w:proofErr w:type="spellEnd"/>
+      <w:r>
+        <w:t xml:space="preserve"> Interest definieren wir nun vier Felder mit ähnlicher </w:t>
       </w:r>
       <w:r>
         <w:t>Größe</w:t>
@@ -4837,7 +4885,19 @@
         <w:jc w:val="both"/>
       </w:pPr>
       <w:r>
-        <w:t>Im Folgenden wird auf beide Varianten eingegangen.</w:t>
+        <w:t xml:space="preserve">Im </w:t>
+      </w:r>
+      <w:r>
+        <w:t>weiterem Verlauf</w:t>
+      </w:r>
+      <w:r>
+        <w:t xml:space="preserve"> </w:t>
+      </w:r>
+      <w:r>
+        <w:t xml:space="preserve">der Arbeit </w:t>
+      </w:r>
+      <w:r>
+        <w:t>wird auf beide Varianten eingegangen.</w:t>
       </w:r>
       <w:r>
         <w:br w:type="page"/>
@@ -4847,12 +4907,12 @@
       <w:pPr>
         <w:pStyle w:val="Formatvorlage1"/>
       </w:pPr>
-      <w:bookmarkStart w:id="13" w:name="_Toc124423761"/>
+      <w:bookmarkStart w:id="14" w:name="_Toc124423761"/>
       <w:r>
         <w:lastRenderedPageBreak/>
         <w:t>Das Netzwerk</w:t>
       </w:r>
-      <w:bookmarkEnd w:id="13"/>
+      <w:bookmarkEnd w:id="14"/>
       <w:r>
         <w:t xml:space="preserve"> </w:t>
       </w:r>
@@ -4861,11 +4921,11 @@
       <w:pPr>
         <w:pStyle w:val="Formatvorlage2"/>
       </w:pPr>
-      <w:bookmarkStart w:id="14" w:name="_Toc124423762"/>
+      <w:bookmarkStart w:id="15" w:name="_Toc124423762"/>
       <w:r>
         <w:t>Die Daten</w:t>
       </w:r>
-      <w:bookmarkEnd w:id="14"/>
+      <w:bookmarkEnd w:id="15"/>
       <w:r>
         <w:t xml:space="preserve"> </w:t>
       </w:r>
@@ -4957,7 +5017,15 @@
         <w:t>Ideal wäre ein Datensatz, den man selbst aufnimmt, optimiert und anpassen kann. Ultraschallphantome sind hier sehr gut geeignet. Hat man nun keine</w:t>
       </w:r>
       <w:r>
-        <w:t xml:space="preserve">n eigenen Datensatz zur Verfügung, gibt es dennoch sehr zahlreiche Möglichkeiten fündig zu werden. Webseiten wie „Kaggle“ zum Beispiel, bieten schon lange Datensätze kostenlos an, um mit ihnen Aufgaben im Bereich künstliche Intelligenz zu lösen. </w:t>
+        <w:t>n eigenen Datensatz zur Verfügung, gibt es dennoch sehr zahlreiche Möglichkeiten fündig zu werden. Webseiten wie „</w:t>
+      </w:r>
+      <w:proofErr w:type="spellStart"/>
+      <w:r>
+        <w:t>Kaggle</w:t>
+      </w:r>
+      <w:proofErr w:type="spellEnd"/>
+      <w:r>
+        <w:t xml:space="preserve">“ zum Beispiel, bieten schon lange Datensätze kostenlos an, um mit ihnen Aufgaben im Bereich künstliche Intelligenz zu lösen. </w:t>
       </w:r>
     </w:p>
     <w:p>
@@ -4988,12 +5056,12 @@
       <w:pPr>
         <w:pStyle w:val="Formatvorlage3"/>
       </w:pPr>
-      <w:bookmarkStart w:id="15" w:name="_Toc124423763"/>
+      <w:bookmarkStart w:id="16" w:name="_Toc124423763"/>
       <w:r>
         <w:lastRenderedPageBreak/>
         <w:t>Ein Blick auf die zu klassifizierenden Bilder</w:t>
       </w:r>
-      <w:bookmarkEnd w:id="15"/>
+      <w:bookmarkEnd w:id="16"/>
     </w:p>
     <w:p>
       <w:pPr>
@@ -5526,12 +5594,12 @@
       <w:pPr>
         <w:pStyle w:val="Formatvorlage2"/>
       </w:pPr>
-      <w:bookmarkStart w:id="16" w:name="_Toc124423764"/>
+      <w:bookmarkStart w:id="17" w:name="_Toc124423764"/>
       <w:r>
         <w:lastRenderedPageBreak/>
         <w:t>Aufbau des Netzes</w:t>
       </w:r>
-      <w:bookmarkEnd w:id="16"/>
+      <w:bookmarkEnd w:id="17"/>
       <w:r>
         <w:t xml:space="preserve"> </w:t>
       </w:r>
@@ -5554,14 +5622,14 @@
       <w:pPr>
         <w:pStyle w:val="Formatvorlage3"/>
       </w:pPr>
-      <w:bookmarkStart w:id="17" w:name="_Toc124423765"/>
+      <w:bookmarkStart w:id="18" w:name="_Toc124423765"/>
       <w:r>
         <w:t xml:space="preserve">Künstliche Intelligenz und </w:t>
       </w:r>
       <w:r>
         <w:t>Python</w:t>
       </w:r>
-      <w:bookmarkEnd w:id="17"/>
+      <w:bookmarkEnd w:id="18"/>
     </w:p>
     <w:p>
       <w:pPr>
@@ -5621,7 +5689,15 @@
         <w:t>ist</w:t>
       </w:r>
       <w:r>
-        <w:t xml:space="preserve"> nicht so wichtig, es sollte nur die aktuelle Python Version unterstützt werden. Eine große Empfehlung ist das Google Collaboratory Notebook. Dies ist eine Jupyter-Notebook ähnliche Umgebung, die es einem ermöglicht, Zeilen von Code in Zellen zu schreiben und diese Zellen separat auszuführen. Dies ist vergleichbar mit dem </w:t>
+        <w:t xml:space="preserve"> nicht so wichtig, es sollte nur die aktuelle Python Version unterstützt werden. Eine große Empfehlung ist das Google Collaboratory Notebook. Dies ist eine </w:t>
+      </w:r>
+      <w:proofErr w:type="spellStart"/>
+      <w:r>
+        <w:t>Jupyter</w:t>
+      </w:r>
+      <w:proofErr w:type="spellEnd"/>
+      <w:r>
+        <w:t xml:space="preserve">-Notebook ähnliche Umgebung, die es einem ermöglicht, Zeilen von Code in Zellen zu schreiben und diese Zellen separat auszuführen. Dies ist vergleichbar mit dem </w:t>
       </w:r>
       <w:r>
         <w:t>MatLab</w:t>
@@ -5665,12 +5741,12 @@
       <w:pPr>
         <w:pStyle w:val="Formatvorlage1"/>
       </w:pPr>
-      <w:bookmarkStart w:id="18" w:name="_Toc124423766"/>
+      <w:bookmarkStart w:id="19" w:name="_Toc124423766"/>
       <w:r>
         <w:lastRenderedPageBreak/>
         <w:t>Theoretische Herangehensweise</w:t>
       </w:r>
-      <w:bookmarkEnd w:id="18"/>
+      <w:bookmarkEnd w:id="19"/>
     </w:p>
     <w:p/>
     <w:p>
@@ -5688,11 +5764,11 @@
       <w:pPr>
         <w:pStyle w:val="Formatvorlage3"/>
       </w:pPr>
-      <w:bookmarkStart w:id="19" w:name="_Toc124423768"/>
+      <w:bookmarkStart w:id="20" w:name="_Toc124423768"/>
       <w:r>
         <w:t>Bearbeitung der Rohdaten</w:t>
       </w:r>
-      <w:bookmarkEnd w:id="19"/>
+      <w:bookmarkEnd w:id="20"/>
     </w:p>
     <w:p>
       <w:pPr>
@@ -5960,11 +6036,11 @@
       <w:pPr>
         <w:pStyle w:val="Formatvorlage2"/>
       </w:pPr>
-      <w:bookmarkStart w:id="20" w:name="_Toc124423767"/>
+      <w:bookmarkStart w:id="21" w:name="_Toc124423767"/>
       <w:r>
         <w:t>Lösung mit CNN</w:t>
       </w:r>
-      <w:bookmarkEnd w:id="20"/>
+      <w:bookmarkEnd w:id="21"/>
       <w:r>
         <w:t xml:space="preserve"> </w:t>
       </w:r>
@@ -5973,11 +6049,11 @@
       <w:pPr>
         <w:pStyle w:val="Formatvorlage3"/>
       </w:pPr>
-      <w:bookmarkStart w:id="21" w:name="_Toc124423769"/>
+      <w:bookmarkStart w:id="22" w:name="_Toc124423769"/>
       <w:r>
         <w:t>Aufbau des Netzwerkes</w:t>
       </w:r>
-      <w:bookmarkEnd w:id="21"/>
+      <w:bookmarkEnd w:id="22"/>
     </w:p>
     <w:p>
       <w:pPr>
@@ -6339,7 +6415,7 @@
       <w:pPr>
         <w:pStyle w:val="Formatvorlage2"/>
       </w:pPr>
-      <w:bookmarkStart w:id="22" w:name="_Toc124423770"/>
+      <w:bookmarkStart w:id="23" w:name="_Toc124423770"/>
     </w:p>
     <w:p>
       <w:pPr>
@@ -6612,24 +6688,28 @@
         <w:lastRenderedPageBreak/>
         <w:t>In unserem Fall verwenden wir die Kreuzentropiefunktion, dennoch wird im Quellcode die sogenannte „</w:t>
       </w:r>
+      <w:proofErr w:type="spellStart"/>
       <w:r>
         <w:rPr>
           <w:rFonts w:cs="Arial"/>
         </w:rPr>
         <w:t>sparse_categorical_crossentropy</w:t>
       </w:r>
+      <w:proofErr w:type="spellEnd"/>
       <w:r>
         <w:rPr>
           <w:rFonts w:cs="Arial"/>
         </w:rPr>
         <w:t>“ verwendet, da wir nach Kategorien klassifizieren möchten und denen einen bestimmten Namen geben. Ohne die „</w:t>
       </w:r>
+      <w:proofErr w:type="spellStart"/>
       <w:r>
         <w:rPr>
           <w:rFonts w:cs="Arial"/>
         </w:rPr>
         <w:t>sparse_categorical_crossentropy</w:t>
       </w:r>
+      <w:proofErr w:type="spellEnd"/>
       <w:r>
         <w:rPr>
           <w:rFonts w:cs="Arial"/>
@@ -6928,7 +7008,7 @@
         <w:lastRenderedPageBreak/>
         <w:t>Lösung mit R-CNN</w:t>
       </w:r>
-      <w:bookmarkEnd w:id="22"/>
+      <w:bookmarkEnd w:id="23"/>
       <w:r>
         <w:t xml:space="preserve"> </w:t>
       </w:r>
@@ -6951,6 +7031,1384 @@
       <w:r>
         <w:t>nutzen wir, wie bereits erwähnt das Google – Collaboratory Notebook. Wir müssen daran denken, das von GitHub geklonte Repository in das Notebook hochzuladen.</w:t>
       </w:r>
+    </w:p>
+    <w:p>
+      <w:pPr>
+        <w:jc w:val="both"/>
+      </w:pPr>
+      <w:r>
+        <w:rPr>
+          <w:noProof/>
+        </w:rPr>
+        <mc:AlternateContent>
+          <mc:Choice Requires="wps">
+            <w:drawing>
+              <wp:anchor distT="0" distB="0" distL="114300" distR="114300" simplePos="0" relativeHeight="251664384" behindDoc="0" locked="0" layoutInCell="1" allowOverlap="1" wp14:anchorId="08473402" wp14:editId="5FF21CCB">
+                <wp:simplePos x="0" y="0"/>
+                <wp:positionH relativeFrom="column">
+                  <wp:posOffset>14605</wp:posOffset>
+                </wp:positionH>
+                <wp:positionV relativeFrom="paragraph">
+                  <wp:posOffset>473771</wp:posOffset>
+                </wp:positionV>
+                <wp:extent cx="5796280" cy="5862660"/>
+                <wp:effectExtent l="0" t="0" r="13970" b="24130"/>
+                <wp:wrapNone/>
+                <wp:docPr id="19" name="Textfeld 19"/>
+                <wp:cNvGraphicFramePr/>
+                <a:graphic xmlns:a="http://schemas.openxmlformats.org/drawingml/2006/main">
+                  <a:graphicData uri="http://schemas.microsoft.com/office/word/2010/wordprocessingShape">
+                    <wps:wsp>
+                      <wps:cNvSpPr txBox="1"/>
+                      <wps:spPr>
+                        <a:xfrm>
+                          <a:off x="0" y="0"/>
+                          <a:ext cx="5796280" cy="5862660"/>
+                        </a:xfrm>
+                        <a:prstGeom prst="rect">
+                          <a:avLst/>
+                        </a:prstGeom>
+                        <a:solidFill>
+                          <a:schemeClr val="lt1"/>
+                        </a:solidFill>
+                        <a:ln w="6350">
+                          <a:solidFill>
+                            <a:prstClr val="black"/>
+                          </a:solidFill>
+                        </a:ln>
+                      </wps:spPr>
+                      <wps:txbx>
+                        <w:txbxContent>
+                          <w:p>
+                            <w:pPr>
+                              <w:pStyle w:val="Listenabsatz"/>
+                              <w:numPr>
+                                <w:ilvl w:val="0"/>
+                                <w:numId w:val="17"/>
+                              </w:numPr>
+                            </w:pPr>
+                            <w:r>
+                              <w:t>Backbone erstellen (ResNet50)</w:t>
+                            </w:r>
+                          </w:p>
+                          <w:p>
+                            <w:pPr>
+                              <w:pStyle w:val="Listenabsatz"/>
+                              <w:numPr>
+                                <w:ilvl w:val="0"/>
+                                <w:numId w:val="17"/>
+                              </w:numPr>
+                            </w:pPr>
+                            <w:r>
+                              <w:t xml:space="preserve">Region proposal Network aufbauen </w:t>
+                            </w:r>
+                          </w:p>
+                          <w:p>
+                            <w:pPr>
+                              <w:pStyle w:val="Listenabsatz"/>
+                              <w:numPr>
+                                <w:ilvl w:val="1"/>
+                                <w:numId w:val="17"/>
+                              </w:numPr>
+                            </w:pPr>
+                            <w:r>
+                              <w:t xml:space="preserve">Convolutional Layer </w:t>
+                            </w:r>
+                          </w:p>
+                          <w:p>
+                            <w:pPr>
+                              <w:pStyle w:val="Listenabsatz"/>
+                              <w:numPr>
+                                <w:ilvl w:val="1"/>
+                                <w:numId w:val="17"/>
+                              </w:numPr>
+                            </w:pPr>
+                            <w:r>
+                              <w:t xml:space="preserve">Batchnormalization Layer </w:t>
+                            </w:r>
+                          </w:p>
+                          <w:p>
+                            <w:pPr>
+                              <w:pStyle w:val="Listenabsatz"/>
+                              <w:numPr>
+                                <w:ilvl w:val="1"/>
+                                <w:numId w:val="17"/>
+                              </w:numPr>
+                            </w:pPr>
+                            <w:r>
+                              <w:t xml:space="preserve">Convolutional Layer </w:t>
+                            </w:r>
+                          </w:p>
+                          <w:p>
+                            <w:pPr>
+                              <w:pStyle w:val="Listenabsatz"/>
+                              <w:numPr>
+                                <w:ilvl w:val="1"/>
+                                <w:numId w:val="17"/>
+                              </w:numPr>
+                            </w:pPr>
+                            <w:r>
+                              <w:t>Batchnormalization Layer</w:t>
+                            </w:r>
+                          </w:p>
+                          <w:p>
+                            <w:pPr>
+                              <w:pStyle w:val="Listenabsatz"/>
+                              <w:numPr>
+                                <w:ilvl w:val="1"/>
+                                <w:numId w:val="17"/>
+                              </w:numPr>
+                            </w:pPr>
+                            <w:r>
+                              <w:t xml:space="preserve">Convolutional Layer </w:t>
+                            </w:r>
+                          </w:p>
+                          <w:p>
+                            <w:pPr>
+                              <w:pStyle w:val="Listenabsatz"/>
+                              <w:numPr>
+                                <w:ilvl w:val="1"/>
+                                <w:numId w:val="17"/>
+                              </w:numPr>
+                            </w:pPr>
+                            <w:r>
+                              <w:t xml:space="preserve">Batchnormalization Layer </w:t>
+                            </w:r>
+                          </w:p>
+                          <w:p>
+                            <w:pPr>
+                              <w:pStyle w:val="Listenabsatz"/>
+                              <w:numPr>
+                                <w:ilvl w:val="0"/>
+                                <w:numId w:val="17"/>
+                              </w:numPr>
+                            </w:pPr>
+                            <w:r>
+                              <w:t>Erstellen Roi-</w:t>
+                            </w:r>
+                            <w:proofErr w:type="spellStart"/>
+                            <w:r>
+                              <w:t>Align</w:t>
+                            </w:r>
+                            <w:proofErr w:type="spellEnd"/>
+                            <w:r>
+                              <w:t xml:space="preserve"> Schicht </w:t>
+                            </w:r>
+                          </w:p>
+                          <w:p>
+                            <w:pPr>
+                              <w:pStyle w:val="Listenabsatz"/>
+                              <w:numPr>
+                                <w:ilvl w:val="1"/>
+                                <w:numId w:val="17"/>
+                              </w:numPr>
+                            </w:pPr>
+                            <w:r>
+                              <w:t xml:space="preserve">Über die API Keras </w:t>
+                            </w:r>
+                          </w:p>
+                          <w:p>
+                            <w:pPr>
+                              <w:pStyle w:val="Listenabsatz"/>
+                              <w:numPr>
+                                <w:ilvl w:val="0"/>
+                                <w:numId w:val="17"/>
+                              </w:numPr>
+                            </w:pPr>
+                            <w:r>
+                              <w:t xml:space="preserve">Erstellen einer Klassifikationsvorhersage </w:t>
+                            </w:r>
+                          </w:p>
+                          <w:p>
+                            <w:pPr>
+                              <w:pStyle w:val="Listenabsatz"/>
+                              <w:numPr>
+                                <w:ilvl w:val="1"/>
+                                <w:numId w:val="17"/>
+                              </w:numPr>
+                            </w:pPr>
+                            <w:r>
+                              <w:t xml:space="preserve">Dense Layer </w:t>
+                            </w:r>
+                          </w:p>
+                          <w:p>
+                            <w:pPr>
+                              <w:pStyle w:val="Listenabsatz"/>
+                              <w:numPr>
+                                <w:ilvl w:val="1"/>
+                                <w:numId w:val="17"/>
+                              </w:numPr>
+                            </w:pPr>
+                            <w:r>
+                              <w:t xml:space="preserve">Batchnormalization Layer </w:t>
+                            </w:r>
+                          </w:p>
+                          <w:p>
+                            <w:pPr>
+                              <w:pStyle w:val="Listenabsatz"/>
+                              <w:numPr>
+                                <w:ilvl w:val="1"/>
+                                <w:numId w:val="17"/>
+                              </w:numPr>
+                            </w:pPr>
+                            <w:r>
+                              <w:t xml:space="preserve">Dropout Layer </w:t>
+                            </w:r>
+                          </w:p>
+                          <w:p>
+                            <w:pPr>
+                              <w:pStyle w:val="Listenabsatz"/>
+                              <w:numPr>
+                                <w:ilvl w:val="1"/>
+                                <w:numId w:val="17"/>
+                              </w:numPr>
+                            </w:pPr>
+                            <w:r>
+                              <w:t xml:space="preserve">Dense Layer </w:t>
+                            </w:r>
+                          </w:p>
+                          <w:p>
+                            <w:pPr>
+                              <w:pStyle w:val="Listenabsatz"/>
+                              <w:numPr>
+                                <w:ilvl w:val="0"/>
+                                <w:numId w:val="17"/>
+                              </w:numPr>
+                            </w:pPr>
+                            <w:r>
+                              <w:t xml:space="preserve">Erstellen der Maskenvorhersage </w:t>
+                            </w:r>
+                          </w:p>
+                          <w:p>
+                            <w:pPr>
+                              <w:pStyle w:val="Listenabsatz"/>
+                              <w:numPr>
+                                <w:ilvl w:val="1"/>
+                                <w:numId w:val="17"/>
+                              </w:numPr>
+                            </w:pPr>
+                            <w:r>
+                              <w:t xml:space="preserve">Convolutional Layer </w:t>
+                            </w:r>
+                          </w:p>
+                          <w:p>
+                            <w:pPr>
+                              <w:pStyle w:val="Listenabsatz"/>
+                              <w:numPr>
+                                <w:ilvl w:val="1"/>
+                                <w:numId w:val="17"/>
+                              </w:numPr>
+                            </w:pPr>
+                            <w:r>
+                              <w:t xml:space="preserve">Batchnormalization Layer </w:t>
+                            </w:r>
+                          </w:p>
+                          <w:p>
+                            <w:pPr>
+                              <w:pStyle w:val="Listenabsatz"/>
+                              <w:numPr>
+                                <w:ilvl w:val="1"/>
+                                <w:numId w:val="17"/>
+                              </w:numPr>
+                            </w:pPr>
+                            <w:r>
+                              <w:t xml:space="preserve">Convolutional Layer </w:t>
+                            </w:r>
+                          </w:p>
+                          <w:p>
+                            <w:pPr>
+                              <w:pStyle w:val="Listenabsatz"/>
+                              <w:numPr>
+                                <w:ilvl w:val="1"/>
+                                <w:numId w:val="17"/>
+                              </w:numPr>
+                            </w:pPr>
+                            <w:r>
+                              <w:t>Batchnormalization Layer</w:t>
+                            </w:r>
+                          </w:p>
+                          <w:p>
+                            <w:pPr>
+                              <w:pStyle w:val="Listenabsatz"/>
+                              <w:numPr>
+                                <w:ilvl w:val="1"/>
+                                <w:numId w:val="17"/>
+                              </w:numPr>
+                            </w:pPr>
+                            <w:r>
+                              <w:t xml:space="preserve">Convolutional Layer </w:t>
+                            </w:r>
+                          </w:p>
+                          <w:p>
+                            <w:pPr>
+                              <w:pStyle w:val="Listenabsatz"/>
+                              <w:numPr>
+                                <w:ilvl w:val="1"/>
+                                <w:numId w:val="17"/>
+                              </w:numPr>
+                            </w:pPr>
+                            <w:r>
+                              <w:t xml:space="preserve">Batchnormalization Layer </w:t>
+                            </w:r>
+                          </w:p>
+                          <w:p>
+                            <w:pPr>
+                              <w:pStyle w:val="Listenabsatz"/>
+                              <w:numPr>
+                                <w:ilvl w:val="0"/>
+                                <w:numId w:val="17"/>
+                              </w:numPr>
+                            </w:pPr>
+                            <w:r>
+                              <w:t xml:space="preserve">Erstellen der Loss-Funktionen über alle vorher beschriebenen Vorgänge </w:t>
+                            </w:r>
+                          </w:p>
+                          <w:p>
+                            <w:pPr>
+                              <w:pStyle w:val="Listenabsatz"/>
+                              <w:numPr>
+                                <w:ilvl w:val="1"/>
+                                <w:numId w:val="17"/>
+                              </w:numPr>
+                            </w:pPr>
+                            <w:r>
+                              <w:t xml:space="preserve">Klassifikationsverluste </w:t>
+                            </w:r>
+                          </w:p>
+                          <w:p>
+                            <w:pPr>
+                              <w:pStyle w:val="Listenabsatz"/>
+                              <w:numPr>
+                                <w:ilvl w:val="1"/>
+                                <w:numId w:val="17"/>
+                              </w:numPr>
+                            </w:pPr>
+                            <w:r>
+                              <w:t>Verluste über Regionen-proposal Rasterkoordinaten</w:t>
+                            </w:r>
+                          </w:p>
+                          <w:p>
+                            <w:pPr>
+                              <w:pStyle w:val="Listenabsatz"/>
+                              <w:numPr>
+                                <w:ilvl w:val="1"/>
+                                <w:numId w:val="17"/>
+                              </w:numPr>
+                            </w:pPr>
+                            <w:r>
+                              <w:t xml:space="preserve">Verluste über vorgeschlagene Regionen </w:t>
+                            </w:r>
+                          </w:p>
+                          <w:p>
+                            <w:pPr>
+                              <w:pStyle w:val="Listenabsatz"/>
+                              <w:numPr>
+                                <w:ilvl w:val="1"/>
+                                <w:numId w:val="17"/>
+                              </w:numPr>
+                            </w:pPr>
+                            <w:r>
+                              <w:t xml:space="preserve">Maskenverluste über vorgeschlagene Regionen </w:t>
+                            </w:r>
+                          </w:p>
+                          <w:p>
+                            <w:pPr>
+                              <w:pStyle w:val="Listenabsatz"/>
+                              <w:numPr>
+                                <w:ilvl w:val="0"/>
+                                <w:numId w:val="17"/>
+                              </w:numPr>
+                            </w:pPr>
+                            <w:r>
+                              <w:t xml:space="preserve">Modell erstellen </w:t>
+                            </w:r>
+                          </w:p>
+                          <w:p>
+                            <w:pPr>
+                              <w:pStyle w:val="Listenabsatz"/>
+                              <w:numPr>
+                                <w:ilvl w:val="0"/>
+                                <w:numId w:val="17"/>
+                              </w:numPr>
+                            </w:pPr>
+                            <w:r>
+                              <w:t xml:space="preserve">Modell </w:t>
+                            </w:r>
+                            <w:r>
+                              <w:t>kompilieren</w:t>
+                            </w:r>
+                          </w:p>
+                          <w:p>
+                            <w:pPr>
+                              <w:pStyle w:val="Listenabsatz"/>
+                              <w:numPr>
+                                <w:ilvl w:val="0"/>
+                                <w:numId w:val="17"/>
+                              </w:numPr>
+                            </w:pPr>
+                            <w:r>
+                              <w:t xml:space="preserve">Modell </w:t>
+                            </w:r>
+                            <w:r>
+                              <w:rPr>
+                                <w:i/>
+                                <w:iCs/>
+                              </w:rPr>
+                              <w:t>„fitten“</w:t>
+                            </w:r>
+                          </w:p>
+                          <w:p>
+                            <w:pPr>
+                              <w:pStyle w:val="Listenabsatz"/>
+                              <w:ind w:left="1440"/>
+                            </w:pPr>
+                            <w:r>
+                              <w:t xml:space="preserve"> </w:t>
+                            </w:r>
+                          </w:p>
+                        </w:txbxContent>
+                      </wps:txbx>
+                      <wps:bodyPr rot="0" spcFirstLastPara="0" vertOverflow="overflow" horzOverflow="overflow" vert="horz" wrap="square" lIns="91440" tIns="45720" rIns="91440" bIns="45720" numCol="1" spcCol="0" rtlCol="0" fromWordArt="0" anchor="t" anchorCtr="0" forceAA="0" compatLnSpc="1">
+                        <a:prstTxWarp prst="textNoShape">
+                          <a:avLst/>
+                        </a:prstTxWarp>
+                        <a:noAutofit/>
+                      </wps:bodyPr>
+                    </wps:wsp>
+                  </a:graphicData>
+                </a:graphic>
+                <wp14:sizeRelV relativeFrom="margin">
+                  <wp14:pctHeight>0</wp14:pctHeight>
+                </wp14:sizeRelV>
+              </wp:anchor>
+            </w:drawing>
+          </mc:Choice>
+          <mc:Fallback>
+            <w:pict>
+              <v:shape w14:anchorId="08473402" id="Textfeld 19" o:spid="_x0000_s1030" type="#_x0000_t202" style="position:absolute;left:0;text-align:left;margin-left:1.15pt;margin-top:37.3pt;width:456.4pt;height:461.65pt;z-index:251664384;visibility:visible;mso-wrap-style:square;mso-height-percent:0;mso-wrap-distance-left:9pt;mso-wrap-distance-top:0;mso-wrap-distance-right:9pt;mso-wrap-distance-bottom:0;mso-position-horizontal:absolute;mso-position-horizontal-relative:text;mso-position-vertical:absolute;mso-position-vertical-relative:text;mso-height-percent:0;mso-height-relative:margin;v-text-anchor:top" o:gfxdata="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" fillcolor="white [3201]" strokeweight=".5pt">
+                <v:textbox>
+                  <w:txbxContent>
+                    <w:p>
+                      <w:pPr>
+                        <w:pStyle w:val="Listenabsatz"/>
+                        <w:numPr>
+                          <w:ilvl w:val="0"/>
+                          <w:numId w:val="17"/>
+                        </w:numPr>
+                      </w:pPr>
+                      <w:r>
+                        <w:t>Backbone erstellen (ResNet50)</w:t>
+                      </w:r>
+                    </w:p>
+                    <w:p>
+                      <w:pPr>
+                        <w:pStyle w:val="Listenabsatz"/>
+                        <w:numPr>
+                          <w:ilvl w:val="0"/>
+                          <w:numId w:val="17"/>
+                        </w:numPr>
+                      </w:pPr>
+                      <w:r>
+                        <w:t xml:space="preserve">Region proposal Network aufbauen </w:t>
+                      </w:r>
+                    </w:p>
+                    <w:p>
+                      <w:pPr>
+                        <w:pStyle w:val="Listenabsatz"/>
+                        <w:numPr>
+                          <w:ilvl w:val="1"/>
+                          <w:numId w:val="17"/>
+                        </w:numPr>
+                      </w:pPr>
+                      <w:r>
+                        <w:t xml:space="preserve">Convolutional Layer </w:t>
+                      </w:r>
+                    </w:p>
+                    <w:p>
+                      <w:pPr>
+                        <w:pStyle w:val="Listenabsatz"/>
+                        <w:numPr>
+                          <w:ilvl w:val="1"/>
+                          <w:numId w:val="17"/>
+                        </w:numPr>
+                      </w:pPr>
+                      <w:r>
+                        <w:t xml:space="preserve">Batchnormalization Layer </w:t>
+                      </w:r>
+                    </w:p>
+                    <w:p>
+                      <w:pPr>
+                        <w:pStyle w:val="Listenabsatz"/>
+                        <w:numPr>
+                          <w:ilvl w:val="1"/>
+                          <w:numId w:val="17"/>
+                        </w:numPr>
+                      </w:pPr>
+                      <w:r>
+                        <w:t xml:space="preserve">Convolutional Layer </w:t>
+                      </w:r>
+                    </w:p>
+                    <w:p>
+                      <w:pPr>
+                        <w:pStyle w:val="Listenabsatz"/>
+                        <w:numPr>
+                          <w:ilvl w:val="1"/>
+                          <w:numId w:val="17"/>
+                        </w:numPr>
+                      </w:pPr>
+                      <w:r>
+                        <w:t>Batchnormalization Layer</w:t>
+                      </w:r>
+                    </w:p>
+                    <w:p>
+                      <w:pPr>
+                        <w:pStyle w:val="Listenabsatz"/>
+                        <w:numPr>
+                          <w:ilvl w:val="1"/>
+                          <w:numId w:val="17"/>
+                        </w:numPr>
+                      </w:pPr>
+                      <w:r>
+                        <w:t xml:space="preserve">Convolutional Layer </w:t>
+                      </w:r>
+                    </w:p>
+                    <w:p>
+                      <w:pPr>
+                        <w:pStyle w:val="Listenabsatz"/>
+                        <w:numPr>
+                          <w:ilvl w:val="1"/>
+                          <w:numId w:val="17"/>
+                        </w:numPr>
+                      </w:pPr>
+                      <w:r>
+                        <w:t xml:space="preserve">Batchnormalization Layer </w:t>
+                      </w:r>
+                    </w:p>
+                    <w:p>
+                      <w:pPr>
+                        <w:pStyle w:val="Listenabsatz"/>
+                        <w:numPr>
+                          <w:ilvl w:val="0"/>
+                          <w:numId w:val="17"/>
+                        </w:numPr>
+                      </w:pPr>
+                      <w:r>
+                        <w:t>Erstellen Roi-</w:t>
+                      </w:r>
+                      <w:proofErr w:type="spellStart"/>
+                      <w:r>
+                        <w:t>Align</w:t>
+                      </w:r>
+                      <w:proofErr w:type="spellEnd"/>
+                      <w:r>
+                        <w:t xml:space="preserve"> Schicht </w:t>
+                      </w:r>
+                    </w:p>
+                    <w:p>
+                      <w:pPr>
+                        <w:pStyle w:val="Listenabsatz"/>
+                        <w:numPr>
+                          <w:ilvl w:val="1"/>
+                          <w:numId w:val="17"/>
+                        </w:numPr>
+                      </w:pPr>
+                      <w:r>
+                        <w:t xml:space="preserve">Über die API Keras </w:t>
+                      </w:r>
+                    </w:p>
+                    <w:p>
+                      <w:pPr>
+                        <w:pStyle w:val="Listenabsatz"/>
+                        <w:numPr>
+                          <w:ilvl w:val="0"/>
+                          <w:numId w:val="17"/>
+                        </w:numPr>
+                      </w:pPr>
+                      <w:r>
+                        <w:t xml:space="preserve">Erstellen einer Klassifikationsvorhersage </w:t>
+                      </w:r>
+                    </w:p>
+                    <w:p>
+                      <w:pPr>
+                        <w:pStyle w:val="Listenabsatz"/>
+                        <w:numPr>
+                          <w:ilvl w:val="1"/>
+                          <w:numId w:val="17"/>
+                        </w:numPr>
+                      </w:pPr>
+                      <w:r>
+                        <w:t xml:space="preserve">Dense Layer </w:t>
+                      </w:r>
+                    </w:p>
+                    <w:p>
+                      <w:pPr>
+                        <w:pStyle w:val="Listenabsatz"/>
+                        <w:numPr>
+                          <w:ilvl w:val="1"/>
+                          <w:numId w:val="17"/>
+                        </w:numPr>
+                      </w:pPr>
+                      <w:r>
+                        <w:t xml:space="preserve">Batchnormalization Layer </w:t>
+                      </w:r>
+                    </w:p>
+                    <w:p>
+                      <w:pPr>
+                        <w:pStyle w:val="Listenabsatz"/>
+                        <w:numPr>
+                          <w:ilvl w:val="1"/>
+                          <w:numId w:val="17"/>
+                        </w:numPr>
+                      </w:pPr>
+                      <w:r>
+                        <w:t xml:space="preserve">Dropout Layer </w:t>
+                      </w:r>
+                    </w:p>
+                    <w:p>
+                      <w:pPr>
+                        <w:pStyle w:val="Listenabsatz"/>
+                        <w:numPr>
+                          <w:ilvl w:val="1"/>
+                          <w:numId w:val="17"/>
+                        </w:numPr>
+                      </w:pPr>
+                      <w:r>
+                        <w:t xml:space="preserve">Dense Layer </w:t>
+                      </w:r>
+                    </w:p>
+                    <w:p>
+                      <w:pPr>
+                        <w:pStyle w:val="Listenabsatz"/>
+                        <w:numPr>
+                          <w:ilvl w:val="0"/>
+                          <w:numId w:val="17"/>
+                        </w:numPr>
+                      </w:pPr>
+                      <w:r>
+                        <w:t xml:space="preserve">Erstellen der Maskenvorhersage </w:t>
+                      </w:r>
+                    </w:p>
+                    <w:p>
+                      <w:pPr>
+                        <w:pStyle w:val="Listenabsatz"/>
+                        <w:numPr>
+                          <w:ilvl w:val="1"/>
+                          <w:numId w:val="17"/>
+                        </w:numPr>
+                      </w:pPr>
+                      <w:r>
+                        <w:t xml:space="preserve">Convolutional Layer </w:t>
+                      </w:r>
+                    </w:p>
+                    <w:p>
+                      <w:pPr>
+                        <w:pStyle w:val="Listenabsatz"/>
+                        <w:numPr>
+                          <w:ilvl w:val="1"/>
+                          <w:numId w:val="17"/>
+                        </w:numPr>
+                      </w:pPr>
+                      <w:r>
+                        <w:t xml:space="preserve">Batchnormalization Layer </w:t>
+                      </w:r>
+                    </w:p>
+                    <w:p>
+                      <w:pPr>
+                        <w:pStyle w:val="Listenabsatz"/>
+                        <w:numPr>
+                          <w:ilvl w:val="1"/>
+                          <w:numId w:val="17"/>
+                        </w:numPr>
+                      </w:pPr>
+                      <w:r>
+                        <w:t xml:space="preserve">Convolutional Layer </w:t>
+                      </w:r>
+                    </w:p>
+                    <w:p>
+                      <w:pPr>
+                        <w:pStyle w:val="Listenabsatz"/>
+                        <w:numPr>
+                          <w:ilvl w:val="1"/>
+                          <w:numId w:val="17"/>
+                        </w:numPr>
+                      </w:pPr>
+                      <w:r>
+                        <w:t>Batchnormalization Layer</w:t>
+                      </w:r>
+                    </w:p>
+                    <w:p>
+                      <w:pPr>
+                        <w:pStyle w:val="Listenabsatz"/>
+                        <w:numPr>
+                          <w:ilvl w:val="1"/>
+                          <w:numId w:val="17"/>
+                        </w:numPr>
+                      </w:pPr>
+                      <w:r>
+                        <w:t xml:space="preserve">Convolutional Layer </w:t>
+                      </w:r>
+                    </w:p>
+                    <w:p>
+                      <w:pPr>
+                        <w:pStyle w:val="Listenabsatz"/>
+                        <w:numPr>
+                          <w:ilvl w:val="1"/>
+                          <w:numId w:val="17"/>
+                        </w:numPr>
+                      </w:pPr>
+                      <w:r>
+                        <w:t xml:space="preserve">Batchnormalization Layer </w:t>
+                      </w:r>
+                    </w:p>
+                    <w:p>
+                      <w:pPr>
+                        <w:pStyle w:val="Listenabsatz"/>
+                        <w:numPr>
+                          <w:ilvl w:val="0"/>
+                          <w:numId w:val="17"/>
+                        </w:numPr>
+                      </w:pPr>
+                      <w:r>
+                        <w:t xml:space="preserve">Erstellen der Loss-Funktionen über alle vorher beschriebenen Vorgänge </w:t>
+                      </w:r>
+                    </w:p>
+                    <w:p>
+                      <w:pPr>
+                        <w:pStyle w:val="Listenabsatz"/>
+                        <w:numPr>
+                          <w:ilvl w:val="1"/>
+                          <w:numId w:val="17"/>
+                        </w:numPr>
+                      </w:pPr>
+                      <w:r>
+                        <w:t xml:space="preserve">Klassifikationsverluste </w:t>
+                      </w:r>
+                    </w:p>
+                    <w:p>
+                      <w:pPr>
+                        <w:pStyle w:val="Listenabsatz"/>
+                        <w:numPr>
+                          <w:ilvl w:val="1"/>
+                          <w:numId w:val="17"/>
+                        </w:numPr>
+                      </w:pPr>
+                      <w:r>
+                        <w:t>Verluste über Regionen-proposal Rasterkoordinaten</w:t>
+                      </w:r>
+                    </w:p>
+                    <w:p>
+                      <w:pPr>
+                        <w:pStyle w:val="Listenabsatz"/>
+                        <w:numPr>
+                          <w:ilvl w:val="1"/>
+                          <w:numId w:val="17"/>
+                        </w:numPr>
+                      </w:pPr>
+                      <w:r>
+                        <w:t xml:space="preserve">Verluste über vorgeschlagene Regionen </w:t>
+                      </w:r>
+                    </w:p>
+                    <w:p>
+                      <w:pPr>
+                        <w:pStyle w:val="Listenabsatz"/>
+                        <w:numPr>
+                          <w:ilvl w:val="1"/>
+                          <w:numId w:val="17"/>
+                        </w:numPr>
+                      </w:pPr>
+                      <w:r>
+                        <w:t xml:space="preserve">Maskenverluste über vorgeschlagene Regionen </w:t>
+                      </w:r>
+                    </w:p>
+                    <w:p>
+                      <w:pPr>
+                        <w:pStyle w:val="Listenabsatz"/>
+                        <w:numPr>
+                          <w:ilvl w:val="0"/>
+                          <w:numId w:val="17"/>
+                        </w:numPr>
+                      </w:pPr>
+                      <w:r>
+                        <w:t xml:space="preserve">Modell erstellen </w:t>
+                      </w:r>
+                    </w:p>
+                    <w:p>
+                      <w:pPr>
+                        <w:pStyle w:val="Listenabsatz"/>
+                        <w:numPr>
+                          <w:ilvl w:val="0"/>
+                          <w:numId w:val="17"/>
+                        </w:numPr>
+                      </w:pPr>
+                      <w:r>
+                        <w:t xml:space="preserve">Modell </w:t>
+                      </w:r>
+                      <w:r>
+                        <w:t>kompilieren</w:t>
+                      </w:r>
+                    </w:p>
+                    <w:p>
+                      <w:pPr>
+                        <w:pStyle w:val="Listenabsatz"/>
+                        <w:numPr>
+                          <w:ilvl w:val="0"/>
+                          <w:numId w:val="17"/>
+                        </w:numPr>
+                      </w:pPr>
+                      <w:r>
+                        <w:t xml:space="preserve">Modell </w:t>
+                      </w:r>
+                      <w:r>
+                        <w:rPr>
+                          <w:i/>
+                          <w:iCs/>
+                        </w:rPr>
+                        <w:t>„fitten“</w:t>
+                      </w:r>
+                    </w:p>
+                    <w:p>
+                      <w:pPr>
+                        <w:pStyle w:val="Listenabsatz"/>
+                        <w:ind w:left="1440"/>
+                      </w:pPr>
+                      <w:r>
+                        <w:t xml:space="preserve"> </w:t>
+                      </w:r>
+                    </w:p>
+                  </w:txbxContent>
+                </v:textbox>
+              </v:shape>
+            </w:pict>
+          </mc:Fallback>
+        </mc:AlternateContent>
+      </w:r>
+      <w:r>
+        <w:t xml:space="preserve">Der Aufbau des kompletten Netzes wir im Folgendem in Pseudocode vereinfacht dargestellt: </w:t>
+      </w:r>
+      <w:r>
+        <w:t xml:space="preserve"> </w:t>
+      </w:r>
+    </w:p>
+    <w:p>
+      <w:pPr>
+        <w:jc w:val="both"/>
+      </w:pPr>
+    </w:p>
+    <w:p>
+      <w:pPr>
+        <w:jc w:val="both"/>
+      </w:pPr>
+    </w:p>
+    <w:p>
+      <w:pPr>
+        <w:jc w:val="both"/>
+      </w:pPr>
+    </w:p>
+    <w:p>
+      <w:pPr>
+        <w:jc w:val="both"/>
+      </w:pPr>
+    </w:p>
+    <w:p>
+      <w:pPr>
+        <w:jc w:val="both"/>
+      </w:pPr>
+    </w:p>
+    <w:p>
+      <w:pPr>
+        <w:jc w:val="both"/>
+      </w:pPr>
+    </w:p>
+    <w:p>
+      <w:pPr>
+        <w:jc w:val="both"/>
+      </w:pPr>
+    </w:p>
+    <w:p>
+      <w:pPr>
+        <w:jc w:val="both"/>
+      </w:pPr>
+    </w:p>
+    <w:p>
+      <w:pPr>
+        <w:jc w:val="both"/>
+      </w:pPr>
+    </w:p>
+    <w:p>
+      <w:pPr>
+        <w:jc w:val="both"/>
+      </w:pPr>
+    </w:p>
+    <w:p>
+      <w:pPr>
+        <w:jc w:val="both"/>
+      </w:pPr>
+    </w:p>
+    <w:p>
+      <w:pPr>
+        <w:jc w:val="both"/>
+      </w:pPr>
+    </w:p>
+    <w:p>
+      <w:pPr>
+        <w:jc w:val="both"/>
+      </w:pPr>
+    </w:p>
+    <w:p>
+      <w:pPr>
+        <w:jc w:val="both"/>
+      </w:pPr>
+    </w:p>
+    <w:p>
+      <w:pPr>
+        <w:jc w:val="both"/>
+      </w:pPr>
+    </w:p>
+    <w:p>
+      <w:pPr>
+        <w:jc w:val="both"/>
+      </w:pPr>
+    </w:p>
+    <w:p>
+      <w:pPr>
+        <w:jc w:val="both"/>
+      </w:pPr>
+    </w:p>
+    <w:p>
+      <w:pPr>
+        <w:jc w:val="both"/>
+      </w:pPr>
+    </w:p>
+    <w:p>
+      <w:pPr>
+        <w:jc w:val="both"/>
+      </w:pPr>
+    </w:p>
+    <w:p>
+      <w:pPr>
+        <w:jc w:val="both"/>
+      </w:pPr>
+    </w:p>
+    <w:p>
+      <w:pPr>
+        <w:jc w:val="both"/>
+      </w:pPr>
+      <w:r>
+        <w:lastRenderedPageBreak/>
+        <w:t xml:space="preserve">Das am Anfang vorkommende CNN wird umgangssprachlich </w:t>
+      </w:r>
+      <w:r>
+        <w:rPr>
+          <w:i/>
+          <w:iCs/>
+        </w:rPr>
+        <w:t>„Backbone“</w:t>
+      </w:r>
+      <w:r>
+        <w:rPr>
+          <w:i/>
+          <w:iCs/>
+        </w:rPr>
+        <w:t xml:space="preserve"> </w:t>
+      </w:r>
+      <w:r>
+        <w:t xml:space="preserve">genannt. Das CNN wird als ResNet50 realisiert. ResNet Netzwerke sind spezielle CNNs, die vor allem damit herausstechen, dass sie sehr tiefe verborgene Schichten besitzen. </w:t>
+      </w:r>
+      <w:r>
+        <w:t xml:space="preserve">Normalerweise tritt bei CNNs ein Problem auf, wenn die verborgene Schicht, zu tief ist, sprich aus zu vielen Schichten besteht. Das Problem ist, dass der Gradient, der im Verlaufe des Lernens berechnet wird, verschwindet. Wieder spricht man hier von Overfitting. Um dem ganzen vorzubeugen, haben die Entwickler der ResNet Architektur eine Lösung entworfen, welche es ermöglicht, den Gradienten nicht verschwinden zu lassen und noch bessere Ergebnisse zu erreichen als vorher. Die Lösung, ist der sogenannte </w:t>
+      </w:r>
+      <w:r>
+        <w:rPr>
+          <w:i/>
+          <w:iCs/>
+        </w:rPr>
+        <w:t>„Identity-Block“</w:t>
+      </w:r>
+      <w:r>
+        <w:t xml:space="preserve">. Hierbei wird nach jedem zweiten oder jedem dritten Layer, die sogenannte Identität, in den Neuronen hinzuaddiert. </w:t>
+      </w:r>
+    </w:p>
+    <w:p>
+      <w:pPr>
+        <w:jc w:val="both"/>
+      </w:pPr>
+      <w:r>
+        <w:t xml:space="preserve">Wenn die mathematische Funktion eines Neurons ohne Identity-Block so aussieht: </w:t>
+      </w:r>
+    </w:p>
+    <w:p>
+      <w:pPr>
+        <w:jc w:val="both"/>
+        <w:rPr>
+          <w:rFonts w:eastAsiaTheme="minorEastAsia"/>
+        </w:rPr>
+      </w:pPr>
+      <m:oMathPara>
+        <m:oMath>
+          <m:r>
+            <w:rPr>
+              <w:rFonts w:ascii="Cambria Math" w:hAnsi="Cambria Math"/>
+            </w:rPr>
+            <m:t>y=F</m:t>
+          </m:r>
+          <m:d>
+            <m:dPr>
+              <m:ctrlPr>
+                <w:rPr>
+                  <w:rFonts w:ascii="Cambria Math" w:hAnsi="Cambria Math"/>
+                  <w:i/>
+                </w:rPr>
+              </m:ctrlPr>
+            </m:dPr>
+            <m:e>
+              <m:r>
+                <w:rPr>
+                  <w:rFonts w:ascii="Cambria Math" w:hAnsi="Cambria Math"/>
+                </w:rPr>
+                <m:t xml:space="preserve">x, </m:t>
+              </m:r>
+              <m:r>
+                <w:rPr>
+                  <w:rFonts w:ascii="Cambria Math" w:hAnsi="Cambria Math"/>
+                </w:rPr>
+                <m:t>{</m:t>
+              </m:r>
+              <m:sSub>
+                <m:sSubPr>
+                  <m:ctrlPr>
+                    <w:rPr>
+                      <w:rFonts w:ascii="Cambria Math" w:hAnsi="Cambria Math"/>
+                      <w:i/>
+                    </w:rPr>
+                  </m:ctrlPr>
+                </m:sSubPr>
+                <m:e>
+                  <m:r>
+                    <w:rPr>
+                      <w:rFonts w:ascii="Cambria Math" w:hAnsi="Cambria Math"/>
+                    </w:rPr>
+                    <m:t>W</m:t>
+                  </m:r>
+                </m:e>
+                <m:sub>
+                  <m:r>
+                    <w:rPr>
+                      <w:rFonts w:ascii="Cambria Math" w:hAnsi="Cambria Math"/>
+                    </w:rPr>
+                    <m:t>i</m:t>
+                  </m:r>
+                </m:sub>
+              </m:sSub>
+              <m:r>
+                <w:rPr>
+                  <w:rFonts w:ascii="Cambria Math" w:hAnsi="Cambria Math"/>
+                </w:rPr>
+                <m:t>}</m:t>
+              </m:r>
+            </m:e>
+          </m:d>
+        </m:oMath>
+      </m:oMathPara>
+    </w:p>
+    <w:p>
+      <w:pPr>
+        <w:jc w:val="both"/>
+        <w:rPr>
+          <w:rFonts w:eastAsiaTheme="minorEastAsia"/>
+        </w:rPr>
+      </w:pPr>
+      <w:r>
+        <w:rPr>
+          <w:rFonts w:eastAsiaTheme="minorEastAsia"/>
+        </w:rPr>
+        <w:t>So würde die Funktion mit Identity ein vorheriges [x] hinzuaddieren:</w:t>
+      </w:r>
+    </w:p>
+    <w:p>
+      <w:pPr>
+        <w:jc w:val="both"/>
+        <w:rPr>
+          <w:rFonts w:eastAsiaTheme="minorEastAsia"/>
+        </w:rPr>
+      </w:pPr>
+      <m:oMathPara>
+        <m:oMath>
+          <m:r>
+            <w:rPr>
+              <w:rFonts w:ascii="Cambria Math" w:eastAsiaTheme="minorEastAsia" w:hAnsi="Cambria Math"/>
+            </w:rPr>
+            <m:t>y=F</m:t>
+          </m:r>
+          <m:d>
+            <m:dPr>
+              <m:ctrlPr>
+                <w:rPr>
+                  <w:rFonts w:ascii="Cambria Math" w:eastAsiaTheme="minorEastAsia" w:hAnsi="Cambria Math"/>
+                  <w:i/>
+                </w:rPr>
+              </m:ctrlPr>
+            </m:dPr>
+            <m:e>
+              <m:r>
+                <w:rPr>
+                  <w:rFonts w:ascii="Cambria Math" w:eastAsiaTheme="minorEastAsia" w:hAnsi="Cambria Math"/>
+                </w:rPr>
+                <m:t xml:space="preserve">x, </m:t>
+              </m:r>
+              <m:d>
+                <m:dPr>
+                  <m:begChr m:val="{"/>
+                  <m:endChr m:val="}"/>
+                  <m:ctrlPr>
+                    <w:rPr>
+                      <w:rFonts w:ascii="Cambria Math" w:eastAsiaTheme="minorEastAsia" w:hAnsi="Cambria Math"/>
+                      <w:i/>
+                    </w:rPr>
+                  </m:ctrlPr>
+                </m:dPr>
+                <m:e>
+                  <m:sSub>
+                    <m:sSubPr>
+                      <m:ctrlPr>
+                        <w:rPr>
+                          <w:rFonts w:ascii="Cambria Math" w:eastAsiaTheme="minorEastAsia" w:hAnsi="Cambria Math"/>
+                          <w:i/>
+                        </w:rPr>
+                      </m:ctrlPr>
+                    </m:sSubPr>
+                    <m:e>
+                      <m:r>
+                        <w:rPr>
+                          <w:rFonts w:ascii="Cambria Math" w:eastAsiaTheme="minorEastAsia" w:hAnsi="Cambria Math"/>
+                        </w:rPr>
+                        <m:t>W</m:t>
+                      </m:r>
+                    </m:e>
+                    <m:sub>
+                      <m:r>
+                        <w:rPr>
+                          <w:rFonts w:ascii="Cambria Math" w:eastAsiaTheme="minorEastAsia" w:hAnsi="Cambria Math"/>
+                        </w:rPr>
+                        <m:t>i</m:t>
+                      </m:r>
+                    </m:sub>
+                  </m:sSub>
+                </m:e>
+              </m:d>
+            </m:e>
+          </m:d>
+          <m:r>
+            <w:rPr>
+              <w:rFonts w:ascii="Cambria Math" w:eastAsiaTheme="minorEastAsia" w:hAnsi="Cambria Math"/>
+            </w:rPr>
+            <m:t>+x</m:t>
+          </m:r>
+        </m:oMath>
+      </m:oMathPara>
+    </w:p>
+    <w:p>
+      <w:pPr>
+        <w:jc w:val="both"/>
+      </w:pPr>
+      <w:r>
+        <w:t>Visuell dargestellt sieht der Identity-Block wie folgt aus:</w:t>
+      </w:r>
+    </w:p>
+    <w:p>
+      <w:pPr>
+        <w:jc w:val="center"/>
+      </w:pPr>
+      <w:r>
+        <w:rPr>
+          <w:noProof/>
+        </w:rPr>
+        <w:drawing>
+          <wp:inline distT="0" distB="0" distL="0" distR="0" wp14:anchorId="454772FE" wp14:editId="05379F81">
+            <wp:extent cx="3038497" cy="1333510"/>
+            <wp:effectExtent l="152400" t="152400" r="352425" b="361950"/>
+            <wp:docPr id="21" name="Grafik 21"/>
+            <wp:cNvGraphicFramePr>
+              <a:graphicFrameLocks xmlns:a="http://schemas.openxmlformats.org/drawingml/2006/main" noChangeAspect="1"/>
+            </wp:cNvGraphicFramePr>
+            <a:graphic xmlns:a="http://schemas.openxmlformats.org/drawingml/2006/main">
+              <a:graphicData uri="http://schemas.openxmlformats.org/drawingml/2006/picture">
+                <pic:pic xmlns:pic="http://schemas.openxmlformats.org/drawingml/2006/picture">
+                  <pic:nvPicPr>
+                    <pic:cNvPr id="21" name="Grafik 21"/>
+                    <pic:cNvPicPr/>
+                  </pic:nvPicPr>
+                  <pic:blipFill>
+                    <a:blip r:embed="rId31">
+                      <a:extLst>
+                        <a:ext uri="{28A0092B-C50C-407E-A947-70E740481C1C}">
+                          <a14:useLocalDpi xmlns:a14="http://schemas.microsoft.com/office/drawing/2010/main" val="0"/>
+                        </a:ext>
+                      </a:extLst>
+                    </a:blip>
+                    <a:stretch>
+                      <a:fillRect/>
+                    </a:stretch>
+                  </pic:blipFill>
+                  <pic:spPr>
+                    <a:xfrm>
+                      <a:off x="0" y="0"/>
+                      <a:ext cx="3038497" cy="1333510"/>
+                    </a:xfrm>
+                    <a:prstGeom prst="rect">
+                      <a:avLst/>
+                    </a:prstGeom>
+                    <a:ln>
+                      <a:noFill/>
+                    </a:ln>
+                    <a:effectLst>
+                      <a:outerShdw blurRad="292100" dist="139700" dir="2700000" algn="tl" rotWithShape="0">
+                        <a:srgbClr val="333333">
+                          <a:alpha val="65000"/>
+                        </a:srgbClr>
+                      </a:outerShdw>
+                    </a:effectLst>
+                  </pic:spPr>
+                </pic:pic>
+              </a:graphicData>
+            </a:graphic>
+          </wp:inline>
+        </w:drawing>
+      </w:r>
+    </w:p>
+    <w:p>
+      <w:pPr>
+        <w:pStyle w:val="Beschriftung"/>
+        <w:jc w:val="center"/>
+      </w:pPr>
+      <w:r>
+        <w:t xml:space="preserve">Abbildung </w:t>
+      </w:r>
+      <w:fldSimple w:instr=" SEQ Abbildung \* ARABIC ">
+        <w:r>
+          <w:rPr>
+            <w:noProof/>
+          </w:rPr>
+          <w:t>16</w:t>
+        </w:r>
+      </w:fldSimple>
+      <w:r>
+        <w:t>: Identity-Block im ResNet</w:t>
+      </w:r>
+      <w:r>
+        <w:t xml:space="preserve"> </w:t>
+      </w:r>
+      <w:proofErr w:type="spellStart"/>
+      <w:r>
+        <w:t>Vgl</w:t>
+      </w:r>
+      <w:proofErr w:type="spellEnd"/>
+      <w:r>
+        <w:t>: Quelle ResNet</w:t>
+      </w:r>
+    </w:p>
+    <w:p>
+      <w:pPr>
+        <w:jc w:val="both"/>
+      </w:pPr>
+      <w:r>
+        <w:t>Das Backbone des Mask-RCNN kann</w:t>
+      </w:r>
+      <w:r>
+        <w:t xml:space="preserve"> </w:t>
+      </w:r>
+      <w:r>
+        <w:t>auch variieren. ResNet können aber auch verschiedene groß sein. In sehr aufwendigen Mask-RCNNs werden häufi</w:t>
+      </w:r>
+      <w:r>
+        <w:t>g</w:t>
+      </w:r>
+      <w:r>
+        <w:t xml:space="preserve"> ResNet101 v</w:t>
+      </w:r>
+      <w:r>
+        <w:t>erwendet</w:t>
+      </w:r>
+      <w:r>
+        <w:t>.</w:t>
+      </w:r>
+    </w:p>
+    <w:p>
+      <w:pPr>
+        <w:jc w:val="both"/>
+      </w:pPr>
+      <w:r>
+        <w:t xml:space="preserve">Im zweiten Schritt wird nun ein Region proposal Network aufgebaut. Dies dient, wie auch in den Grundlagen erwähnt, zum Abschätzen, welche Regionen von Interesse sein könnten. Es erhält die Feature Maps aus dem Backbone. Aufgebaut wird es grundlegend aus Convolutional Layern und den Batchnormalization Layern. </w:t>
+      </w:r>
+      <w:r>
+        <w:t>Die Batchnormalization Layer dienen dazu, Overfitting zu vermeiden genau so wie Dropout Layer. Sie normalisieren die Daten aus einem Layer mithilfe der Standardabweichung und Mittelwerte, um eine extreme Skalierung der Werte zu verhindern. Im ResNet kommen Sie auch häufig vor, da sie ebenfalls das Problem des verschwindenden Gradienten verhindern können. Die Ausgabe des Region proposal Network sind nun Regionen auf den Feature Maps, die das Netzwerk für interessant hält.</w:t>
+      </w:r>
+    </w:p>
+    <w:p>
+      <w:pPr>
+        <w:jc w:val="both"/>
+      </w:pPr>
+      <w:r>
+        <w:t xml:space="preserve">Nach dem Region proposal Network folgt die RoI-Align Schicht. Diese Schicht ist zuständig für das sogenannte </w:t>
+      </w:r>
+      <w:hyperlink w:anchor="Roi_pooling" w:history="1">
+        <w:r>
+          <w:rPr>
+            <w:rStyle w:val="Hyperlink"/>
+          </w:rPr>
+          <w:t>RoI-Po</w:t>
+        </w:r>
+        <w:r>
+          <w:rPr>
+            <w:rStyle w:val="Hyperlink"/>
+          </w:rPr>
+          <w:t>o</w:t>
+        </w:r>
+        <w:r>
+          <w:rPr>
+            <w:rStyle w:val="Hyperlink"/>
+          </w:rPr>
+          <w:t>ling</w:t>
+        </w:r>
+      </w:hyperlink>
+      <w:r>
+        <w:t xml:space="preserve">. </w:t>
+      </w:r>
+    </w:p>
+    <w:p>
+      <w:pPr>
+        <w:jc w:val="both"/>
+      </w:pPr>
+      <w:r>
+        <w:lastRenderedPageBreak/>
+        <w:t>Nach dem RoI-Pooling folgt nun die Klassifikation. Die RoI-Align Schicht gibt einen festen Wert zurück, den man durch ein Dense-Layer weiterleiten kann. In der Klassifikationsschicht wird das auch gemacht. Nach dem ersten Dense Layer folgt ein Batchnormalization Layer und ein Dropout Layer um die Lernrate zu erhöhen und das Overfitting zu verhindern. Zum Schluss folgt ein weiterer Dense-Layer.</w:t>
+      </w:r>
+    </w:p>
+    <w:p>
+      <w:pPr>
+        <w:jc w:val="both"/>
+      </w:pPr>
+      <w:r>
+        <w:t xml:space="preserve">Im Anschluss wird die Maskenvorhersage getroffen. Dies wird mit einem </w:t>
+      </w:r>
+      <w:r>
+        <w:t>Aufbau realisiert, der im Grunde dem Aufbau des Region proposal Network sehr ähnelt. Es werden Convolutional Layer und Batchnormalization Layer hintereinander geschaltet, dies drei Mal. Dies kann man aber anpassen.</w:t>
+      </w:r>
+    </w:p>
+    <w:p>
+      <w:pPr>
+        <w:jc w:val="both"/>
+      </w:pPr>
+      <w:r>
+        <w:t xml:space="preserve">Bevor man nun das Netzwerk aufbaut, müssen noch die einzelnen Loss Funktionen definiert werden. </w:t>
+      </w:r>
+      <w:r>
+        <w:t xml:space="preserve">Die Loss Funktionen beschreiben die Lernkurve </w:t>
+      </w:r>
+    </w:p>
+    <w:p>
+      <w:pPr>
+        <w:jc w:val="both"/>
+      </w:pPr>
     </w:p>
     <w:p>
       <w:pPr>
@@ -6963,9 +8421,6 @@
         </w:rPr>
       </w:pPr>
       <w:r>
-        <w:t xml:space="preserve"> </w:t>
-      </w:r>
-      <w:r>
         <w:br w:type="page"/>
       </w:r>
     </w:p>
@@ -6973,12 +8428,12 @@
       <w:pPr>
         <w:pStyle w:val="Formatvorlage1"/>
       </w:pPr>
-      <w:bookmarkStart w:id="23" w:name="_Toc124423771"/>
+      <w:bookmarkStart w:id="24" w:name="_Toc124423771"/>
       <w:r>
         <w:lastRenderedPageBreak/>
         <w:t>Fazit</w:t>
       </w:r>
-      <w:bookmarkEnd w:id="23"/>
+      <w:bookmarkEnd w:id="24"/>
     </w:p>
     <w:p/>
     <w:p/>
@@ -6991,12 +8446,12 @@
       <w:pPr>
         <w:pStyle w:val="Formatvorlage1"/>
       </w:pPr>
-      <w:bookmarkStart w:id="24" w:name="_Toc124423774"/>
+      <w:bookmarkStart w:id="25" w:name="_Toc124423774"/>
       <w:r>
         <w:lastRenderedPageBreak/>
         <w:t>Literaturverzeichnis</w:t>
       </w:r>
-      <w:bookmarkEnd w:id="24"/>
+      <w:bookmarkEnd w:id="25"/>
     </w:p>
     <w:p>
       <w:r>
@@ -7007,12 +8462,12 @@
       <w:pPr>
         <w:pStyle w:val="Formatvorlage1"/>
       </w:pPr>
-      <w:bookmarkStart w:id="25" w:name="_Toc124423775"/>
+      <w:bookmarkStart w:id="26" w:name="_Toc124423775"/>
       <w:r>
         <w:lastRenderedPageBreak/>
         <w:t>Bilderverzeichnis</w:t>
       </w:r>
-      <w:bookmarkEnd w:id="25"/>
+      <w:bookmarkEnd w:id="26"/>
     </w:p>
     <w:p>
       <w:r>
@@ -7023,12 +8478,12 @@
       <w:pPr>
         <w:pStyle w:val="Formatvorlage1"/>
       </w:pPr>
-      <w:bookmarkStart w:id="26" w:name="_Toc124423776"/>
+      <w:bookmarkStart w:id="27" w:name="_Toc124423776"/>
       <w:r>
         <w:lastRenderedPageBreak/>
         <w:t>Tabellenverzeichnis</w:t>
       </w:r>
-      <w:bookmarkEnd w:id="26"/>
+      <w:bookmarkEnd w:id="27"/>
     </w:p>
     <w:sectPr>
       <w:pgSz w:w="11906" w:h="16838"/>
@@ -7236,6 +8691,95 @@
     </w:lvl>
   </w:abstractNum>
   <w:abstractNum w:abstractNumId="1" w15:restartNumberingAfterBreak="0">
+    <w:nsid w:val="151171E1"/>
+    <w:multiLevelType w:val="hybridMultilevel"/>
+    <w:tmpl w:val="9806BF0E"/>
+    <w:lvl w:ilvl="0" w:tplc="0407000F">
+      <w:start w:val="1"/>
+      <w:numFmt w:val="decimal"/>
+      <w:lvlText w:val="%1."/>
+      <w:lvlJc w:val="left"/>
+      <w:pPr>
+        <w:ind w:left="720" w:hanging="360"/>
+      </w:pPr>
+      <w:rPr>
+        <w:rFonts w:hint="default"/>
+      </w:rPr>
+    </w:lvl>
+    <w:lvl w:ilvl="1" w:tplc="04070019">
+      <w:start w:val="1"/>
+      <w:numFmt w:val="lowerLetter"/>
+      <w:lvlText w:val="%2."/>
+      <w:lvlJc w:val="left"/>
+      <w:pPr>
+        <w:ind w:left="1440" w:hanging="360"/>
+      </w:pPr>
+    </w:lvl>
+    <w:lvl w:ilvl="2" w:tplc="0407001B" w:tentative="1">
+      <w:start w:val="1"/>
+      <w:numFmt w:val="lowerRoman"/>
+      <w:lvlText w:val="%3."/>
+      <w:lvlJc w:val="right"/>
+      <w:pPr>
+        <w:ind w:left="2160" w:hanging="180"/>
+      </w:pPr>
+    </w:lvl>
+    <w:lvl w:ilvl="3" w:tplc="0407000F" w:tentative="1">
+      <w:start w:val="1"/>
+      <w:numFmt w:val="decimal"/>
+      <w:lvlText w:val="%4."/>
+      <w:lvlJc w:val="left"/>
+      <w:pPr>
+        <w:ind w:left="2880" w:hanging="360"/>
+      </w:pPr>
+    </w:lvl>
+    <w:lvl w:ilvl="4" w:tplc="04070019" w:tentative="1">
+      <w:start w:val="1"/>
+      <w:numFmt w:val="lowerLetter"/>
+      <w:lvlText w:val="%5."/>
+      <w:lvlJc w:val="left"/>
+      <w:pPr>
+        <w:ind w:left="3600" w:hanging="360"/>
+      </w:pPr>
+    </w:lvl>
+    <w:lvl w:ilvl="5" w:tplc="0407001B" w:tentative="1">
+      <w:start w:val="1"/>
+      <w:numFmt w:val="lowerRoman"/>
+      <w:lvlText w:val="%6."/>
+      <w:lvlJc w:val="right"/>
+      <w:pPr>
+        <w:ind w:left="4320" w:hanging="180"/>
+      </w:pPr>
+    </w:lvl>
+    <w:lvl w:ilvl="6" w:tplc="0407000F" w:tentative="1">
+      <w:start w:val="1"/>
+      <w:numFmt w:val="decimal"/>
+      <w:lvlText w:val="%7."/>
+      <w:lvlJc w:val="left"/>
+      <w:pPr>
+        <w:ind w:left="5040" w:hanging="360"/>
+      </w:pPr>
+    </w:lvl>
+    <w:lvl w:ilvl="7" w:tplc="04070019" w:tentative="1">
+      <w:start w:val="1"/>
+      <w:numFmt w:val="lowerLetter"/>
+      <w:lvlText w:val="%8."/>
+      <w:lvlJc w:val="left"/>
+      <w:pPr>
+        <w:ind w:left="5760" w:hanging="360"/>
+      </w:pPr>
+    </w:lvl>
+    <w:lvl w:ilvl="8" w:tplc="0407001B" w:tentative="1">
+      <w:start w:val="1"/>
+      <w:numFmt w:val="lowerRoman"/>
+      <w:lvlText w:val="%9."/>
+      <w:lvlJc w:val="right"/>
+      <w:pPr>
+        <w:ind w:left="6480" w:hanging="180"/>
+      </w:pPr>
+    </w:lvl>
+  </w:abstractNum>
+  <w:abstractNum w:abstractNumId="2" w15:restartNumberingAfterBreak="0">
     <w:nsid w:val="1A9D218F"/>
     <w:multiLevelType w:val="hybridMultilevel"/>
     <w:tmpl w:val="2E2CDB40"/>
@@ -7348,7 +8892,7 @@
       </w:rPr>
     </w:lvl>
   </w:abstractNum>
-  <w:abstractNum w:abstractNumId="2" w15:restartNumberingAfterBreak="0">
+  <w:abstractNum w:abstractNumId="3" w15:restartNumberingAfterBreak="0">
     <w:nsid w:val="2313536A"/>
     <w:multiLevelType w:val="hybridMultilevel"/>
     <w:tmpl w:val="BC06DEAE"/>
@@ -7461,7 +9005,7 @@
       </w:rPr>
     </w:lvl>
   </w:abstractNum>
-  <w:abstractNum w:abstractNumId="3" w15:restartNumberingAfterBreak="0">
+  <w:abstractNum w:abstractNumId="4" w15:restartNumberingAfterBreak="0">
     <w:nsid w:val="240F14AC"/>
     <w:multiLevelType w:val="hybridMultilevel"/>
     <w:tmpl w:val="042C6F7E"/>
@@ -7550,7 +9094,7 @@
       </w:pPr>
     </w:lvl>
   </w:abstractNum>
-  <w:abstractNum w:abstractNumId="4" w15:restartNumberingAfterBreak="0">
+  <w:abstractNum w:abstractNumId="5" w15:restartNumberingAfterBreak="0">
     <w:nsid w:val="27052EA5"/>
     <w:multiLevelType w:val="hybridMultilevel"/>
     <w:tmpl w:val="44805DBE"/>
@@ -7663,7 +9207,7 @@
       </w:rPr>
     </w:lvl>
   </w:abstractNum>
-  <w:abstractNum w:abstractNumId="5" w15:restartNumberingAfterBreak="0">
+  <w:abstractNum w:abstractNumId="6" w15:restartNumberingAfterBreak="0">
     <w:nsid w:val="378D563A"/>
     <w:multiLevelType w:val="hybridMultilevel"/>
     <w:tmpl w:val="8E1C5F26"/>
@@ -7752,7 +9296,7 @@
       </w:pPr>
     </w:lvl>
   </w:abstractNum>
-  <w:abstractNum w:abstractNumId="6" w15:restartNumberingAfterBreak="0">
+  <w:abstractNum w:abstractNumId="7" w15:restartNumberingAfterBreak="0">
     <w:nsid w:val="4BBB7DB1"/>
     <w:multiLevelType w:val="hybridMultilevel"/>
     <w:tmpl w:val="E59C22E6"/>
@@ -7841,7 +9385,7 @@
       </w:pPr>
     </w:lvl>
   </w:abstractNum>
-  <w:abstractNum w:abstractNumId="7" w15:restartNumberingAfterBreak="0">
+  <w:abstractNum w:abstractNumId="8" w15:restartNumberingAfterBreak="0">
     <w:nsid w:val="4BE378E8"/>
     <w:multiLevelType w:val="hybridMultilevel"/>
     <w:tmpl w:val="75304960"/>
@@ -7954,7 +9498,7 @@
       </w:rPr>
     </w:lvl>
   </w:abstractNum>
-  <w:abstractNum w:abstractNumId="8" w15:restartNumberingAfterBreak="0">
+  <w:abstractNum w:abstractNumId="9" w15:restartNumberingAfterBreak="0">
     <w:nsid w:val="4DEF1043"/>
     <w:multiLevelType w:val="hybridMultilevel"/>
     <w:tmpl w:val="2EF26F42"/>
@@ -8040,7 +9584,7 @@
       </w:pPr>
     </w:lvl>
   </w:abstractNum>
-  <w:abstractNum w:abstractNumId="9" w15:restartNumberingAfterBreak="0">
+  <w:abstractNum w:abstractNumId="10" w15:restartNumberingAfterBreak="0">
     <w:nsid w:val="560C63BA"/>
     <w:multiLevelType w:val="hybridMultilevel"/>
     <w:tmpl w:val="517C77CA"/>
@@ -8153,7 +9697,7 @@
       </w:rPr>
     </w:lvl>
   </w:abstractNum>
-  <w:abstractNum w:abstractNumId="10" w15:restartNumberingAfterBreak="0">
+  <w:abstractNum w:abstractNumId="11" w15:restartNumberingAfterBreak="0">
     <w:nsid w:val="5A703964"/>
     <w:multiLevelType w:val="hybridMultilevel"/>
     <w:tmpl w:val="C2083B3C"/>
@@ -8266,7 +9810,7 @@
       </w:rPr>
     </w:lvl>
   </w:abstractNum>
-  <w:abstractNum w:abstractNumId="11" w15:restartNumberingAfterBreak="0">
+  <w:abstractNum w:abstractNumId="12" w15:restartNumberingAfterBreak="0">
     <w:nsid w:val="5F237BBE"/>
     <w:multiLevelType w:val="hybridMultilevel"/>
     <w:tmpl w:val="75060984"/>
@@ -8355,7 +9899,7 @@
       </w:pPr>
     </w:lvl>
   </w:abstractNum>
-  <w:abstractNum w:abstractNumId="12" w15:restartNumberingAfterBreak="0">
+  <w:abstractNum w:abstractNumId="13" w15:restartNumberingAfterBreak="0">
     <w:nsid w:val="61107642"/>
     <w:multiLevelType w:val="hybridMultilevel"/>
     <w:tmpl w:val="7098E048"/>
@@ -8444,7 +9988,7 @@
       </w:pPr>
     </w:lvl>
   </w:abstractNum>
-  <w:abstractNum w:abstractNumId="13" w15:restartNumberingAfterBreak="0">
+  <w:abstractNum w:abstractNumId="14" w15:restartNumberingAfterBreak="0">
     <w:nsid w:val="6F625F25"/>
     <w:multiLevelType w:val="hybridMultilevel"/>
     <w:tmpl w:val="90162E3C"/>
@@ -8557,7 +10101,96 @@
       </w:rPr>
     </w:lvl>
   </w:abstractNum>
-  <w:abstractNum w:abstractNumId="14" w15:restartNumberingAfterBreak="0">
+  <w:abstractNum w:abstractNumId="15" w15:restartNumberingAfterBreak="0">
+    <w:nsid w:val="707458B1"/>
+    <w:multiLevelType w:val="hybridMultilevel"/>
+    <w:tmpl w:val="49DCFCF0"/>
+    <w:lvl w:ilvl="0" w:tplc="0407000F">
+      <w:start w:val="1"/>
+      <w:numFmt w:val="decimal"/>
+      <w:lvlText w:val="%1."/>
+      <w:lvlJc w:val="left"/>
+      <w:pPr>
+        <w:ind w:left="720" w:hanging="360"/>
+      </w:pPr>
+      <w:rPr>
+        <w:rFonts w:hint="default"/>
+      </w:rPr>
+    </w:lvl>
+    <w:lvl w:ilvl="1" w:tplc="04070019" w:tentative="1">
+      <w:start w:val="1"/>
+      <w:numFmt w:val="lowerLetter"/>
+      <w:lvlText w:val="%2."/>
+      <w:lvlJc w:val="left"/>
+      <w:pPr>
+        <w:ind w:left="1440" w:hanging="360"/>
+      </w:pPr>
+    </w:lvl>
+    <w:lvl w:ilvl="2" w:tplc="0407001B" w:tentative="1">
+      <w:start w:val="1"/>
+      <w:numFmt w:val="lowerRoman"/>
+      <w:lvlText w:val="%3."/>
+      <w:lvlJc w:val="right"/>
+      <w:pPr>
+        <w:ind w:left="2160" w:hanging="180"/>
+      </w:pPr>
+    </w:lvl>
+    <w:lvl w:ilvl="3" w:tplc="0407000F" w:tentative="1">
+      <w:start w:val="1"/>
+      <w:numFmt w:val="decimal"/>
+      <w:lvlText w:val="%4."/>
+      <w:lvlJc w:val="left"/>
+      <w:pPr>
+        <w:ind w:left="2880" w:hanging="360"/>
+      </w:pPr>
+    </w:lvl>
+    <w:lvl w:ilvl="4" w:tplc="04070019" w:tentative="1">
+      <w:start w:val="1"/>
+      <w:numFmt w:val="lowerLetter"/>
+      <w:lvlText w:val="%5."/>
+      <w:lvlJc w:val="left"/>
+      <w:pPr>
+        <w:ind w:left="3600" w:hanging="360"/>
+      </w:pPr>
+    </w:lvl>
+    <w:lvl w:ilvl="5" w:tplc="0407001B" w:tentative="1">
+      <w:start w:val="1"/>
+      <w:numFmt w:val="lowerRoman"/>
+      <w:lvlText w:val="%6."/>
+      <w:lvlJc w:val="right"/>
+      <w:pPr>
+        <w:ind w:left="4320" w:hanging="180"/>
+      </w:pPr>
+    </w:lvl>
+    <w:lvl w:ilvl="6" w:tplc="0407000F" w:tentative="1">
+      <w:start w:val="1"/>
+      <w:numFmt w:val="decimal"/>
+      <w:lvlText w:val="%7."/>
+      <w:lvlJc w:val="left"/>
+      <w:pPr>
+        <w:ind w:left="5040" w:hanging="360"/>
+      </w:pPr>
+    </w:lvl>
+    <w:lvl w:ilvl="7" w:tplc="04070019" w:tentative="1">
+      <w:start w:val="1"/>
+      <w:numFmt w:val="lowerLetter"/>
+      <w:lvlText w:val="%8."/>
+      <w:lvlJc w:val="left"/>
+      <w:pPr>
+        <w:ind w:left="5760" w:hanging="360"/>
+      </w:pPr>
+    </w:lvl>
+    <w:lvl w:ilvl="8" w:tplc="0407001B" w:tentative="1">
+      <w:start w:val="1"/>
+      <w:numFmt w:val="lowerRoman"/>
+      <w:lvlText w:val="%9."/>
+      <w:lvlJc w:val="right"/>
+      <w:pPr>
+        <w:ind w:left="6480" w:hanging="180"/>
+      </w:pPr>
+    </w:lvl>
+  </w:abstractNum>
+  <w:abstractNum w:abstractNumId="16" w15:restartNumberingAfterBreak="0">
     <w:nsid w:val="743D0BC5"/>
     <w:multiLevelType w:val="hybridMultilevel"/>
     <w:tmpl w:val="6A8E2FF6"/>
@@ -8671,49 +10304,55 @@
     </w:lvl>
   </w:abstractNum>
   <w:num w:numId="1" w16cid:durableId="1635060616">
+    <w:abstractNumId w:val="3"/>
+  </w:num>
+  <w:num w:numId="2" w16cid:durableId="1945923102">
+    <w:abstractNumId w:val="8"/>
+  </w:num>
+  <w:num w:numId="3" w16cid:durableId="646320945">
+    <w:abstractNumId w:val="16"/>
+  </w:num>
+  <w:num w:numId="4" w16cid:durableId="1646931444">
+    <w:abstractNumId w:val="5"/>
+  </w:num>
+  <w:num w:numId="5" w16cid:durableId="622272509">
+    <w:abstractNumId w:val="14"/>
+  </w:num>
+  <w:num w:numId="6" w16cid:durableId="962685699">
     <w:abstractNumId w:val="2"/>
   </w:num>
-  <w:num w:numId="2" w16cid:durableId="1945923102">
-    <w:abstractNumId w:val="7"/>
-  </w:num>
-  <w:num w:numId="3" w16cid:durableId="646320945">
-    <w:abstractNumId w:val="14"/>
-  </w:num>
-  <w:num w:numId="4" w16cid:durableId="1646931444">
-    <w:abstractNumId w:val="4"/>
-  </w:num>
-  <w:num w:numId="5" w16cid:durableId="622272509">
-    <w:abstractNumId w:val="13"/>
-  </w:num>
-  <w:num w:numId="6" w16cid:durableId="962685699">
-    <w:abstractNumId w:val="1"/>
-  </w:num>
   <w:num w:numId="7" w16cid:durableId="1476338735">
-    <w:abstractNumId w:val="8"/>
+    <w:abstractNumId w:val="9"/>
   </w:num>
   <w:num w:numId="8" w16cid:durableId="2073381998">
-    <w:abstractNumId w:val="10"/>
+    <w:abstractNumId w:val="11"/>
   </w:num>
   <w:num w:numId="9" w16cid:durableId="2119450421">
     <w:abstractNumId w:val="0"/>
   </w:num>
   <w:num w:numId="10" w16cid:durableId="1253123315">
-    <w:abstractNumId w:val="11"/>
+    <w:abstractNumId w:val="12"/>
   </w:num>
   <w:num w:numId="11" w16cid:durableId="989210279">
-    <w:abstractNumId w:val="5"/>
+    <w:abstractNumId w:val="6"/>
   </w:num>
   <w:num w:numId="12" w16cid:durableId="47610499">
-    <w:abstractNumId w:val="12"/>
+    <w:abstractNumId w:val="13"/>
   </w:num>
   <w:num w:numId="13" w16cid:durableId="1402872573">
-    <w:abstractNumId w:val="6"/>
+    <w:abstractNumId w:val="7"/>
   </w:num>
   <w:num w:numId="14" w16cid:durableId="1600874491">
-    <w:abstractNumId w:val="9"/>
+    <w:abstractNumId w:val="10"/>
   </w:num>
   <w:num w:numId="15" w16cid:durableId="2126803825">
-    <w:abstractNumId w:val="3"/>
+    <w:abstractNumId w:val="4"/>
+  </w:num>
+  <w:num w:numId="16" w16cid:durableId="1841045002">
+    <w:abstractNumId w:val="15"/>
+  </w:num>
+  <w:num w:numId="17" w16cid:durableId="1366446033">
+    <w:abstractNumId w:val="1"/>
   </w:num>
 </w:numbering>
 </file>

</xml_diff>

<commit_message>
Word und Quellen aktuallisiert.
</commit_message>
<xml_diff>
--- a/Projektarbeit_DeppLearning.docx
+++ b/Projektarbeit_DeppLearning.docx
@@ -4262,31 +4262,15 @@
         <w:t>aps generiert.</w:t>
       </w:r>
       <w:r>
-        <w:t xml:space="preserve"> Feature Map lassen sich gut mit dem Begriff Merkmalsextraktion beschreiben. Anschließend wird auf die Feature Maps die Aktivierungsfunktion angewandt. Dies geschieht im </w:t>
-      </w:r>
-      <w:proofErr w:type="spellStart"/>
-      <w:r>
-        <w:t>Activation</w:t>
-      </w:r>
-      <w:proofErr w:type="spellEnd"/>
-      <w:r>
-        <w:t>-Layer.</w:t>
-      </w:r>
-    </w:p>
-    <w:p>
-      <w:pPr>
-        <w:jc w:val="both"/>
-      </w:pPr>
-      <w:r>
-        <w:t xml:space="preserve">Nach dem </w:t>
-      </w:r>
-      <w:proofErr w:type="spellStart"/>
-      <w:r>
-        <w:t>Activation</w:t>
-      </w:r>
-      <w:proofErr w:type="spellEnd"/>
-      <w:r>
-        <w:t>-Layer folgt der Pooling-Layer. Hier werden die Feature Maps</w:t>
+        <w:t xml:space="preserve"> Feature Map lassen sich gut mit dem Begriff Merkmalsextraktion beschreiben. Anschließend wird auf die Feature Maps die Aktivierungsfunktion angewandt. Dies geschieht im Activation-Layer.</w:t>
+      </w:r>
+    </w:p>
+    <w:p>
+      <w:pPr>
+        <w:jc w:val="both"/>
+      </w:pPr>
+      <w:r>
+        <w:t>Nach dem Activation-Layer folgt der Pooling-Layer. Hier werden die Feature Maps</w:t>
       </w:r>
       <w:r>
         <w:t xml:space="preserve"> so bearbeitet, dass die markantesten Stellen im Bild hervorgehoben werden. Dies geschieht über die Reduzierung der Dimension der Feature Maps.</w:t>
@@ -4614,15 +4598,7 @@
         <w:t xml:space="preserve">Bei den schnelleren Varianten des R-CNNs ist es so, dass zuerst das Bild durch den CNN-Prozess der Merkmalsextraktion läuft, bevor die Regionen bestimmt werden. Die entstehenden </w:t>
       </w:r>
       <w:r>
-        <w:t>Feature Maps laufen dann im selben Moment durch den sogenannten „</w:t>
-      </w:r>
-      <w:proofErr w:type="spellStart"/>
-      <w:r>
-        <w:t>region</w:t>
-      </w:r>
-      <w:proofErr w:type="spellEnd"/>
-      <w:r>
-        <w:t xml:space="preserve"> proposal“ Prozess, der auf den Feature Maps Regionen bestimmt. Diese können nun unterschiedliche Größen besitzen, sprich sie haben keine einheitliche Form oder Größe. Allerdings immer </w:t>
+        <w:t xml:space="preserve">Feature Maps laufen dann im selben Moment durch den sogenannten „region proposal“ Prozess, der auf den Feature Maps Regionen bestimmt. Diese können nun unterschiedliche Größen besitzen, sprich sie haben keine einheitliche Form oder Größe. Allerdings immer </w:t>
       </w:r>
       <w:r>
         <w:t>rechteckig</w:t>
@@ -4668,15 +4644,7 @@
         <w:jc w:val="both"/>
       </w:pPr>
       <w:r>
-        <w:t xml:space="preserve">Die Feature Map und die ROI (Region </w:t>
-      </w:r>
-      <w:proofErr w:type="spellStart"/>
-      <w:r>
-        <w:t>of</w:t>
-      </w:r>
-      <w:proofErr w:type="spellEnd"/>
-      <w:r>
-        <w:t xml:space="preserve"> Interest) werden übereinandergelegt.</w:t>
+        <w:t>Die Feature Map und die ROI (Region of Interest) werden übereinandergelegt.</w:t>
       </w:r>
     </w:p>
     <w:p>
@@ -4689,7 +4657,13 @@
         <w:jc w:val="both"/>
       </w:pPr>
       <w:r>
-        <w:t>Wir definieren ein Größe, beispielsweise 2x2 für die neue Feature Map</w:t>
+        <w:t xml:space="preserve">Wir definieren </w:t>
+      </w:r>
+      <w:r>
+        <w:t>eine Größe</w:t>
+      </w:r>
+      <w:r>
+        <w:t>, beispielsweise 2x2 für die neue Feature Map</w:t>
       </w:r>
     </w:p>
     <w:p>
@@ -4702,15 +4676,7 @@
         <w:jc w:val="both"/>
       </w:pPr>
       <w:r>
-        <w:t xml:space="preserve">In der Region </w:t>
-      </w:r>
-      <w:proofErr w:type="spellStart"/>
-      <w:r>
-        <w:t>of</w:t>
-      </w:r>
-      <w:proofErr w:type="spellEnd"/>
-      <w:r>
-        <w:t xml:space="preserve"> Interest definieren wir nun vier Felder mit ähnlicher </w:t>
+        <w:t xml:space="preserve">In der Region of Interest definieren wir nun vier Felder mit ähnlicher </w:t>
       </w:r>
       <w:r>
         <w:t>Größe</w:t>
@@ -4885,10 +4851,7 @@
         <w:jc w:val="both"/>
       </w:pPr>
       <w:r>
-        <w:t xml:space="preserve">Im </w:t>
-      </w:r>
-      <w:r>
-        <w:t>weiterem Verlauf</w:t>
+        <w:t>Im weiteren Verlauf</w:t>
       </w:r>
       <w:r>
         <w:t xml:space="preserve"> </w:t>
@@ -5017,15 +4980,7 @@
         <w:t>Ideal wäre ein Datensatz, den man selbst aufnimmt, optimiert und anpassen kann. Ultraschallphantome sind hier sehr gut geeignet. Hat man nun keine</w:t>
       </w:r>
       <w:r>
-        <w:t>n eigenen Datensatz zur Verfügung, gibt es dennoch sehr zahlreiche Möglichkeiten fündig zu werden. Webseiten wie „</w:t>
-      </w:r>
-      <w:proofErr w:type="spellStart"/>
-      <w:r>
-        <w:t>Kaggle</w:t>
-      </w:r>
-      <w:proofErr w:type="spellEnd"/>
-      <w:r>
-        <w:t xml:space="preserve">“ zum Beispiel, bieten schon lange Datensätze kostenlos an, um mit ihnen Aufgaben im Bereich künstliche Intelligenz zu lösen. </w:t>
+        <w:t xml:space="preserve">n eigenen Datensatz zur Verfügung, gibt es dennoch sehr zahlreiche Möglichkeiten fündig zu werden. Webseiten wie „Kaggle“ zum Beispiel, bieten schon lange Datensätze kostenlos an, um mit ihnen Aufgaben im Bereich künstliche Intelligenz zu lösen. </w:t>
       </w:r>
     </w:p>
     <w:p>
@@ -5689,15 +5644,7 @@
         <w:t>ist</w:t>
       </w:r>
       <w:r>
-        <w:t xml:space="preserve"> nicht so wichtig, es sollte nur die aktuelle Python Version unterstützt werden. Eine große Empfehlung ist das Google Collaboratory Notebook. Dies ist eine </w:t>
-      </w:r>
-      <w:proofErr w:type="spellStart"/>
-      <w:r>
-        <w:t>Jupyter</w:t>
-      </w:r>
-      <w:proofErr w:type="spellEnd"/>
-      <w:r>
-        <w:t xml:space="preserve">-Notebook ähnliche Umgebung, die es einem ermöglicht, Zeilen von Code in Zellen zu schreiben und diese Zellen separat auszuführen. Dies ist vergleichbar mit dem </w:t>
+        <w:t xml:space="preserve"> nicht so wichtig, es sollte nur die aktuelle Python Version unterstützt werden. Eine große Empfehlung ist das Google Collaboratory Notebook. Dies ist eine Jupyter-Notebook ähnliche Umgebung, die es einem ermöglicht, Zeilen von Code in Zellen zu schreiben und diese Zellen separat auszuführen. Dies ist vergleichbar mit dem </w:t>
       </w:r>
       <w:r>
         <w:t>MatLab</w:t>
@@ -6688,28 +6635,24 @@
         <w:lastRenderedPageBreak/>
         <w:t>In unserem Fall verwenden wir die Kreuzentropiefunktion, dennoch wird im Quellcode die sogenannte „</w:t>
       </w:r>
-      <w:proofErr w:type="spellStart"/>
       <w:r>
         <w:rPr>
           <w:rFonts w:cs="Arial"/>
         </w:rPr>
         <w:t>sparse_categorical_crossentropy</w:t>
       </w:r>
-      <w:proofErr w:type="spellEnd"/>
       <w:r>
         <w:rPr>
           <w:rFonts w:cs="Arial"/>
         </w:rPr>
         <w:t>“ verwendet, da wir nach Kategorien klassifizieren möchten und denen einen bestimmten Namen geben. Ohne die „</w:t>
       </w:r>
-      <w:proofErr w:type="spellStart"/>
       <w:r>
         <w:rPr>
           <w:rFonts w:cs="Arial"/>
         </w:rPr>
         <w:t>sparse_categorical_crossentropy</w:t>
       </w:r>
-      <w:proofErr w:type="spellEnd"/>
       <w:r>
         <w:rPr>
           <w:rFonts w:cs="Arial"/>
@@ -7184,15 +7127,7 @@
                               </w:numPr>
                             </w:pPr>
                             <w:r>
-                              <w:t>Erstellen Roi-</w:t>
-                            </w:r>
-                            <w:proofErr w:type="spellStart"/>
-                            <w:r>
-                              <w:t>Align</w:t>
-                            </w:r>
-                            <w:proofErr w:type="spellEnd"/>
-                            <w:r>
-                              <w:t xml:space="preserve"> Schicht </w:t>
+                              <w:t xml:space="preserve">Erstellen Roi-Align Schicht </w:t>
                             </w:r>
                           </w:p>
                           <w:p>
@@ -7593,15 +7528,7 @@
                         </w:numPr>
                       </w:pPr>
                       <w:r>
-                        <w:t>Erstellen Roi-</w:t>
-                      </w:r>
-                      <w:proofErr w:type="spellStart"/>
-                      <w:r>
-                        <w:t>Align</w:t>
-                      </w:r>
-                      <w:proofErr w:type="spellEnd"/>
-                      <w:r>
-                        <w:t xml:space="preserve"> Schicht </w:t>
+                        <w:t xml:space="preserve">Erstellen Roi-Align Schicht </w:t>
                       </w:r>
                     </w:p>
                     <w:p>
@@ -8065,13 +7992,7 @@
                 <w:rPr>
                   <w:rFonts w:ascii="Cambria Math" w:hAnsi="Cambria Math"/>
                 </w:rPr>
-                <m:t xml:space="preserve">x, </m:t>
-              </m:r>
-              <m:r>
-                <w:rPr>
-                  <w:rFonts w:ascii="Cambria Math" w:hAnsi="Cambria Math"/>
-                </w:rPr>
-                <m:t>{</m:t>
+                <m:t>x, {</m:t>
               </m:r>
               <m:sSub>
                 <m:sSubPr>
@@ -8295,15 +8216,7 @@
         <w:t>: Identity-Block im ResNet</w:t>
       </w:r>
       <w:r>
-        <w:t xml:space="preserve"> </w:t>
-      </w:r>
-      <w:proofErr w:type="spellStart"/>
-      <w:r>
-        <w:t>Vgl</w:t>
-      </w:r>
-      <w:proofErr w:type="spellEnd"/>
-      <w:r>
-        <w:t>: Quelle ResNet</w:t>
+        <w:t xml:space="preserve"> Vgl: Quelle ResNet</w:t>
       </w:r>
     </w:p>
     <w:p>
@@ -8355,19 +8268,19 @@
           <w:rPr>
             <w:rStyle w:val="Hyperlink"/>
           </w:rPr>
-          <w:t>RoI-Po</w:t>
+          <w:t>RoI-Pooli</w:t>
         </w:r>
         <w:r>
           <w:rPr>
             <w:rStyle w:val="Hyperlink"/>
           </w:rPr>
-          <w:t>o</w:t>
+          <w:t>n</w:t>
         </w:r>
         <w:r>
           <w:rPr>
             <w:rStyle w:val="Hyperlink"/>
           </w:rPr>
-          <w:t>ling</w:t>
+          <w:t>g</w:t>
         </w:r>
       </w:hyperlink>
       <w:r>
@@ -8391,7 +8304,13 @@
         <w:t xml:space="preserve">Im Anschluss wird die Maskenvorhersage getroffen. Dies wird mit einem </w:t>
       </w:r>
       <w:r>
-        <w:t>Aufbau realisiert, der im Grunde dem Aufbau des Region proposal Network sehr ähnelt. Es werden Convolutional Layer und Batchnormalization Layer hintereinander geschaltet, dies drei Mal. Dies kann man aber anpassen.</w:t>
+        <w:t xml:space="preserve">Aufbau realisiert, der im Grunde dem Aufbau des Region proposal Network sehr ähnelt. Es werden Convolutional Layer und Batchnormalization Layer </w:t>
+      </w:r>
+      <w:r>
+        <w:t>hintereinandergeschaltet</w:t>
+      </w:r>
+      <w:r>
+        <w:t>, dies drei Mal.</w:t>
       </w:r>
     </w:p>
     <w:p>
@@ -8402,8 +8321,99 @@
         <w:t xml:space="preserve">Bevor man nun das Netzwerk aufbaut, müssen noch die einzelnen Loss Funktionen definiert werden. </w:t>
       </w:r>
       <w:r>
-        <w:t xml:space="preserve">Die Loss Funktionen beschreiben die Lernkurve </w:t>
-      </w:r>
+        <w:t>Die Loss Funktionen beschreiben die Lernkurve</w:t>
+      </w:r>
+      <w:r>
+        <w:t>, die da System aufweist. Der „Loss“, also der Verlust des Lernens, soll möglichst klein werden.</w:t>
+      </w:r>
+      <w:r>
+        <w:t xml:space="preserve"> Die Loss-Funktion</w:t>
+      </w:r>
+    </w:p>
+    <w:p>
+      <w:pPr>
+        <w:jc w:val="both"/>
+      </w:pPr>
+      <w:r>
+        <w:t>Das vorliegende System muss vier</w:t>
+      </w:r>
+      <w:r>
+        <w:t xml:space="preserve"> Verlustfunktionen</w:t>
+      </w:r>
+      <w:r>
+        <w:t xml:space="preserve"> </w:t>
+      </w:r>
+      <w:r>
+        <w:t>aufweisen</w:t>
+      </w:r>
+      <w:r>
+        <w:t>:</w:t>
+      </w:r>
+    </w:p>
+    <w:p>
+      <w:pPr>
+        <w:pStyle w:val="Listenabsatz"/>
+        <w:numPr>
+          <w:ilvl w:val="0"/>
+          <w:numId w:val="18"/>
+        </w:numPr>
+        <w:jc w:val="both"/>
+      </w:pPr>
+      <w:r>
+        <w:t xml:space="preserve">Verlustfunktion für das Region proposal Network </w:t>
+      </w:r>
+    </w:p>
+    <w:p>
+      <w:pPr>
+        <w:pStyle w:val="Listenabsatz"/>
+        <w:numPr>
+          <w:ilvl w:val="0"/>
+          <w:numId w:val="18"/>
+        </w:numPr>
+        <w:jc w:val="both"/>
+      </w:pPr>
+      <w:r>
+        <w:t xml:space="preserve">Verlustfunktion für die Regionen an sich </w:t>
+      </w:r>
+    </w:p>
+    <w:p>
+      <w:pPr>
+        <w:pStyle w:val="Listenabsatz"/>
+        <w:numPr>
+          <w:ilvl w:val="0"/>
+          <w:numId w:val="18"/>
+        </w:numPr>
+        <w:jc w:val="both"/>
+      </w:pPr>
+      <w:r>
+        <w:t>Verlustfunktion über die Klassifikation</w:t>
+      </w:r>
+    </w:p>
+    <w:p>
+      <w:pPr>
+        <w:pStyle w:val="Listenabsatz"/>
+        <w:numPr>
+          <w:ilvl w:val="0"/>
+          <w:numId w:val="18"/>
+        </w:numPr>
+        <w:jc w:val="both"/>
+      </w:pPr>
+      <w:r>
+        <w:t xml:space="preserve">Verlustfunktion für die Maskenbestimmung </w:t>
+      </w:r>
+      <w:r>
+        <w:t xml:space="preserve">  </w:t>
+      </w:r>
+    </w:p>
+    <w:p>
+      <w:pPr>
+        <w:jc w:val="both"/>
+      </w:pPr>
+    </w:p>
+    <w:p>
+      <w:pPr>
+        <w:jc w:val="both"/>
+      </w:pPr>
     </w:p>
     <w:p>
       <w:pPr>
@@ -8893,6 +8903,119 @@
     </w:lvl>
   </w:abstractNum>
   <w:abstractNum w:abstractNumId="3" w15:restartNumberingAfterBreak="0">
+    <w:nsid w:val="1B8C736F"/>
+    <w:multiLevelType w:val="hybridMultilevel"/>
+    <w:tmpl w:val="67C09E7A"/>
+    <w:lvl w:ilvl="0" w:tplc="04070001">
+      <w:start w:val="1"/>
+      <w:numFmt w:val="bullet"/>
+      <w:lvlText w:val=""/>
+      <w:lvlJc w:val="left"/>
+      <w:pPr>
+        <w:ind w:left="720" w:hanging="360"/>
+      </w:pPr>
+      <w:rPr>
+        <w:rFonts w:ascii="Symbol" w:hAnsi="Symbol" w:hint="default"/>
+      </w:rPr>
+    </w:lvl>
+    <w:lvl w:ilvl="1" w:tplc="04070003" w:tentative="1">
+      <w:start w:val="1"/>
+      <w:numFmt w:val="bullet"/>
+      <w:lvlText w:val="o"/>
+      <w:lvlJc w:val="left"/>
+      <w:pPr>
+        <w:ind w:left="1440" w:hanging="360"/>
+      </w:pPr>
+      <w:rPr>
+        <w:rFonts w:ascii="Courier New" w:hAnsi="Courier New" w:cs="Courier New" w:hint="default"/>
+      </w:rPr>
+    </w:lvl>
+    <w:lvl w:ilvl="2" w:tplc="04070005" w:tentative="1">
+      <w:start w:val="1"/>
+      <w:numFmt w:val="bullet"/>
+      <w:lvlText w:val=""/>
+      <w:lvlJc w:val="left"/>
+      <w:pPr>
+        <w:ind w:left="2160" w:hanging="360"/>
+      </w:pPr>
+      <w:rPr>
+        <w:rFonts w:ascii="Wingdings" w:hAnsi="Wingdings" w:hint="default"/>
+      </w:rPr>
+    </w:lvl>
+    <w:lvl w:ilvl="3" w:tplc="04070001" w:tentative="1">
+      <w:start w:val="1"/>
+      <w:numFmt w:val="bullet"/>
+      <w:lvlText w:val=""/>
+      <w:lvlJc w:val="left"/>
+      <w:pPr>
+        <w:ind w:left="2880" w:hanging="360"/>
+      </w:pPr>
+      <w:rPr>
+        <w:rFonts w:ascii="Symbol" w:hAnsi="Symbol" w:hint="default"/>
+      </w:rPr>
+    </w:lvl>
+    <w:lvl w:ilvl="4" w:tplc="04070003" w:tentative="1">
+      <w:start w:val="1"/>
+      <w:numFmt w:val="bullet"/>
+      <w:lvlText w:val="o"/>
+      <w:lvlJc w:val="left"/>
+      <w:pPr>
+        <w:ind w:left="3600" w:hanging="360"/>
+      </w:pPr>
+      <w:rPr>
+        <w:rFonts w:ascii="Courier New" w:hAnsi="Courier New" w:cs="Courier New" w:hint="default"/>
+      </w:rPr>
+    </w:lvl>
+    <w:lvl w:ilvl="5" w:tplc="04070005" w:tentative="1">
+      <w:start w:val="1"/>
+      <w:numFmt w:val="bullet"/>
+      <w:lvlText w:val=""/>
+      <w:lvlJc w:val="left"/>
+      <w:pPr>
+        <w:ind w:left="4320" w:hanging="360"/>
+      </w:pPr>
+      <w:rPr>
+        <w:rFonts w:ascii="Wingdings" w:hAnsi="Wingdings" w:hint="default"/>
+      </w:rPr>
+    </w:lvl>
+    <w:lvl w:ilvl="6" w:tplc="04070001" w:tentative="1">
+      <w:start w:val="1"/>
+      <w:numFmt w:val="bullet"/>
+      <w:lvlText w:val=""/>
+      <w:lvlJc w:val="left"/>
+      <w:pPr>
+        <w:ind w:left="5040" w:hanging="360"/>
+      </w:pPr>
+      <w:rPr>
+        <w:rFonts w:ascii="Symbol" w:hAnsi="Symbol" w:hint="default"/>
+      </w:rPr>
+    </w:lvl>
+    <w:lvl w:ilvl="7" w:tplc="04070003" w:tentative="1">
+      <w:start w:val="1"/>
+      <w:numFmt w:val="bullet"/>
+      <w:lvlText w:val="o"/>
+      <w:lvlJc w:val="left"/>
+      <w:pPr>
+        <w:ind w:left="5760" w:hanging="360"/>
+      </w:pPr>
+      <w:rPr>
+        <w:rFonts w:ascii="Courier New" w:hAnsi="Courier New" w:cs="Courier New" w:hint="default"/>
+      </w:rPr>
+    </w:lvl>
+    <w:lvl w:ilvl="8" w:tplc="04070005" w:tentative="1">
+      <w:start w:val="1"/>
+      <w:numFmt w:val="bullet"/>
+      <w:lvlText w:val=""/>
+      <w:lvlJc w:val="left"/>
+      <w:pPr>
+        <w:ind w:left="6480" w:hanging="360"/>
+      </w:pPr>
+      <w:rPr>
+        <w:rFonts w:ascii="Wingdings" w:hAnsi="Wingdings" w:hint="default"/>
+      </w:rPr>
+    </w:lvl>
+  </w:abstractNum>
+  <w:abstractNum w:abstractNumId="4" w15:restartNumberingAfterBreak="0">
     <w:nsid w:val="2313536A"/>
     <w:multiLevelType w:val="hybridMultilevel"/>
     <w:tmpl w:val="BC06DEAE"/>
@@ -9005,7 +9128,7 @@
       </w:rPr>
     </w:lvl>
   </w:abstractNum>
-  <w:abstractNum w:abstractNumId="4" w15:restartNumberingAfterBreak="0">
+  <w:abstractNum w:abstractNumId="5" w15:restartNumberingAfterBreak="0">
     <w:nsid w:val="240F14AC"/>
     <w:multiLevelType w:val="hybridMultilevel"/>
     <w:tmpl w:val="042C6F7E"/>
@@ -9094,7 +9217,7 @@
       </w:pPr>
     </w:lvl>
   </w:abstractNum>
-  <w:abstractNum w:abstractNumId="5" w15:restartNumberingAfterBreak="0">
+  <w:abstractNum w:abstractNumId="6" w15:restartNumberingAfterBreak="0">
     <w:nsid w:val="27052EA5"/>
     <w:multiLevelType w:val="hybridMultilevel"/>
     <w:tmpl w:val="44805DBE"/>
@@ -9207,7 +9330,7 @@
       </w:rPr>
     </w:lvl>
   </w:abstractNum>
-  <w:abstractNum w:abstractNumId="6" w15:restartNumberingAfterBreak="0">
+  <w:abstractNum w:abstractNumId="7" w15:restartNumberingAfterBreak="0">
     <w:nsid w:val="378D563A"/>
     <w:multiLevelType w:val="hybridMultilevel"/>
     <w:tmpl w:val="8E1C5F26"/>
@@ -9296,7 +9419,7 @@
       </w:pPr>
     </w:lvl>
   </w:abstractNum>
-  <w:abstractNum w:abstractNumId="7" w15:restartNumberingAfterBreak="0">
+  <w:abstractNum w:abstractNumId="8" w15:restartNumberingAfterBreak="0">
     <w:nsid w:val="4BBB7DB1"/>
     <w:multiLevelType w:val="hybridMultilevel"/>
     <w:tmpl w:val="E59C22E6"/>
@@ -9385,7 +9508,7 @@
       </w:pPr>
     </w:lvl>
   </w:abstractNum>
-  <w:abstractNum w:abstractNumId="8" w15:restartNumberingAfterBreak="0">
+  <w:abstractNum w:abstractNumId="9" w15:restartNumberingAfterBreak="0">
     <w:nsid w:val="4BE378E8"/>
     <w:multiLevelType w:val="hybridMultilevel"/>
     <w:tmpl w:val="75304960"/>
@@ -9498,7 +9621,7 @@
       </w:rPr>
     </w:lvl>
   </w:abstractNum>
-  <w:abstractNum w:abstractNumId="9" w15:restartNumberingAfterBreak="0">
+  <w:abstractNum w:abstractNumId="10" w15:restartNumberingAfterBreak="0">
     <w:nsid w:val="4DEF1043"/>
     <w:multiLevelType w:val="hybridMultilevel"/>
     <w:tmpl w:val="2EF26F42"/>
@@ -9584,7 +9707,7 @@
       </w:pPr>
     </w:lvl>
   </w:abstractNum>
-  <w:abstractNum w:abstractNumId="10" w15:restartNumberingAfterBreak="0">
+  <w:abstractNum w:abstractNumId="11" w15:restartNumberingAfterBreak="0">
     <w:nsid w:val="560C63BA"/>
     <w:multiLevelType w:val="hybridMultilevel"/>
     <w:tmpl w:val="517C77CA"/>
@@ -9697,7 +9820,7 @@
       </w:rPr>
     </w:lvl>
   </w:abstractNum>
-  <w:abstractNum w:abstractNumId="11" w15:restartNumberingAfterBreak="0">
+  <w:abstractNum w:abstractNumId="12" w15:restartNumberingAfterBreak="0">
     <w:nsid w:val="5A703964"/>
     <w:multiLevelType w:val="hybridMultilevel"/>
     <w:tmpl w:val="C2083B3C"/>
@@ -9810,7 +9933,7 @@
       </w:rPr>
     </w:lvl>
   </w:abstractNum>
-  <w:abstractNum w:abstractNumId="12" w15:restartNumberingAfterBreak="0">
+  <w:abstractNum w:abstractNumId="13" w15:restartNumberingAfterBreak="0">
     <w:nsid w:val="5F237BBE"/>
     <w:multiLevelType w:val="hybridMultilevel"/>
     <w:tmpl w:val="75060984"/>
@@ -9899,7 +10022,7 @@
       </w:pPr>
     </w:lvl>
   </w:abstractNum>
-  <w:abstractNum w:abstractNumId="13" w15:restartNumberingAfterBreak="0">
+  <w:abstractNum w:abstractNumId="14" w15:restartNumberingAfterBreak="0">
     <w:nsid w:val="61107642"/>
     <w:multiLevelType w:val="hybridMultilevel"/>
     <w:tmpl w:val="7098E048"/>
@@ -9988,7 +10111,7 @@
       </w:pPr>
     </w:lvl>
   </w:abstractNum>
-  <w:abstractNum w:abstractNumId="14" w15:restartNumberingAfterBreak="0">
+  <w:abstractNum w:abstractNumId="15" w15:restartNumberingAfterBreak="0">
     <w:nsid w:val="6F625F25"/>
     <w:multiLevelType w:val="hybridMultilevel"/>
     <w:tmpl w:val="90162E3C"/>
@@ -10101,7 +10224,7 @@
       </w:rPr>
     </w:lvl>
   </w:abstractNum>
-  <w:abstractNum w:abstractNumId="15" w15:restartNumberingAfterBreak="0">
+  <w:abstractNum w:abstractNumId="16" w15:restartNumberingAfterBreak="0">
     <w:nsid w:val="707458B1"/>
     <w:multiLevelType w:val="hybridMultilevel"/>
     <w:tmpl w:val="49DCFCF0"/>
@@ -10190,7 +10313,7 @@
       </w:pPr>
     </w:lvl>
   </w:abstractNum>
-  <w:abstractNum w:abstractNumId="16" w15:restartNumberingAfterBreak="0">
+  <w:abstractNum w:abstractNumId="17" w15:restartNumberingAfterBreak="0">
     <w:nsid w:val="743D0BC5"/>
     <w:multiLevelType w:val="hybridMultilevel"/>
     <w:tmpl w:val="6A8E2FF6"/>
@@ -10304,55 +10427,58 @@
     </w:lvl>
   </w:abstractNum>
   <w:num w:numId="1" w16cid:durableId="1635060616">
-    <w:abstractNumId w:val="3"/>
+    <w:abstractNumId w:val="4"/>
   </w:num>
   <w:num w:numId="2" w16cid:durableId="1945923102">
-    <w:abstractNumId w:val="8"/>
+    <w:abstractNumId w:val="9"/>
   </w:num>
   <w:num w:numId="3" w16cid:durableId="646320945">
-    <w:abstractNumId w:val="16"/>
+    <w:abstractNumId w:val="17"/>
   </w:num>
   <w:num w:numId="4" w16cid:durableId="1646931444">
-    <w:abstractNumId w:val="5"/>
+    <w:abstractNumId w:val="6"/>
   </w:num>
   <w:num w:numId="5" w16cid:durableId="622272509">
-    <w:abstractNumId w:val="14"/>
+    <w:abstractNumId w:val="15"/>
   </w:num>
   <w:num w:numId="6" w16cid:durableId="962685699">
     <w:abstractNumId w:val="2"/>
   </w:num>
   <w:num w:numId="7" w16cid:durableId="1476338735">
-    <w:abstractNumId w:val="9"/>
+    <w:abstractNumId w:val="10"/>
   </w:num>
   <w:num w:numId="8" w16cid:durableId="2073381998">
-    <w:abstractNumId w:val="11"/>
+    <w:abstractNumId w:val="12"/>
   </w:num>
   <w:num w:numId="9" w16cid:durableId="2119450421">
     <w:abstractNumId w:val="0"/>
   </w:num>
   <w:num w:numId="10" w16cid:durableId="1253123315">
-    <w:abstractNumId w:val="12"/>
+    <w:abstractNumId w:val="13"/>
   </w:num>
   <w:num w:numId="11" w16cid:durableId="989210279">
-    <w:abstractNumId w:val="6"/>
+    <w:abstractNumId w:val="7"/>
   </w:num>
   <w:num w:numId="12" w16cid:durableId="47610499">
-    <w:abstractNumId w:val="13"/>
+    <w:abstractNumId w:val="14"/>
   </w:num>
   <w:num w:numId="13" w16cid:durableId="1402872573">
-    <w:abstractNumId w:val="7"/>
+    <w:abstractNumId w:val="8"/>
   </w:num>
   <w:num w:numId="14" w16cid:durableId="1600874491">
-    <w:abstractNumId w:val="10"/>
+    <w:abstractNumId w:val="11"/>
   </w:num>
   <w:num w:numId="15" w16cid:durableId="2126803825">
-    <w:abstractNumId w:val="4"/>
+    <w:abstractNumId w:val="5"/>
   </w:num>
   <w:num w:numId="16" w16cid:durableId="1841045002">
-    <w:abstractNumId w:val="15"/>
+    <w:abstractNumId w:val="16"/>
   </w:num>
   <w:num w:numId="17" w16cid:durableId="1366446033">
     <w:abstractNumId w:val="1"/>
+  </w:num>
+  <w:num w:numId="18" w16cid:durableId="531921034">
+    <w:abstractNumId w:val="3"/>
   </w:num>
 </w:numbering>
 </file>

</xml_diff>